<commit_message>
Exercise 4 task 2
</commit_message>
<xml_diff>
--- a/DPA/Reports/Report4.docx
+++ b/DPA/Reports/Report4.docx
@@ -147,63 +147,43 @@
           <w:lang w:val="en-US"/>
         </w:rPr>
       </w:pPr>
-      <w:r>
+    </w:p>
+    <w:p>
+      <w:pPr>
+        <w:jc w:val="both"/>
         <w:rPr>
           <w:rFonts w:asciiTheme="minorHAnsi" w:hAnsiTheme="minorHAnsi" w:cstheme="minorHAnsi"/>
           <w:b/>
           <w:bCs/>
           <w:lang w:val="en-US"/>
         </w:rPr>
-        <w:t>Problem 1</w:t>
-      </w:r>
-    </w:p>
-    <w:p>
-      <w:pPr>
-        <w:jc w:val="both"/>
+      </w:pPr>
+      <w:r>
         <w:rPr>
           <w:rFonts w:asciiTheme="minorHAnsi" w:hAnsiTheme="minorHAnsi" w:cstheme="minorHAnsi"/>
           <w:b/>
           <w:bCs/>
           <w:lang w:val="en-US"/>
         </w:rPr>
-      </w:pPr>
+        <w:t>Problem 1</w:t>
+      </w:r>
     </w:p>
     <w:p>
       <w:pPr>
         <w:pStyle w:val="NormalWeb"/>
         <w:shd w:val="clear" w:color="auto" w:fill="FFFFFF"/>
-        <w:rPr>
-          <w:rFonts w:asciiTheme="minorHAnsi" w:hAnsiTheme="minorHAnsi" w:cstheme="minorHAnsi"/>
-          <w:lang w:val="en-US"/>
-        </w:rPr>
-      </w:pPr>
-      <w:r>
-        <w:rPr>
-          <w:rFonts w:asciiTheme="minorHAnsi" w:hAnsiTheme="minorHAnsi" w:cstheme="minorHAnsi"/>
-          <w:lang w:val="en-US"/>
-        </w:rPr>
-        <w:t>Using MPI</w:t>
-      </w:r>
-      <w:r>
-        <w:rPr>
-          <w:rFonts w:asciiTheme="minorHAnsi" w:hAnsiTheme="minorHAnsi" w:cstheme="minorHAnsi"/>
-          <w:lang w:val="en-US"/>
-        </w:rPr>
-        <w:t xml:space="preserve"> in C++</w:t>
-      </w:r>
-      <w:r>
-        <w:rPr>
-          <w:rFonts w:asciiTheme="minorHAnsi" w:hAnsiTheme="minorHAnsi" w:cstheme="minorHAnsi"/>
-          <w:lang w:val="en-US"/>
-        </w:rPr>
-        <w:t xml:space="preserve">, the </w:t>
-      </w:r>
-      <w:r>
-        <w:rPr>
-          <w:rFonts w:asciiTheme="minorHAnsi" w:hAnsiTheme="minorHAnsi" w:cstheme="minorHAnsi"/>
-          <w:lang w:val="en-US"/>
-        </w:rPr>
-        <w:t>Vogel-</w:t>
+        <w:jc w:val="both"/>
+        <w:rPr>
+          <w:rFonts w:asciiTheme="minorHAnsi" w:hAnsiTheme="minorHAnsi" w:cstheme="minorHAnsi"/>
+          <w:lang w:val="en-US"/>
+        </w:rPr>
+      </w:pPr>
+      <w:r>
+        <w:rPr>
+          <w:rFonts w:asciiTheme="minorHAnsi" w:hAnsiTheme="minorHAnsi" w:cstheme="minorHAnsi"/>
+          <w:lang w:val="en-US"/>
+        </w:rPr>
+        <w:t>Using MPI in C++, the Vogel-</w:t>
       </w:r>
       <w:proofErr w:type="spellStart"/>
       <w:r>
@@ -219,21 +199,7 @@
           <w:rFonts w:asciiTheme="minorHAnsi" w:hAnsiTheme="minorHAnsi" w:cstheme="minorHAnsi"/>
           <w:lang w:val="en-US"/>
         </w:rPr>
-        <w:t xml:space="preserve"> algorithm is implemented</w:t>
-      </w:r>
-      <w:r>
-        <w:rPr>
-          <w:rFonts w:asciiTheme="minorHAnsi" w:hAnsiTheme="minorHAnsi" w:cstheme="minorHAnsi"/>
-          <w:lang w:val="en-US"/>
-        </w:rPr>
-        <w:t>.</w:t>
-      </w:r>
-      <w:r>
-        <w:rPr>
-          <w:rFonts w:asciiTheme="minorHAnsi" w:hAnsiTheme="minorHAnsi" w:cstheme="minorHAnsi"/>
-          <w:lang w:val="en-US"/>
-        </w:rPr>
-        <w:t xml:space="preserve"> The algorithm first puts</w:t>
+        <w:t xml:space="preserve"> algorithm is implemented. The algorithm first puts</w:t>
       </w:r>
       <w:r>
         <w:rPr>
@@ -300,6 +266,7 @@
       <w:pPr>
         <w:pStyle w:val="NormalWeb"/>
         <w:shd w:val="clear" w:color="auto" w:fill="FFFFFF"/>
+        <w:jc w:val="both"/>
         <w:rPr>
           <w:rFonts w:asciiTheme="minorHAnsi" w:hAnsiTheme="minorHAnsi" w:cstheme="minorHAnsi"/>
           <w:lang w:val="en-US"/>
@@ -321,6 +288,7 @@
           <w:numId w:val="3"/>
         </w:numPr>
         <w:shd w:val="clear" w:color="auto" w:fill="FFFFFF"/>
+        <w:jc w:val="both"/>
         <w:rPr>
           <w:rFonts w:asciiTheme="minorHAnsi" w:hAnsiTheme="minorHAnsi" w:cstheme="minorHAnsi"/>
           <w:lang w:val="en-US"/>
@@ -342,6 +310,7 @@
           <w:numId w:val="3"/>
         </w:numPr>
         <w:shd w:val="clear" w:color="auto" w:fill="FFFFFF"/>
+        <w:jc w:val="both"/>
         <w:rPr>
           <w:rFonts w:asciiTheme="minorHAnsi" w:hAnsiTheme="minorHAnsi" w:cstheme="minorHAnsi"/>
           <w:lang w:val="en-US"/>
@@ -384,6 +353,7 @@
           <w:numId w:val="3"/>
         </w:numPr>
         <w:shd w:val="clear" w:color="auto" w:fill="FFFFFF"/>
+        <w:jc w:val="both"/>
         <w:rPr>
           <w:rFonts w:asciiTheme="minorHAnsi" w:hAnsiTheme="minorHAnsi" w:cstheme="minorHAnsi"/>
           <w:lang w:val="en-US"/>
@@ -419,6 +389,7 @@
           <w:numId w:val="3"/>
         </w:numPr>
         <w:shd w:val="clear" w:color="auto" w:fill="FFFFFF"/>
+        <w:jc w:val="both"/>
         <w:rPr>
           <w:rFonts w:asciiTheme="minorHAnsi" w:hAnsiTheme="minorHAnsi" w:cstheme="minorHAnsi"/>
           <w:lang w:val="en-US"/>
@@ -468,6 +439,7 @@
           <w:numId w:val="3"/>
         </w:numPr>
         <w:shd w:val="clear" w:color="auto" w:fill="FFFFFF"/>
+        <w:jc w:val="both"/>
         <w:rPr>
           <w:rFonts w:asciiTheme="minorHAnsi" w:hAnsiTheme="minorHAnsi" w:cstheme="minorHAnsi"/>
           <w:lang w:val="en-US"/>
@@ -503,6 +475,7 @@
           <w:numId w:val="3"/>
         </w:numPr>
         <w:shd w:val="clear" w:color="auto" w:fill="FFFFFF"/>
+        <w:jc w:val="both"/>
         <w:rPr>
           <w:rFonts w:asciiTheme="minorHAnsi" w:hAnsiTheme="minorHAnsi" w:cstheme="minorHAnsi"/>
           <w:lang w:val="en-US"/>
@@ -527,6 +500,7 @@
       <w:pPr>
         <w:pStyle w:val="NormalWeb"/>
         <w:shd w:val="clear" w:color="auto" w:fill="FFFFFF"/>
+        <w:jc w:val="both"/>
         <w:rPr>
           <w:rFonts w:asciiTheme="minorHAnsi" w:hAnsiTheme="minorHAnsi" w:cstheme="minorHAnsi"/>
           <w:lang w:val="en-US"/>
@@ -537,6 +511,7 @@
       <w:pPr>
         <w:pStyle w:val="NormalWeb"/>
         <w:shd w:val="clear" w:color="auto" w:fill="FFFFFF"/>
+        <w:jc w:val="both"/>
         <w:rPr>
           <w:rFonts w:asciiTheme="minorHAnsi" w:hAnsiTheme="minorHAnsi" w:cstheme="minorHAnsi"/>
           <w:b/>
@@ -557,14 +532,2915 @@
     <w:p>
       <w:pPr>
         <w:pStyle w:val="NormalWeb"/>
+        <w:rPr>
+          <w:rFonts w:asciiTheme="minorHAnsi" w:hAnsiTheme="minorHAnsi" w:cstheme="minorHAnsi"/>
+          <w:lang w:val="en-US"/>
+        </w:rPr>
+      </w:pPr>
+      <w:r>
+        <w:rPr>
+          <w:rFonts w:asciiTheme="minorHAnsi" w:hAnsiTheme="minorHAnsi" w:cstheme="minorHAnsi"/>
+          <w:lang w:val="en-US"/>
+        </w:rPr>
+        <w:t xml:space="preserve">Run the Hypercube Gossiping algorithm with </w:t>
+      </w:r>
+      <w:r>
+        <w:rPr>
+          <w:rFonts w:ascii="LMRoman10" w:hAnsi="LMRoman10"/>
+          <w:sz w:val="22"/>
+          <w:szCs w:val="22"/>
+        </w:rPr>
+        <w:t>2</w:t>
+      </w:r>
+      <w:r>
+        <w:rPr>
+          <w:rFonts w:ascii="LMRoman8" w:hAnsi="LMRoman8"/>
+          <w:position w:val="8"/>
+          <w:sz w:val="16"/>
+          <w:szCs w:val="16"/>
+        </w:rPr>
+        <w:t xml:space="preserve">3 </w:t>
+      </w:r>
+      <w:r>
+        <w:rPr>
+          <w:rFonts w:asciiTheme="minorHAnsi" w:hAnsiTheme="minorHAnsi" w:cstheme="minorHAnsi"/>
+          <w:lang w:val="en-US"/>
+        </w:rPr>
+        <w:t>= 8 processing elements represented in binary as (000, 001, 010, 011, 100, 101, 110, 111). Assume that each processing element starts with a different character from {</w:t>
+      </w:r>
+      <w:proofErr w:type="gramStart"/>
+      <w:r>
+        <w:rPr>
+          <w:rFonts w:asciiTheme="minorHAnsi" w:hAnsiTheme="minorHAnsi" w:cstheme="minorHAnsi"/>
+          <w:lang w:val="en-US"/>
+        </w:rPr>
+        <w:t>A,B</w:t>
+      </w:r>
+      <w:proofErr w:type="gramEnd"/>
+      <w:r>
+        <w:rPr>
+          <w:rFonts w:asciiTheme="minorHAnsi" w:hAnsiTheme="minorHAnsi" w:cstheme="minorHAnsi"/>
+          <w:lang w:val="en-US"/>
+        </w:rPr>
+        <w:t>,C,D,E,F,G,H}. Show all steps of the execution until all processing elements have all the available characters.</w:t>
+      </w:r>
+    </w:p>
+    <w:p>
+      <w:pPr>
+        <w:pStyle w:val="NormalWeb"/>
+        <w:shd w:val="clear" w:color="auto" w:fill="FFFFFF"/>
         <w:jc w:val="both"/>
         <w:rPr>
           <w:rFonts w:asciiTheme="minorHAnsi" w:hAnsiTheme="minorHAnsi" w:cstheme="minorHAnsi"/>
           <w:lang w:val="en-US"/>
         </w:rPr>
       </w:pPr>
-    </w:p>
-    <w:p/>
+      <w:r>
+        <w:rPr>
+          <w:rFonts w:asciiTheme="minorHAnsi" w:hAnsiTheme="minorHAnsi" w:cstheme="minorHAnsi"/>
+          <w:lang w:val="en-US"/>
+        </w:rPr>
+        <w:t>Start:</w:t>
+      </w:r>
+    </w:p>
+    <w:tbl>
+      <w:tblPr>
+        <w:tblStyle w:val="TableGrid"/>
+        <w:tblW w:w="0" w:type="auto"/>
+        <w:tblLook w:val="04A0" w:firstRow="1" w:lastRow="0" w:firstColumn="1" w:lastColumn="0" w:noHBand="0" w:noVBand="1"/>
+      </w:tblPr>
+      <w:tblGrid>
+        <w:gridCol w:w="4508"/>
+        <w:gridCol w:w="4508"/>
+      </w:tblGrid>
+      <w:tr>
+        <w:tc>
+          <w:tcPr>
+            <w:tcW w:w="4508" w:type="dxa"/>
+          </w:tcPr>
+          <w:p>
+            <w:pPr>
+              <w:pStyle w:val="NormalWeb"/>
+              <w:jc w:val="both"/>
+              <w:rPr>
+                <w:rFonts w:asciiTheme="minorHAnsi" w:hAnsiTheme="minorHAnsi" w:cstheme="minorHAnsi"/>
+                <w:lang w:val="en-US"/>
+              </w:rPr>
+            </w:pPr>
+            <w:r>
+              <w:rPr>
+                <w:rFonts w:asciiTheme="minorHAnsi" w:hAnsiTheme="minorHAnsi" w:cstheme="minorHAnsi"/>
+                <w:lang w:val="en-US"/>
+              </w:rPr>
+              <w:t>PE</w:t>
+            </w:r>
+          </w:p>
+        </w:tc>
+        <w:tc>
+          <w:tcPr>
+            <w:tcW w:w="4508" w:type="dxa"/>
+          </w:tcPr>
+          <w:p>
+            <w:pPr>
+              <w:pStyle w:val="NormalWeb"/>
+              <w:jc w:val="both"/>
+              <w:rPr>
+                <w:rFonts w:asciiTheme="minorHAnsi" w:hAnsiTheme="minorHAnsi" w:cstheme="minorHAnsi"/>
+                <w:lang w:val="en-US"/>
+              </w:rPr>
+            </w:pPr>
+            <w:r>
+              <w:rPr>
+                <w:rFonts w:asciiTheme="minorHAnsi" w:hAnsiTheme="minorHAnsi" w:cstheme="minorHAnsi"/>
+                <w:lang w:val="en-US"/>
+              </w:rPr>
+              <w:t>Character</w:t>
+            </w:r>
+          </w:p>
+        </w:tc>
+      </w:tr>
+      <w:tr>
+        <w:tc>
+          <w:tcPr>
+            <w:tcW w:w="4508" w:type="dxa"/>
+          </w:tcPr>
+          <w:p>
+            <w:pPr>
+              <w:pStyle w:val="NormalWeb"/>
+              <w:jc w:val="both"/>
+              <w:rPr>
+                <w:rFonts w:asciiTheme="minorHAnsi" w:hAnsiTheme="minorHAnsi" w:cstheme="minorHAnsi"/>
+                <w:lang w:val="en-US"/>
+              </w:rPr>
+            </w:pPr>
+            <w:r>
+              <w:rPr>
+                <w:rFonts w:asciiTheme="minorHAnsi" w:hAnsiTheme="minorHAnsi" w:cstheme="minorHAnsi"/>
+                <w:lang w:val="en-US"/>
+              </w:rPr>
+              <w:t>000</w:t>
+            </w:r>
+          </w:p>
+        </w:tc>
+        <w:tc>
+          <w:tcPr>
+            <w:tcW w:w="4508" w:type="dxa"/>
+          </w:tcPr>
+          <w:p>
+            <w:pPr>
+              <w:pStyle w:val="NormalWeb"/>
+              <w:jc w:val="both"/>
+              <w:rPr>
+                <w:rFonts w:asciiTheme="minorHAnsi" w:hAnsiTheme="minorHAnsi" w:cstheme="minorHAnsi"/>
+                <w:lang w:val="en-US"/>
+              </w:rPr>
+            </w:pPr>
+            <w:r>
+              <w:rPr>
+                <w:rFonts w:asciiTheme="minorHAnsi" w:hAnsiTheme="minorHAnsi" w:cstheme="minorHAnsi"/>
+                <w:lang w:val="en-US"/>
+              </w:rPr>
+              <w:t>A</w:t>
+            </w:r>
+          </w:p>
+        </w:tc>
+      </w:tr>
+      <w:tr>
+        <w:tc>
+          <w:tcPr>
+            <w:tcW w:w="4508" w:type="dxa"/>
+          </w:tcPr>
+          <w:p>
+            <w:pPr>
+              <w:pStyle w:val="NormalWeb"/>
+              <w:jc w:val="both"/>
+              <w:rPr>
+                <w:rFonts w:asciiTheme="minorHAnsi" w:hAnsiTheme="minorHAnsi" w:cstheme="minorHAnsi"/>
+                <w:lang w:val="en-US"/>
+              </w:rPr>
+            </w:pPr>
+            <w:r>
+              <w:rPr>
+                <w:rFonts w:asciiTheme="minorHAnsi" w:hAnsiTheme="minorHAnsi" w:cstheme="minorHAnsi"/>
+                <w:lang w:val="en-US"/>
+              </w:rPr>
+              <w:t>001</w:t>
+            </w:r>
+          </w:p>
+        </w:tc>
+        <w:tc>
+          <w:tcPr>
+            <w:tcW w:w="4508" w:type="dxa"/>
+          </w:tcPr>
+          <w:p>
+            <w:pPr>
+              <w:pStyle w:val="NormalWeb"/>
+              <w:jc w:val="both"/>
+              <w:rPr>
+                <w:rFonts w:asciiTheme="minorHAnsi" w:hAnsiTheme="minorHAnsi" w:cstheme="minorHAnsi"/>
+                <w:lang w:val="en-US"/>
+              </w:rPr>
+            </w:pPr>
+            <w:r>
+              <w:rPr>
+                <w:rFonts w:asciiTheme="minorHAnsi" w:hAnsiTheme="minorHAnsi" w:cstheme="minorHAnsi"/>
+                <w:lang w:val="en-US"/>
+              </w:rPr>
+              <w:t>B</w:t>
+            </w:r>
+          </w:p>
+        </w:tc>
+      </w:tr>
+      <w:tr>
+        <w:tc>
+          <w:tcPr>
+            <w:tcW w:w="4508" w:type="dxa"/>
+          </w:tcPr>
+          <w:p>
+            <w:pPr>
+              <w:pStyle w:val="NormalWeb"/>
+              <w:jc w:val="both"/>
+              <w:rPr>
+                <w:rFonts w:asciiTheme="minorHAnsi" w:hAnsiTheme="minorHAnsi" w:cstheme="minorHAnsi"/>
+                <w:lang w:val="en-US"/>
+              </w:rPr>
+            </w:pPr>
+            <w:r>
+              <w:rPr>
+                <w:rFonts w:asciiTheme="minorHAnsi" w:hAnsiTheme="minorHAnsi" w:cstheme="minorHAnsi"/>
+                <w:lang w:val="en-US"/>
+              </w:rPr>
+              <w:t>010</w:t>
+            </w:r>
+          </w:p>
+        </w:tc>
+        <w:tc>
+          <w:tcPr>
+            <w:tcW w:w="4508" w:type="dxa"/>
+          </w:tcPr>
+          <w:p>
+            <w:pPr>
+              <w:pStyle w:val="NormalWeb"/>
+              <w:jc w:val="both"/>
+              <w:rPr>
+                <w:rFonts w:asciiTheme="minorHAnsi" w:hAnsiTheme="minorHAnsi" w:cstheme="minorHAnsi"/>
+                <w:lang w:val="en-US"/>
+              </w:rPr>
+            </w:pPr>
+            <w:r>
+              <w:rPr>
+                <w:rFonts w:asciiTheme="minorHAnsi" w:hAnsiTheme="minorHAnsi" w:cstheme="minorHAnsi"/>
+                <w:lang w:val="en-US"/>
+              </w:rPr>
+              <w:t>C</w:t>
+            </w:r>
+          </w:p>
+        </w:tc>
+      </w:tr>
+      <w:tr>
+        <w:tc>
+          <w:tcPr>
+            <w:tcW w:w="4508" w:type="dxa"/>
+          </w:tcPr>
+          <w:p>
+            <w:pPr>
+              <w:pStyle w:val="NormalWeb"/>
+              <w:jc w:val="both"/>
+              <w:rPr>
+                <w:rFonts w:asciiTheme="minorHAnsi" w:hAnsiTheme="minorHAnsi" w:cstheme="minorHAnsi"/>
+                <w:lang w:val="en-US"/>
+              </w:rPr>
+            </w:pPr>
+            <w:r>
+              <w:rPr>
+                <w:rFonts w:asciiTheme="minorHAnsi" w:hAnsiTheme="minorHAnsi" w:cstheme="minorHAnsi"/>
+                <w:lang w:val="en-US"/>
+              </w:rPr>
+              <w:t>011</w:t>
+            </w:r>
+          </w:p>
+        </w:tc>
+        <w:tc>
+          <w:tcPr>
+            <w:tcW w:w="4508" w:type="dxa"/>
+          </w:tcPr>
+          <w:p>
+            <w:pPr>
+              <w:pStyle w:val="NormalWeb"/>
+              <w:jc w:val="both"/>
+              <w:rPr>
+                <w:rFonts w:asciiTheme="minorHAnsi" w:hAnsiTheme="minorHAnsi" w:cstheme="minorHAnsi"/>
+                <w:lang w:val="en-US"/>
+              </w:rPr>
+            </w:pPr>
+            <w:r>
+              <w:rPr>
+                <w:rFonts w:asciiTheme="minorHAnsi" w:hAnsiTheme="minorHAnsi" w:cstheme="minorHAnsi"/>
+                <w:lang w:val="en-US"/>
+              </w:rPr>
+              <w:t>D</w:t>
+            </w:r>
+          </w:p>
+        </w:tc>
+      </w:tr>
+      <w:tr>
+        <w:tc>
+          <w:tcPr>
+            <w:tcW w:w="4508" w:type="dxa"/>
+          </w:tcPr>
+          <w:p>
+            <w:pPr>
+              <w:pStyle w:val="NormalWeb"/>
+              <w:jc w:val="both"/>
+              <w:rPr>
+                <w:rFonts w:asciiTheme="minorHAnsi" w:hAnsiTheme="minorHAnsi" w:cstheme="minorHAnsi"/>
+                <w:lang w:val="en-US"/>
+              </w:rPr>
+            </w:pPr>
+            <w:r>
+              <w:rPr>
+                <w:rFonts w:asciiTheme="minorHAnsi" w:hAnsiTheme="minorHAnsi" w:cstheme="minorHAnsi"/>
+                <w:lang w:val="en-US"/>
+              </w:rPr>
+              <w:t>100</w:t>
+            </w:r>
+          </w:p>
+        </w:tc>
+        <w:tc>
+          <w:tcPr>
+            <w:tcW w:w="4508" w:type="dxa"/>
+          </w:tcPr>
+          <w:p>
+            <w:pPr>
+              <w:pStyle w:val="NormalWeb"/>
+              <w:jc w:val="both"/>
+              <w:rPr>
+                <w:rFonts w:asciiTheme="minorHAnsi" w:hAnsiTheme="minorHAnsi" w:cstheme="minorHAnsi"/>
+                <w:lang w:val="en-US"/>
+              </w:rPr>
+            </w:pPr>
+            <w:r>
+              <w:rPr>
+                <w:rFonts w:asciiTheme="minorHAnsi" w:hAnsiTheme="minorHAnsi" w:cstheme="minorHAnsi"/>
+                <w:lang w:val="en-US"/>
+              </w:rPr>
+              <w:t>E</w:t>
+            </w:r>
+          </w:p>
+        </w:tc>
+      </w:tr>
+      <w:tr>
+        <w:tc>
+          <w:tcPr>
+            <w:tcW w:w="4508" w:type="dxa"/>
+          </w:tcPr>
+          <w:p>
+            <w:pPr>
+              <w:pStyle w:val="NormalWeb"/>
+              <w:jc w:val="both"/>
+              <w:rPr>
+                <w:rFonts w:asciiTheme="minorHAnsi" w:hAnsiTheme="minorHAnsi" w:cstheme="minorHAnsi"/>
+                <w:lang w:val="en-US"/>
+              </w:rPr>
+            </w:pPr>
+            <w:r>
+              <w:rPr>
+                <w:rFonts w:asciiTheme="minorHAnsi" w:hAnsiTheme="minorHAnsi" w:cstheme="minorHAnsi"/>
+                <w:lang w:val="en-US"/>
+              </w:rPr>
+              <w:t>101</w:t>
+            </w:r>
+          </w:p>
+        </w:tc>
+        <w:tc>
+          <w:tcPr>
+            <w:tcW w:w="4508" w:type="dxa"/>
+          </w:tcPr>
+          <w:p>
+            <w:pPr>
+              <w:pStyle w:val="NormalWeb"/>
+              <w:jc w:val="both"/>
+              <w:rPr>
+                <w:rFonts w:asciiTheme="minorHAnsi" w:hAnsiTheme="minorHAnsi" w:cstheme="minorHAnsi"/>
+                <w:lang w:val="en-US"/>
+              </w:rPr>
+            </w:pPr>
+            <w:r>
+              <w:rPr>
+                <w:rFonts w:asciiTheme="minorHAnsi" w:hAnsiTheme="minorHAnsi" w:cstheme="minorHAnsi"/>
+                <w:lang w:val="en-US"/>
+              </w:rPr>
+              <w:t>F</w:t>
+            </w:r>
+          </w:p>
+        </w:tc>
+      </w:tr>
+      <w:tr>
+        <w:tc>
+          <w:tcPr>
+            <w:tcW w:w="4508" w:type="dxa"/>
+          </w:tcPr>
+          <w:p>
+            <w:pPr>
+              <w:pStyle w:val="NormalWeb"/>
+              <w:jc w:val="both"/>
+              <w:rPr>
+                <w:rFonts w:asciiTheme="minorHAnsi" w:hAnsiTheme="minorHAnsi" w:cstheme="minorHAnsi"/>
+                <w:lang w:val="en-US"/>
+              </w:rPr>
+            </w:pPr>
+            <w:r>
+              <w:rPr>
+                <w:rFonts w:asciiTheme="minorHAnsi" w:hAnsiTheme="minorHAnsi" w:cstheme="minorHAnsi"/>
+                <w:lang w:val="en-US"/>
+              </w:rPr>
+              <w:t>110</w:t>
+            </w:r>
+          </w:p>
+        </w:tc>
+        <w:tc>
+          <w:tcPr>
+            <w:tcW w:w="4508" w:type="dxa"/>
+          </w:tcPr>
+          <w:p>
+            <w:pPr>
+              <w:pStyle w:val="NormalWeb"/>
+              <w:jc w:val="both"/>
+              <w:rPr>
+                <w:rFonts w:asciiTheme="minorHAnsi" w:hAnsiTheme="minorHAnsi" w:cstheme="minorHAnsi"/>
+                <w:lang w:val="en-US"/>
+              </w:rPr>
+            </w:pPr>
+            <w:r>
+              <w:rPr>
+                <w:rFonts w:asciiTheme="minorHAnsi" w:hAnsiTheme="minorHAnsi" w:cstheme="minorHAnsi"/>
+                <w:lang w:val="en-US"/>
+              </w:rPr>
+              <w:t>G</w:t>
+            </w:r>
+          </w:p>
+        </w:tc>
+      </w:tr>
+      <w:tr>
+        <w:tc>
+          <w:tcPr>
+            <w:tcW w:w="4508" w:type="dxa"/>
+          </w:tcPr>
+          <w:p>
+            <w:pPr>
+              <w:pStyle w:val="NormalWeb"/>
+              <w:jc w:val="both"/>
+              <w:rPr>
+                <w:rFonts w:asciiTheme="minorHAnsi" w:hAnsiTheme="minorHAnsi" w:cstheme="minorHAnsi"/>
+                <w:lang w:val="en-US"/>
+              </w:rPr>
+            </w:pPr>
+            <w:r>
+              <w:rPr>
+                <w:rFonts w:asciiTheme="minorHAnsi" w:hAnsiTheme="minorHAnsi" w:cstheme="minorHAnsi"/>
+                <w:lang w:val="en-US"/>
+              </w:rPr>
+              <w:t>111</w:t>
+            </w:r>
+          </w:p>
+        </w:tc>
+        <w:tc>
+          <w:tcPr>
+            <w:tcW w:w="4508" w:type="dxa"/>
+          </w:tcPr>
+          <w:p>
+            <w:pPr>
+              <w:pStyle w:val="NormalWeb"/>
+              <w:jc w:val="both"/>
+              <w:rPr>
+                <w:rFonts w:asciiTheme="minorHAnsi" w:hAnsiTheme="minorHAnsi" w:cstheme="minorHAnsi"/>
+                <w:lang w:val="en-US"/>
+              </w:rPr>
+            </w:pPr>
+            <w:r>
+              <w:rPr>
+                <w:rFonts w:asciiTheme="minorHAnsi" w:hAnsiTheme="minorHAnsi" w:cstheme="minorHAnsi"/>
+                <w:lang w:val="en-US"/>
+              </w:rPr>
+              <w:t>H</w:t>
+            </w:r>
+          </w:p>
+        </w:tc>
+      </w:tr>
+    </w:tbl>
+    <w:p>
+      <w:pPr>
+        <w:pStyle w:val="NormalWeb"/>
+        <w:shd w:val="clear" w:color="auto" w:fill="FFFFFF"/>
+        <w:jc w:val="both"/>
+        <w:rPr>
+          <w:rFonts w:asciiTheme="minorHAnsi" w:hAnsiTheme="minorHAnsi" w:cstheme="minorHAnsi"/>
+          <w:lang w:val="en-US"/>
+        </w:rPr>
+      </w:pPr>
+      <w:r>
+        <w:rPr>
+          <w:rFonts w:asciiTheme="minorHAnsi" w:hAnsiTheme="minorHAnsi" w:cstheme="minorHAnsi"/>
+          <w:noProof/>
+          <w:lang w:val="en-US"/>
+          <w14:ligatures w14:val="standardContextual"/>
+        </w:rPr>
+        <w:lastRenderedPageBreak/>
+        <w:drawing>
+          <wp:inline distT="0" distB="0" distL="0" distR="0" wp14:anchorId="27979E4B" wp14:editId="7EA058E4">
+            <wp:extent cx="3865830" cy="2054980"/>
+            <wp:effectExtent l="0" t="0" r="0" b="2540"/>
+            <wp:docPr id="1586347483" name="Picture 1" descr="A picture containing text, screenshot, font, algebra&#10;&#10;Description automatically generated"/>
+            <wp:cNvGraphicFramePr>
+              <a:graphicFrameLocks xmlns:a="http://schemas.openxmlformats.org/drawingml/2006/main" noChangeAspect="1"/>
+            </wp:cNvGraphicFramePr>
+            <a:graphic xmlns:a="http://schemas.openxmlformats.org/drawingml/2006/main">
+              <a:graphicData uri="http://schemas.openxmlformats.org/drawingml/2006/picture">
+                <pic:pic xmlns:pic="http://schemas.openxmlformats.org/drawingml/2006/picture">
+                  <pic:nvPicPr>
+                    <pic:cNvPr id="1586347483" name="Picture 1" descr="A picture containing text, screenshot, font, algebra&#10;&#10;Description automatically generated"/>
+                    <pic:cNvPicPr/>
+                  </pic:nvPicPr>
+                  <pic:blipFill>
+                    <a:blip r:embed="rId5" cstate="print">
+                      <a:extLst>
+                        <a:ext uri="{28A0092B-C50C-407E-A947-70E740481C1C}">
+                          <a14:useLocalDpi xmlns:a14="http://schemas.microsoft.com/office/drawing/2010/main" val="0"/>
+                        </a:ext>
+                      </a:extLst>
+                    </a:blip>
+                    <a:stretch>
+                      <a:fillRect/>
+                    </a:stretch>
+                  </pic:blipFill>
+                  <pic:spPr>
+                    <a:xfrm>
+                      <a:off x="0" y="0"/>
+                      <a:ext cx="3892610" cy="2069216"/>
+                    </a:xfrm>
+                    <a:prstGeom prst="rect">
+                      <a:avLst/>
+                    </a:prstGeom>
+                  </pic:spPr>
+                </pic:pic>
+              </a:graphicData>
+            </a:graphic>
+          </wp:inline>
+        </w:drawing>
+      </w:r>
+    </w:p>
+    <w:p>
+      <w:pPr>
+        <w:pStyle w:val="NormalWeb"/>
+        <w:shd w:val="clear" w:color="auto" w:fill="FFFFFF"/>
+        <w:jc w:val="both"/>
+        <w:rPr>
+          <w:rFonts w:asciiTheme="minorHAnsi" w:hAnsiTheme="minorHAnsi" w:cstheme="minorHAnsi"/>
+          <w:lang w:val="en-US"/>
+        </w:rPr>
+      </w:pPr>
+      <w:r>
+        <w:rPr>
+          <w:rFonts w:asciiTheme="minorHAnsi" w:hAnsiTheme="minorHAnsi" w:cstheme="minorHAnsi"/>
+          <w:lang w:val="en-US"/>
+        </w:rPr>
+        <w:t xml:space="preserve">Running the </w:t>
+      </w:r>
+      <w:r>
+        <w:rPr>
+          <w:rFonts w:asciiTheme="minorHAnsi" w:hAnsiTheme="minorHAnsi" w:cstheme="minorHAnsi"/>
+        </w:rPr>
+        <w:t xml:space="preserve">Hypercube Gossiping algorithm using the union operation </w:t>
+      </w:r>
+      <w:r>
+        <w:rPr>
+          <w:rFonts w:asciiTheme="minorHAnsi" w:hAnsiTheme="minorHAnsi" w:cstheme="minorHAnsi"/>
+          <w:lang w:val="en-US"/>
+        </w:rPr>
+        <w:t>provided</w:t>
+      </w:r>
+      <w:r>
+        <w:rPr>
+          <w:rFonts w:asciiTheme="minorHAnsi" w:hAnsiTheme="minorHAnsi" w:cstheme="minorHAnsi"/>
+          <w:lang w:val="en-US"/>
+        </w:rPr>
+        <w:t xml:space="preserve">, </w:t>
+      </w:r>
+      <w:r>
+        <w:rPr>
+          <w:rFonts w:asciiTheme="minorHAnsi" w:hAnsiTheme="minorHAnsi" w:cstheme="minorHAnsi"/>
+          <w:lang w:val="en-US"/>
+        </w:rPr>
+        <w:t>Step 1:</w:t>
+      </w:r>
+      <w:r>
+        <w:rPr>
+          <w:rFonts w:asciiTheme="minorHAnsi" w:hAnsiTheme="minorHAnsi" w:cstheme="minorHAnsi"/>
+          <w:noProof/>
+          <w:lang w:val="en-US"/>
+          <w14:ligatures w14:val="standardContextual"/>
+        </w:rPr>
+        <w:t xml:space="preserve"> </w:t>
+      </w:r>
+    </w:p>
+    <w:p>
+      <w:pPr>
+        <w:pStyle w:val="NormalWeb"/>
+        <w:numPr>
+          <w:ilvl w:val="0"/>
+          <w:numId w:val="5"/>
+        </w:numPr>
+        <w:shd w:val="clear" w:color="auto" w:fill="FFFFFF"/>
+        <w:jc w:val="both"/>
+        <w:rPr>
+          <w:rFonts w:asciiTheme="minorHAnsi" w:hAnsiTheme="minorHAnsi" w:cstheme="minorHAnsi"/>
+          <w:lang w:val="en-US"/>
+        </w:rPr>
+      </w:pPr>
+      <w:r>
+        <w:rPr>
+          <w:rFonts w:asciiTheme="minorHAnsi" w:hAnsiTheme="minorHAnsi" w:cstheme="minorHAnsi"/>
+          <w:noProof/>
+          <w:lang w:val="en-US"/>
+        </w:rPr>
+        <w:t>PE 000(A) receives B from PE 001, A . B = AB</w:t>
+      </w:r>
+    </w:p>
+    <w:p>
+      <w:pPr>
+        <w:pStyle w:val="NormalWeb"/>
+        <w:numPr>
+          <w:ilvl w:val="0"/>
+          <w:numId w:val="5"/>
+        </w:numPr>
+        <w:shd w:val="clear" w:color="auto" w:fill="FFFFFF"/>
+        <w:jc w:val="both"/>
+        <w:rPr>
+          <w:rFonts w:asciiTheme="minorHAnsi" w:hAnsiTheme="minorHAnsi" w:cstheme="minorHAnsi"/>
+          <w:lang w:val="en-US"/>
+        </w:rPr>
+      </w:pPr>
+      <w:r>
+        <w:rPr>
+          <w:rFonts w:asciiTheme="minorHAnsi" w:hAnsiTheme="minorHAnsi" w:cstheme="minorHAnsi"/>
+          <w:lang w:val="en-US"/>
+        </w:rPr>
+        <w:t xml:space="preserve">PE 001(B) receives A from PE 000, </w:t>
+      </w:r>
+      <w:proofErr w:type="gramStart"/>
+      <w:r>
+        <w:rPr>
+          <w:rFonts w:asciiTheme="minorHAnsi" w:hAnsiTheme="minorHAnsi" w:cstheme="minorHAnsi"/>
+          <w:lang w:val="en-US"/>
+        </w:rPr>
+        <w:t>B .</w:t>
+      </w:r>
+      <w:proofErr w:type="gramEnd"/>
+      <w:r>
+        <w:rPr>
+          <w:rFonts w:asciiTheme="minorHAnsi" w:hAnsiTheme="minorHAnsi" w:cstheme="minorHAnsi"/>
+          <w:lang w:val="en-US"/>
+        </w:rPr>
+        <w:t xml:space="preserve"> A = BA</w:t>
+      </w:r>
+    </w:p>
+    <w:p>
+      <w:pPr>
+        <w:pStyle w:val="NormalWeb"/>
+        <w:numPr>
+          <w:ilvl w:val="0"/>
+          <w:numId w:val="5"/>
+        </w:numPr>
+        <w:shd w:val="clear" w:color="auto" w:fill="FFFFFF"/>
+        <w:jc w:val="both"/>
+        <w:rPr>
+          <w:rFonts w:asciiTheme="minorHAnsi" w:hAnsiTheme="minorHAnsi" w:cstheme="minorHAnsi"/>
+          <w:lang w:val="en-US"/>
+        </w:rPr>
+      </w:pPr>
+      <w:r>
+        <w:rPr>
+          <w:rFonts w:asciiTheme="minorHAnsi" w:hAnsiTheme="minorHAnsi" w:cstheme="minorHAnsi"/>
+          <w:lang w:val="en-US"/>
+        </w:rPr>
+        <w:t xml:space="preserve">… </w:t>
+      </w:r>
+    </w:p>
+    <w:p>
+      <w:pPr>
+        <w:pStyle w:val="NormalWeb"/>
+        <w:shd w:val="clear" w:color="auto" w:fill="FFFFFF"/>
+        <w:jc w:val="both"/>
+        <w:rPr>
+          <w:rFonts w:asciiTheme="minorHAnsi" w:hAnsiTheme="minorHAnsi" w:cstheme="minorHAnsi"/>
+          <w:lang w:val="en-US"/>
+        </w:rPr>
+      </w:pPr>
+      <w:r>
+        <w:rPr>
+          <w:rFonts w:asciiTheme="minorHAnsi" w:hAnsiTheme="minorHAnsi" w:cstheme="minorHAnsi"/>
+          <w:lang w:val="en-US"/>
+        </w:rPr>
+        <w:t>Result:</w:t>
+      </w:r>
+    </w:p>
+    <w:tbl>
+      <w:tblPr>
+        <w:tblStyle w:val="TableGrid"/>
+        <w:tblW w:w="0" w:type="auto"/>
+        <w:tblLook w:val="04A0" w:firstRow="1" w:lastRow="0" w:firstColumn="1" w:lastColumn="0" w:noHBand="0" w:noVBand="1"/>
+      </w:tblPr>
+      <w:tblGrid>
+        <w:gridCol w:w="4508"/>
+        <w:gridCol w:w="4508"/>
+      </w:tblGrid>
+      <w:tr>
+        <w:tc>
+          <w:tcPr>
+            <w:tcW w:w="4508" w:type="dxa"/>
+          </w:tcPr>
+          <w:p>
+            <w:pPr>
+              <w:pStyle w:val="NormalWeb"/>
+              <w:jc w:val="both"/>
+              <w:rPr>
+                <w:rFonts w:asciiTheme="minorHAnsi" w:hAnsiTheme="minorHAnsi" w:cstheme="minorHAnsi"/>
+                <w:lang w:val="en-US"/>
+              </w:rPr>
+            </w:pPr>
+            <w:r>
+              <w:rPr>
+                <w:rFonts w:asciiTheme="minorHAnsi" w:hAnsiTheme="minorHAnsi" w:cstheme="minorHAnsi"/>
+                <w:lang w:val="en-US"/>
+              </w:rPr>
+              <w:t>PE</w:t>
+            </w:r>
+          </w:p>
+        </w:tc>
+        <w:tc>
+          <w:tcPr>
+            <w:tcW w:w="4508" w:type="dxa"/>
+          </w:tcPr>
+          <w:p>
+            <w:pPr>
+              <w:pStyle w:val="NormalWeb"/>
+              <w:jc w:val="both"/>
+              <w:rPr>
+                <w:rFonts w:asciiTheme="minorHAnsi" w:hAnsiTheme="minorHAnsi" w:cstheme="minorHAnsi"/>
+                <w:lang w:val="en-US"/>
+              </w:rPr>
+            </w:pPr>
+            <w:r>
+              <w:rPr>
+                <w:rFonts w:asciiTheme="minorHAnsi" w:hAnsiTheme="minorHAnsi" w:cstheme="minorHAnsi"/>
+                <w:lang w:val="en-US"/>
+              </w:rPr>
+              <w:t>Character</w:t>
+            </w:r>
+          </w:p>
+        </w:tc>
+      </w:tr>
+      <w:tr>
+        <w:tc>
+          <w:tcPr>
+            <w:tcW w:w="4508" w:type="dxa"/>
+          </w:tcPr>
+          <w:p>
+            <w:pPr>
+              <w:pStyle w:val="NormalWeb"/>
+              <w:jc w:val="both"/>
+              <w:rPr>
+                <w:rFonts w:asciiTheme="minorHAnsi" w:hAnsiTheme="minorHAnsi" w:cstheme="minorHAnsi"/>
+                <w:lang w:val="en-US"/>
+              </w:rPr>
+            </w:pPr>
+            <w:r>
+              <w:rPr>
+                <w:rFonts w:asciiTheme="minorHAnsi" w:hAnsiTheme="minorHAnsi" w:cstheme="minorHAnsi"/>
+                <w:lang w:val="en-US"/>
+              </w:rPr>
+              <w:t>000</w:t>
+            </w:r>
+          </w:p>
+        </w:tc>
+        <w:tc>
+          <w:tcPr>
+            <w:tcW w:w="4508" w:type="dxa"/>
+          </w:tcPr>
+          <w:p>
+            <w:pPr>
+              <w:pStyle w:val="NormalWeb"/>
+              <w:jc w:val="both"/>
+              <w:rPr>
+                <w:rFonts w:asciiTheme="minorHAnsi" w:hAnsiTheme="minorHAnsi" w:cstheme="minorHAnsi"/>
+                <w:lang w:val="en-US"/>
+              </w:rPr>
+            </w:pPr>
+            <w:r>
+              <w:rPr>
+                <w:rFonts w:asciiTheme="minorHAnsi" w:hAnsiTheme="minorHAnsi" w:cstheme="minorHAnsi"/>
+                <w:lang w:val="en-US"/>
+              </w:rPr>
+              <w:t>A</w:t>
+            </w:r>
+            <w:r>
+              <w:rPr>
+                <w:rFonts w:asciiTheme="minorHAnsi" w:hAnsiTheme="minorHAnsi" w:cstheme="minorHAnsi"/>
+                <w:lang w:val="en-US"/>
+              </w:rPr>
+              <w:t>B</w:t>
+            </w:r>
+          </w:p>
+        </w:tc>
+      </w:tr>
+      <w:tr>
+        <w:tc>
+          <w:tcPr>
+            <w:tcW w:w="4508" w:type="dxa"/>
+          </w:tcPr>
+          <w:p>
+            <w:pPr>
+              <w:pStyle w:val="NormalWeb"/>
+              <w:jc w:val="both"/>
+              <w:rPr>
+                <w:rFonts w:asciiTheme="minorHAnsi" w:hAnsiTheme="minorHAnsi" w:cstheme="minorHAnsi"/>
+                <w:lang w:val="en-US"/>
+              </w:rPr>
+            </w:pPr>
+            <w:r>
+              <w:rPr>
+                <w:rFonts w:asciiTheme="minorHAnsi" w:hAnsiTheme="minorHAnsi" w:cstheme="minorHAnsi"/>
+                <w:lang w:val="en-US"/>
+              </w:rPr>
+              <w:t>001</w:t>
+            </w:r>
+          </w:p>
+        </w:tc>
+        <w:tc>
+          <w:tcPr>
+            <w:tcW w:w="4508" w:type="dxa"/>
+          </w:tcPr>
+          <w:p>
+            <w:pPr>
+              <w:pStyle w:val="NormalWeb"/>
+              <w:jc w:val="both"/>
+              <w:rPr>
+                <w:rFonts w:asciiTheme="minorHAnsi" w:hAnsiTheme="minorHAnsi" w:cstheme="minorHAnsi"/>
+                <w:lang w:val="en-US"/>
+              </w:rPr>
+            </w:pPr>
+            <w:r>
+              <w:rPr>
+                <w:rFonts w:asciiTheme="minorHAnsi" w:hAnsiTheme="minorHAnsi" w:cstheme="minorHAnsi"/>
+                <w:lang w:val="en-US"/>
+              </w:rPr>
+              <w:t>B</w:t>
+            </w:r>
+            <w:r>
+              <w:rPr>
+                <w:rFonts w:asciiTheme="minorHAnsi" w:hAnsiTheme="minorHAnsi" w:cstheme="minorHAnsi"/>
+                <w:lang w:val="en-US"/>
+              </w:rPr>
+              <w:t>A</w:t>
+            </w:r>
+          </w:p>
+        </w:tc>
+      </w:tr>
+      <w:tr>
+        <w:tc>
+          <w:tcPr>
+            <w:tcW w:w="4508" w:type="dxa"/>
+          </w:tcPr>
+          <w:p>
+            <w:pPr>
+              <w:pStyle w:val="NormalWeb"/>
+              <w:jc w:val="both"/>
+              <w:rPr>
+                <w:rFonts w:asciiTheme="minorHAnsi" w:hAnsiTheme="minorHAnsi" w:cstheme="minorHAnsi"/>
+                <w:lang w:val="en-US"/>
+              </w:rPr>
+            </w:pPr>
+            <w:r>
+              <w:rPr>
+                <w:rFonts w:asciiTheme="minorHAnsi" w:hAnsiTheme="minorHAnsi" w:cstheme="minorHAnsi"/>
+                <w:lang w:val="en-US"/>
+              </w:rPr>
+              <w:t>010</w:t>
+            </w:r>
+          </w:p>
+        </w:tc>
+        <w:tc>
+          <w:tcPr>
+            <w:tcW w:w="4508" w:type="dxa"/>
+          </w:tcPr>
+          <w:p>
+            <w:pPr>
+              <w:pStyle w:val="NormalWeb"/>
+              <w:jc w:val="both"/>
+              <w:rPr>
+                <w:rFonts w:asciiTheme="minorHAnsi" w:hAnsiTheme="minorHAnsi" w:cstheme="minorHAnsi"/>
+                <w:lang w:val="en-US"/>
+              </w:rPr>
+            </w:pPr>
+            <w:r>
+              <w:rPr>
+                <w:rFonts w:asciiTheme="minorHAnsi" w:hAnsiTheme="minorHAnsi" w:cstheme="minorHAnsi"/>
+                <w:lang w:val="en-US"/>
+              </w:rPr>
+              <w:t>C</w:t>
+            </w:r>
+            <w:r>
+              <w:rPr>
+                <w:rFonts w:asciiTheme="minorHAnsi" w:hAnsiTheme="minorHAnsi" w:cstheme="minorHAnsi"/>
+                <w:lang w:val="en-US"/>
+              </w:rPr>
+              <w:t>D</w:t>
+            </w:r>
+          </w:p>
+        </w:tc>
+      </w:tr>
+      <w:tr>
+        <w:tc>
+          <w:tcPr>
+            <w:tcW w:w="4508" w:type="dxa"/>
+          </w:tcPr>
+          <w:p>
+            <w:pPr>
+              <w:pStyle w:val="NormalWeb"/>
+              <w:jc w:val="both"/>
+              <w:rPr>
+                <w:rFonts w:asciiTheme="minorHAnsi" w:hAnsiTheme="minorHAnsi" w:cstheme="minorHAnsi"/>
+                <w:lang w:val="en-US"/>
+              </w:rPr>
+            </w:pPr>
+            <w:r>
+              <w:rPr>
+                <w:rFonts w:asciiTheme="minorHAnsi" w:hAnsiTheme="minorHAnsi" w:cstheme="minorHAnsi"/>
+                <w:lang w:val="en-US"/>
+              </w:rPr>
+              <w:t>011</w:t>
+            </w:r>
+          </w:p>
+        </w:tc>
+        <w:tc>
+          <w:tcPr>
+            <w:tcW w:w="4508" w:type="dxa"/>
+          </w:tcPr>
+          <w:p>
+            <w:pPr>
+              <w:pStyle w:val="NormalWeb"/>
+              <w:jc w:val="both"/>
+              <w:rPr>
+                <w:rFonts w:asciiTheme="minorHAnsi" w:hAnsiTheme="minorHAnsi" w:cstheme="minorHAnsi"/>
+                <w:lang w:val="en-US"/>
+              </w:rPr>
+            </w:pPr>
+            <w:r>
+              <w:rPr>
+                <w:rFonts w:asciiTheme="minorHAnsi" w:hAnsiTheme="minorHAnsi" w:cstheme="minorHAnsi"/>
+                <w:lang w:val="en-US"/>
+              </w:rPr>
+              <w:t>D</w:t>
+            </w:r>
+            <w:r>
+              <w:rPr>
+                <w:rFonts w:asciiTheme="minorHAnsi" w:hAnsiTheme="minorHAnsi" w:cstheme="minorHAnsi"/>
+                <w:lang w:val="en-US"/>
+              </w:rPr>
+              <w:t>C</w:t>
+            </w:r>
+          </w:p>
+        </w:tc>
+      </w:tr>
+      <w:tr>
+        <w:tc>
+          <w:tcPr>
+            <w:tcW w:w="4508" w:type="dxa"/>
+          </w:tcPr>
+          <w:p>
+            <w:pPr>
+              <w:pStyle w:val="NormalWeb"/>
+              <w:jc w:val="both"/>
+              <w:rPr>
+                <w:rFonts w:asciiTheme="minorHAnsi" w:hAnsiTheme="minorHAnsi" w:cstheme="minorHAnsi"/>
+                <w:lang w:val="en-US"/>
+              </w:rPr>
+            </w:pPr>
+            <w:r>
+              <w:rPr>
+                <w:rFonts w:asciiTheme="minorHAnsi" w:hAnsiTheme="minorHAnsi" w:cstheme="minorHAnsi"/>
+                <w:lang w:val="en-US"/>
+              </w:rPr>
+              <w:t>100</w:t>
+            </w:r>
+          </w:p>
+        </w:tc>
+        <w:tc>
+          <w:tcPr>
+            <w:tcW w:w="4508" w:type="dxa"/>
+          </w:tcPr>
+          <w:p>
+            <w:pPr>
+              <w:pStyle w:val="NormalWeb"/>
+              <w:jc w:val="both"/>
+              <w:rPr>
+                <w:rFonts w:asciiTheme="minorHAnsi" w:hAnsiTheme="minorHAnsi" w:cstheme="minorHAnsi"/>
+                <w:lang w:val="en-US"/>
+              </w:rPr>
+            </w:pPr>
+            <w:r>
+              <w:rPr>
+                <w:rFonts w:asciiTheme="minorHAnsi" w:hAnsiTheme="minorHAnsi" w:cstheme="minorHAnsi"/>
+                <w:lang w:val="en-US"/>
+              </w:rPr>
+              <w:t>E</w:t>
+            </w:r>
+            <w:r>
+              <w:rPr>
+                <w:rFonts w:asciiTheme="minorHAnsi" w:hAnsiTheme="minorHAnsi" w:cstheme="minorHAnsi"/>
+                <w:lang w:val="en-US"/>
+              </w:rPr>
+              <w:t>F</w:t>
+            </w:r>
+          </w:p>
+        </w:tc>
+      </w:tr>
+      <w:tr>
+        <w:tc>
+          <w:tcPr>
+            <w:tcW w:w="4508" w:type="dxa"/>
+          </w:tcPr>
+          <w:p>
+            <w:pPr>
+              <w:pStyle w:val="NormalWeb"/>
+              <w:jc w:val="both"/>
+              <w:rPr>
+                <w:rFonts w:asciiTheme="minorHAnsi" w:hAnsiTheme="minorHAnsi" w:cstheme="minorHAnsi"/>
+                <w:lang w:val="en-US"/>
+              </w:rPr>
+            </w:pPr>
+            <w:r>
+              <w:rPr>
+                <w:rFonts w:asciiTheme="minorHAnsi" w:hAnsiTheme="minorHAnsi" w:cstheme="minorHAnsi"/>
+                <w:lang w:val="en-US"/>
+              </w:rPr>
+              <w:t>101</w:t>
+            </w:r>
+          </w:p>
+        </w:tc>
+        <w:tc>
+          <w:tcPr>
+            <w:tcW w:w="4508" w:type="dxa"/>
+          </w:tcPr>
+          <w:p>
+            <w:pPr>
+              <w:pStyle w:val="NormalWeb"/>
+              <w:jc w:val="both"/>
+              <w:rPr>
+                <w:rFonts w:asciiTheme="minorHAnsi" w:hAnsiTheme="minorHAnsi" w:cstheme="minorHAnsi"/>
+                <w:lang w:val="en-US"/>
+              </w:rPr>
+            </w:pPr>
+            <w:r>
+              <w:rPr>
+                <w:rFonts w:asciiTheme="minorHAnsi" w:hAnsiTheme="minorHAnsi" w:cstheme="minorHAnsi"/>
+                <w:lang w:val="en-US"/>
+              </w:rPr>
+              <w:t>F</w:t>
+            </w:r>
+            <w:r>
+              <w:rPr>
+                <w:rFonts w:asciiTheme="minorHAnsi" w:hAnsiTheme="minorHAnsi" w:cstheme="minorHAnsi"/>
+                <w:lang w:val="en-US"/>
+              </w:rPr>
+              <w:t>E</w:t>
+            </w:r>
+          </w:p>
+        </w:tc>
+      </w:tr>
+      <w:tr>
+        <w:tc>
+          <w:tcPr>
+            <w:tcW w:w="4508" w:type="dxa"/>
+          </w:tcPr>
+          <w:p>
+            <w:pPr>
+              <w:pStyle w:val="NormalWeb"/>
+              <w:jc w:val="both"/>
+              <w:rPr>
+                <w:rFonts w:asciiTheme="minorHAnsi" w:hAnsiTheme="minorHAnsi" w:cstheme="minorHAnsi"/>
+                <w:lang w:val="en-US"/>
+              </w:rPr>
+            </w:pPr>
+            <w:r>
+              <w:rPr>
+                <w:rFonts w:asciiTheme="minorHAnsi" w:hAnsiTheme="minorHAnsi" w:cstheme="minorHAnsi"/>
+                <w:lang w:val="en-US"/>
+              </w:rPr>
+              <w:t>110</w:t>
+            </w:r>
+          </w:p>
+        </w:tc>
+        <w:tc>
+          <w:tcPr>
+            <w:tcW w:w="4508" w:type="dxa"/>
+          </w:tcPr>
+          <w:p>
+            <w:pPr>
+              <w:pStyle w:val="NormalWeb"/>
+              <w:jc w:val="both"/>
+              <w:rPr>
+                <w:rFonts w:asciiTheme="minorHAnsi" w:hAnsiTheme="minorHAnsi" w:cstheme="minorHAnsi"/>
+                <w:lang w:val="en-US"/>
+              </w:rPr>
+            </w:pPr>
+            <w:r>
+              <w:rPr>
+                <w:rFonts w:asciiTheme="minorHAnsi" w:hAnsiTheme="minorHAnsi" w:cstheme="minorHAnsi"/>
+                <w:lang w:val="en-US"/>
+              </w:rPr>
+              <w:t>G</w:t>
+            </w:r>
+            <w:r>
+              <w:rPr>
+                <w:rFonts w:asciiTheme="minorHAnsi" w:hAnsiTheme="minorHAnsi" w:cstheme="minorHAnsi"/>
+                <w:lang w:val="en-US"/>
+              </w:rPr>
+              <w:t>H</w:t>
+            </w:r>
+          </w:p>
+        </w:tc>
+      </w:tr>
+      <w:tr>
+        <w:tc>
+          <w:tcPr>
+            <w:tcW w:w="4508" w:type="dxa"/>
+          </w:tcPr>
+          <w:p>
+            <w:pPr>
+              <w:pStyle w:val="NormalWeb"/>
+              <w:jc w:val="both"/>
+              <w:rPr>
+                <w:rFonts w:asciiTheme="minorHAnsi" w:hAnsiTheme="minorHAnsi" w:cstheme="minorHAnsi"/>
+                <w:lang w:val="en-US"/>
+              </w:rPr>
+            </w:pPr>
+            <w:r>
+              <w:rPr>
+                <w:rFonts w:asciiTheme="minorHAnsi" w:hAnsiTheme="minorHAnsi" w:cstheme="minorHAnsi"/>
+                <w:lang w:val="en-US"/>
+              </w:rPr>
+              <w:t>111</w:t>
+            </w:r>
+          </w:p>
+        </w:tc>
+        <w:tc>
+          <w:tcPr>
+            <w:tcW w:w="4508" w:type="dxa"/>
+          </w:tcPr>
+          <w:p>
+            <w:pPr>
+              <w:pStyle w:val="NormalWeb"/>
+              <w:jc w:val="both"/>
+              <w:rPr>
+                <w:rFonts w:asciiTheme="minorHAnsi" w:hAnsiTheme="minorHAnsi" w:cstheme="minorHAnsi"/>
+                <w:lang w:val="en-US"/>
+              </w:rPr>
+            </w:pPr>
+            <w:r>
+              <w:rPr>
+                <w:rFonts w:asciiTheme="minorHAnsi" w:hAnsiTheme="minorHAnsi" w:cstheme="minorHAnsi"/>
+                <w:lang w:val="en-US"/>
+              </w:rPr>
+              <w:t>H</w:t>
+            </w:r>
+            <w:r>
+              <w:rPr>
+                <w:rFonts w:asciiTheme="minorHAnsi" w:hAnsiTheme="minorHAnsi" w:cstheme="minorHAnsi"/>
+                <w:lang w:val="en-US"/>
+              </w:rPr>
+              <w:t>G</w:t>
+            </w:r>
+          </w:p>
+        </w:tc>
+      </w:tr>
+    </w:tbl>
+    <w:p>
+      <w:pPr>
+        <w:pStyle w:val="NormalWeb"/>
+        <w:shd w:val="clear" w:color="auto" w:fill="FFFFFF"/>
+        <w:jc w:val="both"/>
+        <w:rPr>
+          <w:rFonts w:asciiTheme="minorHAnsi" w:hAnsiTheme="minorHAnsi" w:cstheme="minorHAnsi"/>
+          <w:lang w:val="en-US"/>
+        </w:rPr>
+      </w:pPr>
+      <w:r>
+        <w:rPr>
+          <w:rFonts w:asciiTheme="minorHAnsi" w:hAnsiTheme="minorHAnsi" w:cstheme="minorHAnsi"/>
+          <w:lang w:val="en-US"/>
+        </w:rPr>
+        <w:t>Step 2:</w:t>
+      </w:r>
+    </w:p>
+    <w:p>
+      <w:pPr>
+        <w:pStyle w:val="NormalWeb"/>
+        <w:numPr>
+          <w:ilvl w:val="0"/>
+          <w:numId w:val="6"/>
+        </w:numPr>
+        <w:shd w:val="clear" w:color="auto" w:fill="FFFFFF"/>
+        <w:jc w:val="both"/>
+        <w:rPr>
+          <w:rFonts w:asciiTheme="minorHAnsi" w:hAnsiTheme="minorHAnsi" w:cstheme="minorHAnsi"/>
+          <w:lang w:val="en-US"/>
+        </w:rPr>
+      </w:pPr>
+      <w:r>
+        <w:rPr>
+          <w:rFonts w:asciiTheme="minorHAnsi" w:hAnsiTheme="minorHAnsi" w:cstheme="minorHAnsi"/>
+          <w:lang w:val="en-US"/>
+        </w:rPr>
+        <w:t xml:space="preserve">PE 000(AB) receives </w:t>
+      </w:r>
+      <w:r>
+        <w:rPr>
+          <w:rFonts w:asciiTheme="minorHAnsi" w:hAnsiTheme="minorHAnsi" w:cstheme="minorHAnsi"/>
+          <w:lang w:val="en-US"/>
+        </w:rPr>
+        <w:t xml:space="preserve">CD from PE 010, </w:t>
+      </w:r>
+      <w:proofErr w:type="gramStart"/>
+      <w:r>
+        <w:rPr>
+          <w:rFonts w:asciiTheme="minorHAnsi" w:hAnsiTheme="minorHAnsi" w:cstheme="minorHAnsi"/>
+          <w:lang w:val="en-US"/>
+        </w:rPr>
+        <w:t>AB .</w:t>
+      </w:r>
+      <w:proofErr w:type="gramEnd"/>
+      <w:r>
+        <w:rPr>
+          <w:rFonts w:asciiTheme="minorHAnsi" w:hAnsiTheme="minorHAnsi" w:cstheme="minorHAnsi"/>
+          <w:lang w:val="en-US"/>
+        </w:rPr>
+        <w:t xml:space="preserve"> CD = ABCD</w:t>
+      </w:r>
+    </w:p>
+    <w:p>
+      <w:pPr>
+        <w:pStyle w:val="NormalWeb"/>
+        <w:numPr>
+          <w:ilvl w:val="0"/>
+          <w:numId w:val="6"/>
+        </w:numPr>
+        <w:shd w:val="clear" w:color="auto" w:fill="FFFFFF"/>
+        <w:jc w:val="both"/>
+        <w:rPr>
+          <w:rFonts w:asciiTheme="minorHAnsi" w:hAnsiTheme="minorHAnsi" w:cstheme="minorHAnsi"/>
+          <w:lang w:val="en-US"/>
+        </w:rPr>
+      </w:pPr>
+      <w:r>
+        <w:rPr>
+          <w:rFonts w:asciiTheme="minorHAnsi" w:hAnsiTheme="minorHAnsi" w:cstheme="minorHAnsi"/>
+          <w:lang w:val="en-US"/>
+        </w:rPr>
+        <w:t xml:space="preserve">PE 001(BA) receives DC from PE 011, </w:t>
+      </w:r>
+      <w:proofErr w:type="gramStart"/>
+      <w:r>
+        <w:rPr>
+          <w:rFonts w:asciiTheme="minorHAnsi" w:hAnsiTheme="minorHAnsi" w:cstheme="minorHAnsi"/>
+          <w:lang w:val="en-US"/>
+        </w:rPr>
+        <w:t>BA .</w:t>
+      </w:r>
+      <w:proofErr w:type="gramEnd"/>
+      <w:r>
+        <w:rPr>
+          <w:rFonts w:asciiTheme="minorHAnsi" w:hAnsiTheme="minorHAnsi" w:cstheme="minorHAnsi"/>
+          <w:lang w:val="en-US"/>
+        </w:rPr>
+        <w:t xml:space="preserve"> DC = BADC</w:t>
+      </w:r>
+    </w:p>
+    <w:p>
+      <w:pPr>
+        <w:pStyle w:val="NormalWeb"/>
+        <w:numPr>
+          <w:ilvl w:val="0"/>
+          <w:numId w:val="6"/>
+        </w:numPr>
+        <w:shd w:val="clear" w:color="auto" w:fill="FFFFFF"/>
+        <w:jc w:val="both"/>
+        <w:rPr>
+          <w:rFonts w:asciiTheme="minorHAnsi" w:hAnsiTheme="minorHAnsi" w:cstheme="minorHAnsi"/>
+          <w:lang w:val="en-US"/>
+        </w:rPr>
+      </w:pPr>
+      <w:r>
+        <w:rPr>
+          <w:rFonts w:asciiTheme="minorHAnsi" w:hAnsiTheme="minorHAnsi" w:cstheme="minorHAnsi"/>
+          <w:lang w:val="en-US"/>
+        </w:rPr>
+        <w:t>…</w:t>
+      </w:r>
+    </w:p>
+    <w:p>
+      <w:pPr>
+        <w:pStyle w:val="NormalWeb"/>
+        <w:shd w:val="clear" w:color="auto" w:fill="FFFFFF"/>
+        <w:jc w:val="both"/>
+        <w:rPr>
+          <w:rFonts w:asciiTheme="minorHAnsi" w:hAnsiTheme="minorHAnsi" w:cstheme="minorHAnsi"/>
+          <w:lang w:val="en-US"/>
+        </w:rPr>
+      </w:pPr>
+      <w:r>
+        <w:rPr>
+          <w:rFonts w:asciiTheme="minorHAnsi" w:hAnsiTheme="minorHAnsi" w:cstheme="minorHAnsi"/>
+          <w:lang w:val="en-US"/>
+        </w:rPr>
+        <w:t>Result:</w:t>
+      </w:r>
+    </w:p>
+    <w:tbl>
+      <w:tblPr>
+        <w:tblStyle w:val="TableGrid"/>
+        <w:tblW w:w="0" w:type="auto"/>
+        <w:tblLook w:val="04A0" w:firstRow="1" w:lastRow="0" w:firstColumn="1" w:lastColumn="0" w:noHBand="0" w:noVBand="1"/>
+      </w:tblPr>
+      <w:tblGrid>
+        <w:gridCol w:w="4508"/>
+        <w:gridCol w:w="4508"/>
+      </w:tblGrid>
+      <w:tr>
+        <w:tc>
+          <w:tcPr>
+            <w:tcW w:w="4508" w:type="dxa"/>
+          </w:tcPr>
+          <w:p>
+            <w:pPr>
+              <w:pStyle w:val="NormalWeb"/>
+              <w:jc w:val="both"/>
+              <w:rPr>
+                <w:rFonts w:asciiTheme="minorHAnsi" w:hAnsiTheme="minorHAnsi" w:cstheme="minorHAnsi"/>
+                <w:lang w:val="en-US"/>
+              </w:rPr>
+            </w:pPr>
+            <w:r>
+              <w:rPr>
+                <w:rFonts w:asciiTheme="minorHAnsi" w:hAnsiTheme="minorHAnsi" w:cstheme="minorHAnsi"/>
+                <w:lang w:val="en-US"/>
+              </w:rPr>
+              <w:t>PE</w:t>
+            </w:r>
+          </w:p>
+        </w:tc>
+        <w:tc>
+          <w:tcPr>
+            <w:tcW w:w="4508" w:type="dxa"/>
+          </w:tcPr>
+          <w:p>
+            <w:pPr>
+              <w:pStyle w:val="NormalWeb"/>
+              <w:jc w:val="both"/>
+              <w:rPr>
+                <w:rFonts w:asciiTheme="minorHAnsi" w:hAnsiTheme="minorHAnsi" w:cstheme="minorHAnsi"/>
+                <w:lang w:val="en-US"/>
+              </w:rPr>
+            </w:pPr>
+            <w:r>
+              <w:rPr>
+                <w:rFonts w:asciiTheme="minorHAnsi" w:hAnsiTheme="minorHAnsi" w:cstheme="minorHAnsi"/>
+                <w:lang w:val="en-US"/>
+              </w:rPr>
+              <w:t>Character</w:t>
+            </w:r>
+          </w:p>
+        </w:tc>
+      </w:tr>
+      <w:tr>
+        <w:tc>
+          <w:tcPr>
+            <w:tcW w:w="4508" w:type="dxa"/>
+          </w:tcPr>
+          <w:p>
+            <w:pPr>
+              <w:pStyle w:val="NormalWeb"/>
+              <w:jc w:val="both"/>
+              <w:rPr>
+                <w:rFonts w:asciiTheme="minorHAnsi" w:hAnsiTheme="minorHAnsi" w:cstheme="minorHAnsi"/>
+                <w:lang w:val="en-US"/>
+              </w:rPr>
+            </w:pPr>
+            <w:r>
+              <w:rPr>
+                <w:rFonts w:asciiTheme="minorHAnsi" w:hAnsiTheme="minorHAnsi" w:cstheme="minorHAnsi"/>
+                <w:lang w:val="en-US"/>
+              </w:rPr>
+              <w:t>000</w:t>
+            </w:r>
+          </w:p>
+        </w:tc>
+        <w:tc>
+          <w:tcPr>
+            <w:tcW w:w="4508" w:type="dxa"/>
+          </w:tcPr>
+          <w:p>
+            <w:pPr>
+              <w:pStyle w:val="NormalWeb"/>
+              <w:jc w:val="both"/>
+              <w:rPr>
+                <w:rFonts w:asciiTheme="minorHAnsi" w:hAnsiTheme="minorHAnsi" w:cstheme="minorHAnsi"/>
+                <w:lang w:val="en-US"/>
+              </w:rPr>
+            </w:pPr>
+            <w:r>
+              <w:rPr>
+                <w:rFonts w:asciiTheme="minorHAnsi" w:hAnsiTheme="minorHAnsi" w:cstheme="minorHAnsi"/>
+                <w:lang w:val="en-US"/>
+              </w:rPr>
+              <w:t>AB</w:t>
+            </w:r>
+            <w:r>
+              <w:rPr>
+                <w:rFonts w:asciiTheme="minorHAnsi" w:hAnsiTheme="minorHAnsi" w:cstheme="minorHAnsi"/>
+                <w:lang w:val="en-US"/>
+              </w:rPr>
+              <w:t>CD</w:t>
+            </w:r>
+          </w:p>
+        </w:tc>
+      </w:tr>
+      <w:tr>
+        <w:tc>
+          <w:tcPr>
+            <w:tcW w:w="4508" w:type="dxa"/>
+          </w:tcPr>
+          <w:p>
+            <w:pPr>
+              <w:pStyle w:val="NormalWeb"/>
+              <w:jc w:val="both"/>
+              <w:rPr>
+                <w:rFonts w:asciiTheme="minorHAnsi" w:hAnsiTheme="minorHAnsi" w:cstheme="minorHAnsi"/>
+                <w:lang w:val="en-US"/>
+              </w:rPr>
+            </w:pPr>
+            <w:r>
+              <w:rPr>
+                <w:rFonts w:asciiTheme="minorHAnsi" w:hAnsiTheme="minorHAnsi" w:cstheme="minorHAnsi"/>
+                <w:lang w:val="en-US"/>
+              </w:rPr>
+              <w:t>001</w:t>
+            </w:r>
+          </w:p>
+        </w:tc>
+        <w:tc>
+          <w:tcPr>
+            <w:tcW w:w="4508" w:type="dxa"/>
+          </w:tcPr>
+          <w:p>
+            <w:pPr>
+              <w:pStyle w:val="NormalWeb"/>
+              <w:jc w:val="both"/>
+              <w:rPr>
+                <w:rFonts w:asciiTheme="minorHAnsi" w:hAnsiTheme="minorHAnsi" w:cstheme="minorHAnsi"/>
+                <w:lang w:val="en-US"/>
+              </w:rPr>
+            </w:pPr>
+            <w:r>
+              <w:rPr>
+                <w:rFonts w:asciiTheme="minorHAnsi" w:hAnsiTheme="minorHAnsi" w:cstheme="minorHAnsi"/>
+                <w:lang w:val="en-US"/>
+              </w:rPr>
+              <w:t>BA</w:t>
+            </w:r>
+            <w:r>
+              <w:rPr>
+                <w:rFonts w:asciiTheme="minorHAnsi" w:hAnsiTheme="minorHAnsi" w:cstheme="minorHAnsi"/>
+                <w:lang w:val="en-US"/>
+              </w:rPr>
+              <w:t>DC</w:t>
+            </w:r>
+          </w:p>
+        </w:tc>
+      </w:tr>
+      <w:tr>
+        <w:tc>
+          <w:tcPr>
+            <w:tcW w:w="4508" w:type="dxa"/>
+          </w:tcPr>
+          <w:p>
+            <w:pPr>
+              <w:pStyle w:val="NormalWeb"/>
+              <w:jc w:val="both"/>
+              <w:rPr>
+                <w:rFonts w:asciiTheme="minorHAnsi" w:hAnsiTheme="minorHAnsi" w:cstheme="minorHAnsi"/>
+                <w:lang w:val="en-US"/>
+              </w:rPr>
+            </w:pPr>
+            <w:r>
+              <w:rPr>
+                <w:rFonts w:asciiTheme="minorHAnsi" w:hAnsiTheme="minorHAnsi" w:cstheme="minorHAnsi"/>
+                <w:lang w:val="en-US"/>
+              </w:rPr>
+              <w:t>010</w:t>
+            </w:r>
+          </w:p>
+        </w:tc>
+        <w:tc>
+          <w:tcPr>
+            <w:tcW w:w="4508" w:type="dxa"/>
+          </w:tcPr>
+          <w:p>
+            <w:pPr>
+              <w:pStyle w:val="NormalWeb"/>
+              <w:jc w:val="both"/>
+              <w:rPr>
+                <w:rFonts w:asciiTheme="minorHAnsi" w:hAnsiTheme="minorHAnsi" w:cstheme="minorHAnsi"/>
+                <w:lang w:val="en-US"/>
+              </w:rPr>
+            </w:pPr>
+            <w:r>
+              <w:rPr>
+                <w:rFonts w:asciiTheme="minorHAnsi" w:hAnsiTheme="minorHAnsi" w:cstheme="minorHAnsi"/>
+                <w:lang w:val="en-US"/>
+              </w:rPr>
+              <w:t>CD</w:t>
+            </w:r>
+            <w:r>
+              <w:rPr>
+                <w:rFonts w:asciiTheme="minorHAnsi" w:hAnsiTheme="minorHAnsi" w:cstheme="minorHAnsi"/>
+                <w:lang w:val="en-US"/>
+              </w:rPr>
+              <w:t>AB</w:t>
+            </w:r>
+          </w:p>
+        </w:tc>
+      </w:tr>
+      <w:tr>
+        <w:tc>
+          <w:tcPr>
+            <w:tcW w:w="4508" w:type="dxa"/>
+          </w:tcPr>
+          <w:p>
+            <w:pPr>
+              <w:pStyle w:val="NormalWeb"/>
+              <w:jc w:val="both"/>
+              <w:rPr>
+                <w:rFonts w:asciiTheme="minorHAnsi" w:hAnsiTheme="minorHAnsi" w:cstheme="minorHAnsi"/>
+                <w:lang w:val="en-US"/>
+              </w:rPr>
+            </w:pPr>
+            <w:r>
+              <w:rPr>
+                <w:rFonts w:asciiTheme="minorHAnsi" w:hAnsiTheme="minorHAnsi" w:cstheme="minorHAnsi"/>
+                <w:lang w:val="en-US"/>
+              </w:rPr>
+              <w:t>011</w:t>
+            </w:r>
+          </w:p>
+        </w:tc>
+        <w:tc>
+          <w:tcPr>
+            <w:tcW w:w="4508" w:type="dxa"/>
+          </w:tcPr>
+          <w:p>
+            <w:pPr>
+              <w:pStyle w:val="NormalWeb"/>
+              <w:jc w:val="both"/>
+              <w:rPr>
+                <w:rFonts w:asciiTheme="minorHAnsi" w:hAnsiTheme="minorHAnsi" w:cstheme="minorHAnsi"/>
+                <w:lang w:val="en-US"/>
+              </w:rPr>
+            </w:pPr>
+            <w:r>
+              <w:rPr>
+                <w:rFonts w:asciiTheme="minorHAnsi" w:hAnsiTheme="minorHAnsi" w:cstheme="minorHAnsi"/>
+                <w:lang w:val="en-US"/>
+              </w:rPr>
+              <w:t>DC</w:t>
+            </w:r>
+            <w:r>
+              <w:rPr>
+                <w:rFonts w:asciiTheme="minorHAnsi" w:hAnsiTheme="minorHAnsi" w:cstheme="minorHAnsi"/>
+                <w:lang w:val="en-US"/>
+              </w:rPr>
+              <w:t>BA</w:t>
+            </w:r>
+          </w:p>
+        </w:tc>
+      </w:tr>
+      <w:tr>
+        <w:tc>
+          <w:tcPr>
+            <w:tcW w:w="4508" w:type="dxa"/>
+          </w:tcPr>
+          <w:p>
+            <w:pPr>
+              <w:pStyle w:val="NormalWeb"/>
+              <w:jc w:val="both"/>
+              <w:rPr>
+                <w:rFonts w:asciiTheme="minorHAnsi" w:hAnsiTheme="minorHAnsi" w:cstheme="minorHAnsi"/>
+                <w:lang w:val="en-US"/>
+              </w:rPr>
+            </w:pPr>
+            <w:r>
+              <w:rPr>
+                <w:rFonts w:asciiTheme="minorHAnsi" w:hAnsiTheme="minorHAnsi" w:cstheme="minorHAnsi"/>
+                <w:lang w:val="en-US"/>
+              </w:rPr>
+              <w:t>100</w:t>
+            </w:r>
+          </w:p>
+        </w:tc>
+        <w:tc>
+          <w:tcPr>
+            <w:tcW w:w="4508" w:type="dxa"/>
+          </w:tcPr>
+          <w:p>
+            <w:pPr>
+              <w:pStyle w:val="NormalWeb"/>
+              <w:jc w:val="both"/>
+              <w:rPr>
+                <w:rFonts w:asciiTheme="minorHAnsi" w:hAnsiTheme="minorHAnsi" w:cstheme="minorHAnsi"/>
+                <w:lang w:val="en-US"/>
+              </w:rPr>
+            </w:pPr>
+            <w:r>
+              <w:rPr>
+                <w:rFonts w:asciiTheme="minorHAnsi" w:hAnsiTheme="minorHAnsi" w:cstheme="minorHAnsi"/>
+                <w:lang w:val="en-US"/>
+              </w:rPr>
+              <w:t>EF</w:t>
+            </w:r>
+            <w:r>
+              <w:rPr>
+                <w:rFonts w:asciiTheme="minorHAnsi" w:hAnsiTheme="minorHAnsi" w:cstheme="minorHAnsi"/>
+                <w:lang w:val="en-US"/>
+              </w:rPr>
+              <w:t>GH</w:t>
+            </w:r>
+          </w:p>
+        </w:tc>
+      </w:tr>
+      <w:tr>
+        <w:tc>
+          <w:tcPr>
+            <w:tcW w:w="4508" w:type="dxa"/>
+          </w:tcPr>
+          <w:p>
+            <w:pPr>
+              <w:pStyle w:val="NormalWeb"/>
+              <w:jc w:val="both"/>
+              <w:rPr>
+                <w:rFonts w:asciiTheme="minorHAnsi" w:hAnsiTheme="minorHAnsi" w:cstheme="minorHAnsi"/>
+                <w:lang w:val="en-US"/>
+              </w:rPr>
+            </w:pPr>
+            <w:r>
+              <w:rPr>
+                <w:rFonts w:asciiTheme="minorHAnsi" w:hAnsiTheme="minorHAnsi" w:cstheme="minorHAnsi"/>
+                <w:lang w:val="en-US"/>
+              </w:rPr>
+              <w:t>101</w:t>
+            </w:r>
+          </w:p>
+        </w:tc>
+        <w:tc>
+          <w:tcPr>
+            <w:tcW w:w="4508" w:type="dxa"/>
+          </w:tcPr>
+          <w:p>
+            <w:pPr>
+              <w:pStyle w:val="NormalWeb"/>
+              <w:jc w:val="both"/>
+              <w:rPr>
+                <w:rFonts w:asciiTheme="minorHAnsi" w:hAnsiTheme="minorHAnsi" w:cstheme="minorHAnsi"/>
+                <w:lang w:val="en-US"/>
+              </w:rPr>
+            </w:pPr>
+            <w:r>
+              <w:rPr>
+                <w:rFonts w:asciiTheme="minorHAnsi" w:hAnsiTheme="minorHAnsi" w:cstheme="minorHAnsi"/>
+                <w:lang w:val="en-US"/>
+              </w:rPr>
+              <w:t>FE</w:t>
+            </w:r>
+            <w:r>
+              <w:rPr>
+                <w:rFonts w:asciiTheme="minorHAnsi" w:hAnsiTheme="minorHAnsi" w:cstheme="minorHAnsi"/>
+                <w:lang w:val="en-US"/>
+              </w:rPr>
+              <w:t>HG</w:t>
+            </w:r>
+          </w:p>
+        </w:tc>
+      </w:tr>
+      <w:tr>
+        <w:tc>
+          <w:tcPr>
+            <w:tcW w:w="4508" w:type="dxa"/>
+          </w:tcPr>
+          <w:p>
+            <w:pPr>
+              <w:pStyle w:val="NormalWeb"/>
+              <w:jc w:val="both"/>
+              <w:rPr>
+                <w:rFonts w:asciiTheme="minorHAnsi" w:hAnsiTheme="minorHAnsi" w:cstheme="minorHAnsi"/>
+                <w:lang w:val="en-US"/>
+              </w:rPr>
+            </w:pPr>
+            <w:r>
+              <w:rPr>
+                <w:rFonts w:asciiTheme="minorHAnsi" w:hAnsiTheme="minorHAnsi" w:cstheme="minorHAnsi"/>
+                <w:lang w:val="en-US"/>
+              </w:rPr>
+              <w:t>110</w:t>
+            </w:r>
+          </w:p>
+        </w:tc>
+        <w:tc>
+          <w:tcPr>
+            <w:tcW w:w="4508" w:type="dxa"/>
+          </w:tcPr>
+          <w:p>
+            <w:pPr>
+              <w:pStyle w:val="NormalWeb"/>
+              <w:jc w:val="both"/>
+              <w:rPr>
+                <w:rFonts w:asciiTheme="minorHAnsi" w:hAnsiTheme="minorHAnsi" w:cstheme="minorHAnsi"/>
+                <w:lang w:val="en-US"/>
+              </w:rPr>
+            </w:pPr>
+            <w:r>
+              <w:rPr>
+                <w:rFonts w:asciiTheme="minorHAnsi" w:hAnsiTheme="minorHAnsi" w:cstheme="minorHAnsi"/>
+                <w:lang w:val="en-US"/>
+              </w:rPr>
+              <w:t>GH</w:t>
+            </w:r>
+            <w:r>
+              <w:rPr>
+                <w:rFonts w:asciiTheme="minorHAnsi" w:hAnsiTheme="minorHAnsi" w:cstheme="minorHAnsi"/>
+                <w:lang w:val="en-US"/>
+              </w:rPr>
+              <w:t>EF</w:t>
+            </w:r>
+          </w:p>
+        </w:tc>
+      </w:tr>
+      <w:tr>
+        <w:tc>
+          <w:tcPr>
+            <w:tcW w:w="4508" w:type="dxa"/>
+          </w:tcPr>
+          <w:p>
+            <w:pPr>
+              <w:pStyle w:val="NormalWeb"/>
+              <w:jc w:val="both"/>
+              <w:rPr>
+                <w:rFonts w:asciiTheme="minorHAnsi" w:hAnsiTheme="minorHAnsi" w:cstheme="minorHAnsi"/>
+                <w:lang w:val="en-US"/>
+              </w:rPr>
+            </w:pPr>
+            <w:r>
+              <w:rPr>
+                <w:rFonts w:asciiTheme="minorHAnsi" w:hAnsiTheme="minorHAnsi" w:cstheme="minorHAnsi"/>
+                <w:lang w:val="en-US"/>
+              </w:rPr>
+              <w:t>111</w:t>
+            </w:r>
+          </w:p>
+        </w:tc>
+        <w:tc>
+          <w:tcPr>
+            <w:tcW w:w="4508" w:type="dxa"/>
+          </w:tcPr>
+          <w:p>
+            <w:pPr>
+              <w:pStyle w:val="NormalWeb"/>
+              <w:jc w:val="both"/>
+              <w:rPr>
+                <w:rFonts w:asciiTheme="minorHAnsi" w:hAnsiTheme="minorHAnsi" w:cstheme="minorHAnsi"/>
+                <w:lang w:val="en-US"/>
+              </w:rPr>
+            </w:pPr>
+            <w:r>
+              <w:rPr>
+                <w:rFonts w:asciiTheme="minorHAnsi" w:hAnsiTheme="minorHAnsi" w:cstheme="minorHAnsi"/>
+                <w:lang w:val="en-US"/>
+              </w:rPr>
+              <w:t>HG</w:t>
+            </w:r>
+            <w:r>
+              <w:rPr>
+                <w:rFonts w:asciiTheme="minorHAnsi" w:hAnsiTheme="minorHAnsi" w:cstheme="minorHAnsi"/>
+                <w:lang w:val="en-US"/>
+              </w:rPr>
+              <w:t>FE</w:t>
+            </w:r>
+          </w:p>
+        </w:tc>
+      </w:tr>
+    </w:tbl>
+    <w:p>
+      <w:pPr>
+        <w:pStyle w:val="NormalWeb"/>
+        <w:shd w:val="clear" w:color="auto" w:fill="FFFFFF"/>
+        <w:jc w:val="both"/>
+        <w:rPr>
+          <w:rFonts w:asciiTheme="minorHAnsi" w:hAnsiTheme="minorHAnsi" w:cstheme="minorHAnsi"/>
+          <w:lang w:val="en-US"/>
+        </w:rPr>
+      </w:pPr>
+      <w:r>
+        <w:rPr>
+          <w:rFonts w:asciiTheme="minorHAnsi" w:hAnsiTheme="minorHAnsi" w:cstheme="minorHAnsi"/>
+          <w:lang w:val="en-US"/>
+        </w:rPr>
+        <w:lastRenderedPageBreak/>
+        <w:t>Step 3:</w:t>
+      </w:r>
+    </w:p>
+    <w:p>
+      <w:pPr>
+        <w:pStyle w:val="NormalWeb"/>
+        <w:numPr>
+          <w:ilvl w:val="0"/>
+          <w:numId w:val="7"/>
+        </w:numPr>
+        <w:shd w:val="clear" w:color="auto" w:fill="FFFFFF"/>
+        <w:jc w:val="both"/>
+        <w:rPr>
+          <w:rFonts w:asciiTheme="minorHAnsi" w:hAnsiTheme="minorHAnsi" w:cstheme="minorHAnsi"/>
+          <w:lang w:val="en-US"/>
+        </w:rPr>
+      </w:pPr>
+      <w:r>
+        <w:rPr>
+          <w:rFonts w:asciiTheme="minorHAnsi" w:hAnsiTheme="minorHAnsi" w:cstheme="minorHAnsi"/>
+          <w:lang w:val="en-US"/>
+        </w:rPr>
+        <w:t xml:space="preserve">PE 000(ABCD) receives EFGH from PE 100, </w:t>
+      </w:r>
+      <w:proofErr w:type="gramStart"/>
+      <w:r>
+        <w:rPr>
+          <w:rFonts w:asciiTheme="minorHAnsi" w:hAnsiTheme="minorHAnsi" w:cstheme="minorHAnsi"/>
+          <w:lang w:val="en-US"/>
+        </w:rPr>
+        <w:t>ABCD .</w:t>
+      </w:r>
+      <w:proofErr w:type="gramEnd"/>
+      <w:r>
+        <w:rPr>
+          <w:rFonts w:asciiTheme="minorHAnsi" w:hAnsiTheme="minorHAnsi" w:cstheme="minorHAnsi"/>
+          <w:lang w:val="en-US"/>
+        </w:rPr>
+        <w:t xml:space="preserve"> EFGH = ABCDEFGH</w:t>
+      </w:r>
+    </w:p>
+    <w:p>
+      <w:pPr>
+        <w:pStyle w:val="NormalWeb"/>
+        <w:numPr>
+          <w:ilvl w:val="0"/>
+          <w:numId w:val="7"/>
+        </w:numPr>
+        <w:shd w:val="clear" w:color="auto" w:fill="FFFFFF"/>
+        <w:jc w:val="both"/>
+        <w:rPr>
+          <w:rFonts w:asciiTheme="minorHAnsi" w:hAnsiTheme="minorHAnsi" w:cstheme="minorHAnsi"/>
+          <w:lang w:val="en-US"/>
+        </w:rPr>
+      </w:pPr>
+      <w:r>
+        <w:rPr>
+          <w:rFonts w:asciiTheme="minorHAnsi" w:hAnsiTheme="minorHAnsi" w:cstheme="minorHAnsi"/>
+          <w:lang w:val="en-US"/>
+        </w:rPr>
+        <w:t xml:space="preserve">PE 001(BADC) receives FEHG from PE 101, </w:t>
+      </w:r>
+      <w:proofErr w:type="gramStart"/>
+      <w:r>
+        <w:rPr>
+          <w:rFonts w:asciiTheme="minorHAnsi" w:hAnsiTheme="minorHAnsi" w:cstheme="minorHAnsi"/>
+          <w:lang w:val="en-US"/>
+        </w:rPr>
+        <w:t>BADC .</w:t>
+      </w:r>
+      <w:proofErr w:type="gramEnd"/>
+      <w:r>
+        <w:rPr>
+          <w:rFonts w:asciiTheme="minorHAnsi" w:hAnsiTheme="minorHAnsi" w:cstheme="minorHAnsi"/>
+          <w:lang w:val="en-US"/>
+        </w:rPr>
+        <w:t xml:space="preserve"> FEHG = BADCFEHG</w:t>
+      </w:r>
+    </w:p>
+    <w:p>
+      <w:pPr>
+        <w:pStyle w:val="NormalWeb"/>
+        <w:numPr>
+          <w:ilvl w:val="0"/>
+          <w:numId w:val="7"/>
+        </w:numPr>
+        <w:shd w:val="clear" w:color="auto" w:fill="FFFFFF"/>
+        <w:jc w:val="both"/>
+        <w:rPr>
+          <w:rFonts w:asciiTheme="minorHAnsi" w:hAnsiTheme="minorHAnsi" w:cstheme="minorHAnsi"/>
+          <w:lang w:val="en-US"/>
+        </w:rPr>
+      </w:pPr>
+      <w:r>
+        <w:rPr>
+          <w:rFonts w:asciiTheme="minorHAnsi" w:hAnsiTheme="minorHAnsi" w:cstheme="minorHAnsi"/>
+          <w:lang w:val="en-US"/>
+        </w:rPr>
+        <w:t>…</w:t>
+      </w:r>
+    </w:p>
+    <w:p>
+      <w:pPr>
+        <w:pStyle w:val="NormalWeb"/>
+        <w:shd w:val="clear" w:color="auto" w:fill="FFFFFF"/>
+        <w:jc w:val="both"/>
+        <w:rPr>
+          <w:rFonts w:asciiTheme="minorHAnsi" w:hAnsiTheme="minorHAnsi" w:cstheme="minorHAnsi"/>
+          <w:lang w:val="en-US"/>
+        </w:rPr>
+      </w:pPr>
+      <w:r>
+        <w:rPr>
+          <w:rFonts w:asciiTheme="minorHAnsi" w:hAnsiTheme="minorHAnsi" w:cstheme="minorHAnsi"/>
+          <w:lang w:val="en-US"/>
+        </w:rPr>
+        <w:t>Result:</w:t>
+      </w:r>
+    </w:p>
+    <w:tbl>
+      <w:tblPr>
+        <w:tblStyle w:val="TableGrid"/>
+        <w:tblW w:w="0" w:type="auto"/>
+        <w:tblLook w:val="04A0" w:firstRow="1" w:lastRow="0" w:firstColumn="1" w:lastColumn="0" w:noHBand="0" w:noVBand="1"/>
+      </w:tblPr>
+      <w:tblGrid>
+        <w:gridCol w:w="4508"/>
+        <w:gridCol w:w="4508"/>
+      </w:tblGrid>
+      <w:tr>
+        <w:tc>
+          <w:tcPr>
+            <w:tcW w:w="4508" w:type="dxa"/>
+          </w:tcPr>
+          <w:p>
+            <w:pPr>
+              <w:pStyle w:val="NormalWeb"/>
+              <w:jc w:val="both"/>
+              <w:rPr>
+                <w:rFonts w:asciiTheme="minorHAnsi" w:hAnsiTheme="minorHAnsi" w:cstheme="minorHAnsi"/>
+                <w:lang w:val="en-US"/>
+              </w:rPr>
+            </w:pPr>
+            <w:r>
+              <w:rPr>
+                <w:rFonts w:asciiTheme="minorHAnsi" w:hAnsiTheme="minorHAnsi" w:cstheme="minorHAnsi"/>
+                <w:lang w:val="en-US"/>
+              </w:rPr>
+              <w:t>PE</w:t>
+            </w:r>
+          </w:p>
+        </w:tc>
+        <w:tc>
+          <w:tcPr>
+            <w:tcW w:w="4508" w:type="dxa"/>
+          </w:tcPr>
+          <w:p>
+            <w:pPr>
+              <w:pStyle w:val="NormalWeb"/>
+              <w:jc w:val="both"/>
+              <w:rPr>
+                <w:rFonts w:asciiTheme="minorHAnsi" w:hAnsiTheme="minorHAnsi" w:cstheme="minorHAnsi"/>
+                <w:lang w:val="en-US"/>
+              </w:rPr>
+            </w:pPr>
+            <w:r>
+              <w:rPr>
+                <w:rFonts w:asciiTheme="minorHAnsi" w:hAnsiTheme="minorHAnsi" w:cstheme="minorHAnsi"/>
+                <w:lang w:val="en-US"/>
+              </w:rPr>
+              <w:t>Character</w:t>
+            </w:r>
+          </w:p>
+        </w:tc>
+      </w:tr>
+      <w:tr>
+        <w:tc>
+          <w:tcPr>
+            <w:tcW w:w="4508" w:type="dxa"/>
+          </w:tcPr>
+          <w:p>
+            <w:pPr>
+              <w:pStyle w:val="NormalWeb"/>
+              <w:jc w:val="both"/>
+              <w:rPr>
+                <w:rFonts w:asciiTheme="minorHAnsi" w:hAnsiTheme="minorHAnsi" w:cstheme="minorHAnsi"/>
+                <w:lang w:val="en-US"/>
+              </w:rPr>
+            </w:pPr>
+            <w:r>
+              <w:rPr>
+                <w:rFonts w:asciiTheme="minorHAnsi" w:hAnsiTheme="minorHAnsi" w:cstheme="minorHAnsi"/>
+                <w:lang w:val="en-US"/>
+              </w:rPr>
+              <w:t>000</w:t>
+            </w:r>
+          </w:p>
+        </w:tc>
+        <w:tc>
+          <w:tcPr>
+            <w:tcW w:w="4508" w:type="dxa"/>
+          </w:tcPr>
+          <w:p>
+            <w:pPr>
+              <w:pStyle w:val="NormalWeb"/>
+              <w:jc w:val="both"/>
+              <w:rPr>
+                <w:rFonts w:asciiTheme="minorHAnsi" w:hAnsiTheme="minorHAnsi" w:cstheme="minorHAnsi"/>
+                <w:lang w:val="en-US"/>
+              </w:rPr>
+            </w:pPr>
+            <w:r>
+              <w:rPr>
+                <w:rFonts w:asciiTheme="minorHAnsi" w:hAnsiTheme="minorHAnsi" w:cstheme="minorHAnsi"/>
+                <w:lang w:val="en-US"/>
+              </w:rPr>
+              <w:t>ABCD</w:t>
+            </w:r>
+            <w:r>
+              <w:rPr>
+                <w:rFonts w:asciiTheme="minorHAnsi" w:hAnsiTheme="minorHAnsi" w:cstheme="minorHAnsi"/>
+                <w:lang w:val="en-US"/>
+              </w:rPr>
+              <w:t>EFGH</w:t>
+            </w:r>
+          </w:p>
+        </w:tc>
+      </w:tr>
+      <w:tr>
+        <w:tc>
+          <w:tcPr>
+            <w:tcW w:w="4508" w:type="dxa"/>
+          </w:tcPr>
+          <w:p>
+            <w:pPr>
+              <w:pStyle w:val="NormalWeb"/>
+              <w:jc w:val="both"/>
+              <w:rPr>
+                <w:rFonts w:asciiTheme="minorHAnsi" w:hAnsiTheme="minorHAnsi" w:cstheme="minorHAnsi"/>
+                <w:lang w:val="en-US"/>
+              </w:rPr>
+            </w:pPr>
+            <w:r>
+              <w:rPr>
+                <w:rFonts w:asciiTheme="minorHAnsi" w:hAnsiTheme="minorHAnsi" w:cstheme="minorHAnsi"/>
+                <w:lang w:val="en-US"/>
+              </w:rPr>
+              <w:t>001</w:t>
+            </w:r>
+          </w:p>
+        </w:tc>
+        <w:tc>
+          <w:tcPr>
+            <w:tcW w:w="4508" w:type="dxa"/>
+          </w:tcPr>
+          <w:p>
+            <w:pPr>
+              <w:pStyle w:val="NormalWeb"/>
+              <w:jc w:val="both"/>
+              <w:rPr>
+                <w:rFonts w:asciiTheme="minorHAnsi" w:hAnsiTheme="minorHAnsi" w:cstheme="minorHAnsi"/>
+                <w:lang w:val="en-US"/>
+              </w:rPr>
+            </w:pPr>
+            <w:r>
+              <w:rPr>
+                <w:rFonts w:asciiTheme="minorHAnsi" w:hAnsiTheme="minorHAnsi" w:cstheme="minorHAnsi"/>
+                <w:lang w:val="en-US"/>
+              </w:rPr>
+              <w:t>BADC</w:t>
+            </w:r>
+            <w:r>
+              <w:rPr>
+                <w:rFonts w:asciiTheme="minorHAnsi" w:hAnsiTheme="minorHAnsi" w:cstheme="minorHAnsi"/>
+                <w:lang w:val="en-US"/>
+              </w:rPr>
+              <w:t>FEHG</w:t>
+            </w:r>
+          </w:p>
+        </w:tc>
+      </w:tr>
+      <w:tr>
+        <w:tc>
+          <w:tcPr>
+            <w:tcW w:w="4508" w:type="dxa"/>
+          </w:tcPr>
+          <w:p>
+            <w:pPr>
+              <w:pStyle w:val="NormalWeb"/>
+              <w:jc w:val="both"/>
+              <w:rPr>
+                <w:rFonts w:asciiTheme="minorHAnsi" w:hAnsiTheme="minorHAnsi" w:cstheme="minorHAnsi"/>
+                <w:lang w:val="en-US"/>
+              </w:rPr>
+            </w:pPr>
+            <w:r>
+              <w:rPr>
+                <w:rFonts w:asciiTheme="minorHAnsi" w:hAnsiTheme="minorHAnsi" w:cstheme="minorHAnsi"/>
+                <w:lang w:val="en-US"/>
+              </w:rPr>
+              <w:t>010</w:t>
+            </w:r>
+          </w:p>
+        </w:tc>
+        <w:tc>
+          <w:tcPr>
+            <w:tcW w:w="4508" w:type="dxa"/>
+          </w:tcPr>
+          <w:p>
+            <w:pPr>
+              <w:pStyle w:val="NormalWeb"/>
+              <w:jc w:val="both"/>
+              <w:rPr>
+                <w:rFonts w:asciiTheme="minorHAnsi" w:hAnsiTheme="minorHAnsi" w:cstheme="minorHAnsi"/>
+                <w:lang w:val="en-US"/>
+              </w:rPr>
+            </w:pPr>
+            <w:r>
+              <w:rPr>
+                <w:rFonts w:asciiTheme="minorHAnsi" w:hAnsiTheme="minorHAnsi" w:cstheme="minorHAnsi"/>
+                <w:lang w:val="en-US"/>
+              </w:rPr>
+              <w:t>CDAB</w:t>
+            </w:r>
+            <w:r>
+              <w:rPr>
+                <w:rFonts w:asciiTheme="minorHAnsi" w:hAnsiTheme="minorHAnsi" w:cstheme="minorHAnsi"/>
+                <w:lang w:val="en-US"/>
+              </w:rPr>
+              <w:t>GHEF</w:t>
+            </w:r>
+          </w:p>
+        </w:tc>
+      </w:tr>
+      <w:tr>
+        <w:tc>
+          <w:tcPr>
+            <w:tcW w:w="4508" w:type="dxa"/>
+          </w:tcPr>
+          <w:p>
+            <w:pPr>
+              <w:pStyle w:val="NormalWeb"/>
+              <w:jc w:val="both"/>
+              <w:rPr>
+                <w:rFonts w:asciiTheme="minorHAnsi" w:hAnsiTheme="minorHAnsi" w:cstheme="minorHAnsi"/>
+                <w:lang w:val="en-US"/>
+              </w:rPr>
+            </w:pPr>
+            <w:r>
+              <w:rPr>
+                <w:rFonts w:asciiTheme="minorHAnsi" w:hAnsiTheme="minorHAnsi" w:cstheme="minorHAnsi"/>
+                <w:lang w:val="en-US"/>
+              </w:rPr>
+              <w:t>011</w:t>
+            </w:r>
+          </w:p>
+        </w:tc>
+        <w:tc>
+          <w:tcPr>
+            <w:tcW w:w="4508" w:type="dxa"/>
+          </w:tcPr>
+          <w:p>
+            <w:pPr>
+              <w:pStyle w:val="NormalWeb"/>
+              <w:jc w:val="both"/>
+              <w:rPr>
+                <w:rFonts w:asciiTheme="minorHAnsi" w:hAnsiTheme="minorHAnsi" w:cstheme="minorHAnsi"/>
+                <w:lang w:val="en-US"/>
+              </w:rPr>
+            </w:pPr>
+            <w:r>
+              <w:rPr>
+                <w:rFonts w:asciiTheme="minorHAnsi" w:hAnsiTheme="minorHAnsi" w:cstheme="minorHAnsi"/>
+                <w:lang w:val="en-US"/>
+              </w:rPr>
+              <w:t>DCBA</w:t>
+            </w:r>
+            <w:r>
+              <w:rPr>
+                <w:rFonts w:asciiTheme="minorHAnsi" w:hAnsiTheme="minorHAnsi" w:cstheme="minorHAnsi"/>
+                <w:lang w:val="en-US"/>
+              </w:rPr>
+              <w:t>HGFE</w:t>
+            </w:r>
+          </w:p>
+        </w:tc>
+      </w:tr>
+      <w:tr>
+        <w:tc>
+          <w:tcPr>
+            <w:tcW w:w="4508" w:type="dxa"/>
+          </w:tcPr>
+          <w:p>
+            <w:pPr>
+              <w:pStyle w:val="NormalWeb"/>
+              <w:jc w:val="both"/>
+              <w:rPr>
+                <w:rFonts w:asciiTheme="minorHAnsi" w:hAnsiTheme="minorHAnsi" w:cstheme="minorHAnsi"/>
+                <w:lang w:val="en-US"/>
+              </w:rPr>
+            </w:pPr>
+            <w:r>
+              <w:rPr>
+                <w:rFonts w:asciiTheme="minorHAnsi" w:hAnsiTheme="minorHAnsi" w:cstheme="minorHAnsi"/>
+                <w:lang w:val="en-US"/>
+              </w:rPr>
+              <w:t>100</w:t>
+            </w:r>
+          </w:p>
+        </w:tc>
+        <w:tc>
+          <w:tcPr>
+            <w:tcW w:w="4508" w:type="dxa"/>
+          </w:tcPr>
+          <w:p>
+            <w:pPr>
+              <w:pStyle w:val="NormalWeb"/>
+              <w:jc w:val="both"/>
+              <w:rPr>
+                <w:rFonts w:asciiTheme="minorHAnsi" w:hAnsiTheme="minorHAnsi" w:cstheme="minorHAnsi"/>
+                <w:lang w:val="en-US"/>
+              </w:rPr>
+            </w:pPr>
+            <w:r>
+              <w:rPr>
+                <w:rFonts w:asciiTheme="minorHAnsi" w:hAnsiTheme="minorHAnsi" w:cstheme="minorHAnsi"/>
+                <w:lang w:val="en-US"/>
+              </w:rPr>
+              <w:t>EFGH</w:t>
+            </w:r>
+            <w:r>
+              <w:rPr>
+                <w:rFonts w:asciiTheme="minorHAnsi" w:hAnsiTheme="minorHAnsi" w:cstheme="minorHAnsi"/>
+                <w:lang w:val="en-US"/>
+              </w:rPr>
+              <w:t>ABCD</w:t>
+            </w:r>
+          </w:p>
+        </w:tc>
+      </w:tr>
+      <w:tr>
+        <w:tc>
+          <w:tcPr>
+            <w:tcW w:w="4508" w:type="dxa"/>
+          </w:tcPr>
+          <w:p>
+            <w:pPr>
+              <w:pStyle w:val="NormalWeb"/>
+              <w:jc w:val="both"/>
+              <w:rPr>
+                <w:rFonts w:asciiTheme="minorHAnsi" w:hAnsiTheme="minorHAnsi" w:cstheme="minorHAnsi"/>
+                <w:lang w:val="en-US"/>
+              </w:rPr>
+            </w:pPr>
+            <w:r>
+              <w:rPr>
+                <w:rFonts w:asciiTheme="minorHAnsi" w:hAnsiTheme="minorHAnsi" w:cstheme="minorHAnsi"/>
+                <w:lang w:val="en-US"/>
+              </w:rPr>
+              <w:t>101</w:t>
+            </w:r>
+          </w:p>
+        </w:tc>
+        <w:tc>
+          <w:tcPr>
+            <w:tcW w:w="4508" w:type="dxa"/>
+          </w:tcPr>
+          <w:p>
+            <w:pPr>
+              <w:pStyle w:val="NormalWeb"/>
+              <w:jc w:val="both"/>
+              <w:rPr>
+                <w:rFonts w:asciiTheme="minorHAnsi" w:hAnsiTheme="minorHAnsi" w:cstheme="minorHAnsi"/>
+                <w:lang w:val="en-US"/>
+              </w:rPr>
+            </w:pPr>
+            <w:r>
+              <w:rPr>
+                <w:rFonts w:asciiTheme="minorHAnsi" w:hAnsiTheme="minorHAnsi" w:cstheme="minorHAnsi"/>
+                <w:lang w:val="en-US"/>
+              </w:rPr>
+              <w:t>FEHG</w:t>
+            </w:r>
+            <w:r>
+              <w:rPr>
+                <w:rFonts w:asciiTheme="minorHAnsi" w:hAnsiTheme="minorHAnsi" w:cstheme="minorHAnsi"/>
+                <w:lang w:val="en-US"/>
+              </w:rPr>
+              <w:t>BADC</w:t>
+            </w:r>
+          </w:p>
+        </w:tc>
+      </w:tr>
+      <w:tr>
+        <w:tc>
+          <w:tcPr>
+            <w:tcW w:w="4508" w:type="dxa"/>
+          </w:tcPr>
+          <w:p>
+            <w:pPr>
+              <w:pStyle w:val="NormalWeb"/>
+              <w:jc w:val="both"/>
+              <w:rPr>
+                <w:rFonts w:asciiTheme="minorHAnsi" w:hAnsiTheme="minorHAnsi" w:cstheme="minorHAnsi"/>
+                <w:lang w:val="en-US"/>
+              </w:rPr>
+            </w:pPr>
+            <w:r>
+              <w:rPr>
+                <w:rFonts w:asciiTheme="minorHAnsi" w:hAnsiTheme="minorHAnsi" w:cstheme="minorHAnsi"/>
+                <w:lang w:val="en-US"/>
+              </w:rPr>
+              <w:t>110</w:t>
+            </w:r>
+          </w:p>
+        </w:tc>
+        <w:tc>
+          <w:tcPr>
+            <w:tcW w:w="4508" w:type="dxa"/>
+          </w:tcPr>
+          <w:p>
+            <w:pPr>
+              <w:pStyle w:val="NormalWeb"/>
+              <w:jc w:val="both"/>
+              <w:rPr>
+                <w:rFonts w:asciiTheme="minorHAnsi" w:hAnsiTheme="minorHAnsi" w:cstheme="minorHAnsi"/>
+                <w:lang w:val="en-US"/>
+              </w:rPr>
+            </w:pPr>
+            <w:r>
+              <w:rPr>
+                <w:rFonts w:asciiTheme="minorHAnsi" w:hAnsiTheme="minorHAnsi" w:cstheme="minorHAnsi"/>
+                <w:lang w:val="en-US"/>
+              </w:rPr>
+              <w:t>GHEF</w:t>
+            </w:r>
+            <w:r>
+              <w:rPr>
+                <w:rFonts w:asciiTheme="minorHAnsi" w:hAnsiTheme="minorHAnsi" w:cstheme="minorHAnsi"/>
+                <w:lang w:val="en-US"/>
+              </w:rPr>
+              <w:t>CDAB</w:t>
+            </w:r>
+          </w:p>
+        </w:tc>
+      </w:tr>
+      <w:tr>
+        <w:tc>
+          <w:tcPr>
+            <w:tcW w:w="4508" w:type="dxa"/>
+          </w:tcPr>
+          <w:p>
+            <w:pPr>
+              <w:pStyle w:val="NormalWeb"/>
+              <w:jc w:val="both"/>
+              <w:rPr>
+                <w:rFonts w:asciiTheme="minorHAnsi" w:hAnsiTheme="minorHAnsi" w:cstheme="minorHAnsi"/>
+                <w:lang w:val="en-US"/>
+              </w:rPr>
+            </w:pPr>
+            <w:r>
+              <w:rPr>
+                <w:rFonts w:asciiTheme="minorHAnsi" w:hAnsiTheme="minorHAnsi" w:cstheme="minorHAnsi"/>
+                <w:lang w:val="en-US"/>
+              </w:rPr>
+              <w:t>111</w:t>
+            </w:r>
+          </w:p>
+        </w:tc>
+        <w:tc>
+          <w:tcPr>
+            <w:tcW w:w="4508" w:type="dxa"/>
+          </w:tcPr>
+          <w:p>
+            <w:pPr>
+              <w:pStyle w:val="NormalWeb"/>
+              <w:jc w:val="both"/>
+              <w:rPr>
+                <w:rFonts w:asciiTheme="minorHAnsi" w:hAnsiTheme="minorHAnsi" w:cstheme="minorHAnsi"/>
+                <w:lang w:val="en-US"/>
+              </w:rPr>
+            </w:pPr>
+            <w:r>
+              <w:rPr>
+                <w:rFonts w:asciiTheme="minorHAnsi" w:hAnsiTheme="minorHAnsi" w:cstheme="minorHAnsi"/>
+                <w:lang w:val="en-US"/>
+              </w:rPr>
+              <w:t>HGFE</w:t>
+            </w:r>
+            <w:r>
+              <w:rPr>
+                <w:rFonts w:asciiTheme="minorHAnsi" w:hAnsiTheme="minorHAnsi" w:cstheme="minorHAnsi"/>
+                <w:lang w:val="en-US"/>
+              </w:rPr>
+              <w:t>DCBA</w:t>
+            </w:r>
+          </w:p>
+        </w:tc>
+      </w:tr>
+    </w:tbl>
+    <w:p>
+      <w:pPr>
+        <w:pStyle w:val="NormalWeb"/>
+        <w:shd w:val="clear" w:color="auto" w:fill="FFFFFF"/>
+        <w:jc w:val="both"/>
+        <w:rPr>
+          <w:rFonts w:asciiTheme="minorHAnsi" w:hAnsiTheme="minorHAnsi" w:cstheme="minorHAnsi"/>
+          <w:lang w:val="en-US"/>
+        </w:rPr>
+      </w:pPr>
+      <w:r>
+        <w:rPr>
+          <w:rFonts w:asciiTheme="minorHAnsi" w:hAnsiTheme="minorHAnsi" w:cstheme="minorHAnsi"/>
+          <w:lang w:val="en-US"/>
+        </w:rPr>
+        <w:t>At this point, all processing elements have all the available characters. The final state is:</w:t>
+      </w:r>
+    </w:p>
+    <w:p>
+      <w:pPr>
+        <w:pStyle w:val="NormalWeb"/>
+        <w:numPr>
+          <w:ilvl w:val="0"/>
+          <w:numId w:val="9"/>
+        </w:numPr>
+        <w:shd w:val="clear" w:color="auto" w:fill="FFFFFF"/>
+        <w:jc w:val="both"/>
+        <w:rPr>
+          <w:rFonts w:asciiTheme="minorHAnsi" w:hAnsiTheme="minorHAnsi" w:cstheme="minorHAnsi"/>
+          <w:lang w:val="en-US"/>
+        </w:rPr>
+      </w:pPr>
+      <w:r>
+        <w:rPr>
+          <w:rFonts w:asciiTheme="minorHAnsi" w:hAnsiTheme="minorHAnsi" w:cstheme="minorHAnsi"/>
+          <w:lang w:val="en-US"/>
+        </w:rPr>
+        <w:t>PE 000: ABCDEFGH</w:t>
+      </w:r>
+    </w:p>
+    <w:p>
+      <w:pPr>
+        <w:pStyle w:val="NormalWeb"/>
+        <w:numPr>
+          <w:ilvl w:val="0"/>
+          <w:numId w:val="9"/>
+        </w:numPr>
+        <w:shd w:val="clear" w:color="auto" w:fill="FFFFFF"/>
+        <w:jc w:val="both"/>
+        <w:rPr>
+          <w:rFonts w:asciiTheme="minorHAnsi" w:hAnsiTheme="minorHAnsi" w:cstheme="minorHAnsi"/>
+          <w:lang w:val="en-US"/>
+        </w:rPr>
+      </w:pPr>
+      <w:r>
+        <w:rPr>
+          <w:rFonts w:asciiTheme="minorHAnsi" w:hAnsiTheme="minorHAnsi" w:cstheme="minorHAnsi"/>
+          <w:lang w:val="en-US"/>
+        </w:rPr>
+        <w:t>PE 001: BADCFEHG</w:t>
+      </w:r>
+    </w:p>
+    <w:p>
+      <w:pPr>
+        <w:pStyle w:val="NormalWeb"/>
+        <w:numPr>
+          <w:ilvl w:val="0"/>
+          <w:numId w:val="9"/>
+        </w:numPr>
+        <w:shd w:val="clear" w:color="auto" w:fill="FFFFFF"/>
+        <w:jc w:val="both"/>
+        <w:rPr>
+          <w:rFonts w:asciiTheme="minorHAnsi" w:hAnsiTheme="minorHAnsi" w:cstheme="minorHAnsi"/>
+          <w:lang w:val="en-US"/>
+        </w:rPr>
+      </w:pPr>
+      <w:r>
+        <w:rPr>
+          <w:rFonts w:asciiTheme="minorHAnsi" w:hAnsiTheme="minorHAnsi" w:cstheme="minorHAnsi"/>
+          <w:lang w:val="en-US"/>
+        </w:rPr>
+        <w:t>PE 010: DCABGHFE</w:t>
+      </w:r>
+    </w:p>
+    <w:p>
+      <w:pPr>
+        <w:pStyle w:val="NormalWeb"/>
+        <w:numPr>
+          <w:ilvl w:val="0"/>
+          <w:numId w:val="9"/>
+        </w:numPr>
+        <w:shd w:val="clear" w:color="auto" w:fill="FFFFFF"/>
+        <w:jc w:val="both"/>
+        <w:rPr>
+          <w:rFonts w:asciiTheme="minorHAnsi" w:hAnsiTheme="minorHAnsi" w:cstheme="minorHAnsi"/>
+          <w:lang w:val="en-US"/>
+        </w:rPr>
+      </w:pPr>
+      <w:r>
+        <w:rPr>
+          <w:rFonts w:asciiTheme="minorHAnsi" w:hAnsiTheme="minorHAnsi" w:cstheme="minorHAnsi"/>
+          <w:lang w:val="en-US"/>
+        </w:rPr>
+        <w:t>PE 011: DCBAHGFE</w:t>
+      </w:r>
+    </w:p>
+    <w:p>
+      <w:pPr>
+        <w:pStyle w:val="NormalWeb"/>
+        <w:numPr>
+          <w:ilvl w:val="0"/>
+          <w:numId w:val="9"/>
+        </w:numPr>
+        <w:shd w:val="clear" w:color="auto" w:fill="FFFFFF"/>
+        <w:jc w:val="both"/>
+        <w:rPr>
+          <w:rFonts w:asciiTheme="minorHAnsi" w:hAnsiTheme="minorHAnsi" w:cstheme="minorHAnsi"/>
+          <w:lang w:val="en-US"/>
+        </w:rPr>
+      </w:pPr>
+      <w:r>
+        <w:rPr>
+          <w:rFonts w:asciiTheme="minorHAnsi" w:hAnsiTheme="minorHAnsi" w:cstheme="minorHAnsi"/>
+          <w:lang w:val="en-US"/>
+        </w:rPr>
+        <w:t>PE 100: EFGHABCD</w:t>
+      </w:r>
+    </w:p>
+    <w:p>
+      <w:pPr>
+        <w:pStyle w:val="NormalWeb"/>
+        <w:numPr>
+          <w:ilvl w:val="0"/>
+          <w:numId w:val="9"/>
+        </w:numPr>
+        <w:shd w:val="clear" w:color="auto" w:fill="FFFFFF"/>
+        <w:jc w:val="both"/>
+        <w:rPr>
+          <w:rFonts w:asciiTheme="minorHAnsi" w:hAnsiTheme="minorHAnsi" w:cstheme="minorHAnsi"/>
+          <w:lang w:val="en-US"/>
+        </w:rPr>
+      </w:pPr>
+      <w:r>
+        <w:rPr>
+          <w:rFonts w:asciiTheme="minorHAnsi" w:hAnsiTheme="minorHAnsi" w:cstheme="minorHAnsi"/>
+          <w:lang w:val="en-US"/>
+        </w:rPr>
+        <w:t>PE 101: FEHGBADC</w:t>
+      </w:r>
+    </w:p>
+    <w:p>
+      <w:pPr>
+        <w:pStyle w:val="NormalWeb"/>
+        <w:numPr>
+          <w:ilvl w:val="0"/>
+          <w:numId w:val="9"/>
+        </w:numPr>
+        <w:shd w:val="clear" w:color="auto" w:fill="FFFFFF"/>
+        <w:jc w:val="both"/>
+        <w:rPr>
+          <w:rFonts w:asciiTheme="minorHAnsi" w:hAnsiTheme="minorHAnsi" w:cstheme="minorHAnsi"/>
+          <w:lang w:val="en-US"/>
+        </w:rPr>
+      </w:pPr>
+      <w:r>
+        <w:rPr>
+          <w:rFonts w:asciiTheme="minorHAnsi" w:hAnsiTheme="minorHAnsi" w:cstheme="minorHAnsi"/>
+          <w:lang w:val="en-US"/>
+        </w:rPr>
+        <w:t>PE 110: GHFEDCAB</w:t>
+      </w:r>
+    </w:p>
+    <w:p>
+      <w:pPr>
+        <w:pStyle w:val="NormalWeb"/>
+        <w:numPr>
+          <w:ilvl w:val="0"/>
+          <w:numId w:val="9"/>
+        </w:numPr>
+        <w:shd w:val="clear" w:color="auto" w:fill="FFFFFF"/>
+        <w:jc w:val="both"/>
+        <w:rPr>
+          <w:rFonts w:asciiTheme="minorHAnsi" w:hAnsiTheme="minorHAnsi" w:cstheme="minorHAnsi"/>
+          <w:lang w:val="en-US"/>
+        </w:rPr>
+      </w:pPr>
+      <w:r>
+        <w:rPr>
+          <w:rFonts w:asciiTheme="minorHAnsi" w:hAnsiTheme="minorHAnsi" w:cstheme="minorHAnsi"/>
+          <w:lang w:val="en-US"/>
+        </w:rPr>
+        <w:t>PE 111: HGFEDCBA</w:t>
+      </w:r>
+    </w:p>
+    <w:p>
+      <w:pPr>
+        <w:pStyle w:val="NormalWeb"/>
+        <w:shd w:val="clear" w:color="auto" w:fill="FFFFFF"/>
+        <w:jc w:val="both"/>
+        <w:rPr>
+          <w:rFonts w:asciiTheme="minorHAnsi" w:hAnsiTheme="minorHAnsi" w:cstheme="minorHAnsi"/>
+          <w:lang w:val="en-US"/>
+        </w:rPr>
+      </w:pPr>
+      <w:r>
+        <w:br/>
+      </w:r>
+      <w:r>
+        <w:rPr>
+          <w:rFonts w:asciiTheme="minorHAnsi" w:hAnsiTheme="minorHAnsi" w:cstheme="minorHAnsi"/>
+        </w:rPr>
+        <w:t>The Hypercube Gossiping algorithm using the union operation has finished running. Now, every processing element has gathered all the messages that were initially given to them.</w:t>
+      </w:r>
+    </w:p>
+    <w:p>
+      <w:pPr>
+        <w:pStyle w:val="NormalWeb"/>
+        <w:jc w:val="both"/>
+        <w:rPr>
+          <w:rFonts w:asciiTheme="minorHAnsi" w:hAnsiTheme="minorHAnsi" w:cstheme="minorHAnsi"/>
+          <w:b/>
+          <w:bCs/>
+          <w:lang w:val="en-US"/>
+        </w:rPr>
+      </w:pPr>
+      <w:r>
+        <w:rPr>
+          <w:rFonts w:asciiTheme="minorHAnsi" w:hAnsiTheme="minorHAnsi" w:cstheme="minorHAnsi"/>
+          <w:b/>
+          <w:bCs/>
+          <w:lang w:val="en-US"/>
+        </w:rPr>
+        <w:t>Problem 3</w:t>
+      </w:r>
+    </w:p>
+    <w:p>
+      <w:pPr>
+        <w:pStyle w:val="NormalWeb"/>
+      </w:pPr>
+      <w:r>
+        <w:rPr>
+          <w:rFonts w:ascii="LMRoman10" w:hAnsi="LMRoman10"/>
+          <w:sz w:val="22"/>
+          <w:szCs w:val="22"/>
+        </w:rPr>
+        <w:t xml:space="preserve">Consider a directed graph, where the adjacency arrays store the outgoing edges for each vertex. Give pseudo-code to build a reverse graph adjacency array using the map-reduce paradigm (the reverse graph should have the same set of vertices, but the edges should be reversed). </w:t>
+      </w:r>
+    </w:p>
+    <w:p>
+      <w:pPr>
+        <w:pStyle w:val="NormalWeb"/>
+        <w:jc w:val="both"/>
+        <w:rPr>
+          <w:rFonts w:asciiTheme="minorHAnsi" w:hAnsiTheme="minorHAnsi" w:cstheme="minorHAnsi"/>
+          <w:b/>
+          <w:bCs/>
+          <w:lang w:val="en-US"/>
+        </w:rPr>
+      </w:pPr>
+      <w:r>
+        <w:rPr>
+          <w:rFonts w:asciiTheme="minorHAnsi" w:hAnsiTheme="minorHAnsi" w:cstheme="minorHAnsi"/>
+          <w:b/>
+          <w:bCs/>
+          <w:lang w:val="en-US"/>
+        </w:rPr>
+        <w:t>Problem 4</w:t>
+      </w:r>
+    </w:p>
+    <w:p>
+      <w:pPr>
+        <w:pStyle w:val="NormalWeb"/>
+      </w:pPr>
+      <w:r>
+        <w:rPr>
+          <w:rFonts w:ascii="LMRoman10" w:hAnsi="LMRoman10"/>
+          <w:sz w:val="22"/>
+          <w:szCs w:val="22"/>
+        </w:rPr>
+        <w:t xml:space="preserve">Consider an undirected graph </w:t>
+      </w:r>
+      <w:r>
+        <w:rPr>
+          <w:rFonts w:ascii="LMMathItalic10" w:hAnsi="LMMathItalic10"/>
+          <w:sz w:val="22"/>
+          <w:szCs w:val="22"/>
+        </w:rPr>
+        <w:t xml:space="preserve">G </w:t>
+      </w:r>
+      <w:r>
+        <w:rPr>
+          <w:rFonts w:ascii="LMRoman10" w:hAnsi="LMRoman10"/>
+          <w:sz w:val="22"/>
+          <w:szCs w:val="22"/>
+        </w:rPr>
+        <w:t>= (</w:t>
+      </w:r>
+      <w:r>
+        <w:rPr>
+          <w:rFonts w:ascii="LMMathItalic10" w:hAnsi="LMMathItalic10"/>
+          <w:sz w:val="22"/>
+          <w:szCs w:val="22"/>
+        </w:rPr>
+        <w:t>V,E</w:t>
+      </w:r>
+      <w:r>
+        <w:rPr>
+          <w:rFonts w:ascii="LMRoman10" w:hAnsi="LMRoman10"/>
+          <w:sz w:val="22"/>
+          <w:szCs w:val="22"/>
+        </w:rPr>
+        <w:t xml:space="preserve">) and a partitioning function Π : </w:t>
+      </w:r>
+      <w:r>
+        <w:rPr>
+          <w:rFonts w:ascii="LMMathItalic10" w:hAnsi="LMMathItalic10"/>
+          <w:sz w:val="22"/>
+          <w:szCs w:val="22"/>
+        </w:rPr>
+        <w:t xml:space="preserve">V </w:t>
+      </w:r>
+      <w:r>
+        <w:rPr>
+          <w:rFonts w:ascii="LMMathSymbols10" w:hAnsi="LMMathSymbols10"/>
+          <w:sz w:val="22"/>
+          <w:szCs w:val="22"/>
+        </w:rPr>
+        <w:t>→ {</w:t>
+      </w:r>
+      <w:r>
+        <w:rPr>
+          <w:rFonts w:ascii="LMRoman10" w:hAnsi="LMRoman10"/>
+          <w:sz w:val="22"/>
+          <w:szCs w:val="22"/>
+        </w:rPr>
+        <w:t>1</w:t>
+      </w:r>
+      <w:r>
+        <w:rPr>
+          <w:rFonts w:ascii="LMMathItalic10" w:hAnsi="LMMathItalic10"/>
+          <w:sz w:val="22"/>
+          <w:szCs w:val="22"/>
+        </w:rPr>
+        <w:t xml:space="preserve">, </w:t>
+      </w:r>
+      <w:r>
+        <w:rPr>
+          <w:rFonts w:ascii="LMRoman10" w:hAnsi="LMRoman10"/>
+          <w:sz w:val="22"/>
+          <w:szCs w:val="22"/>
+        </w:rPr>
+        <w:t>2</w:t>
+      </w:r>
+      <w:r>
+        <w:rPr>
+          <w:rFonts w:ascii="LMMathItalic10" w:hAnsi="LMMathItalic10"/>
+          <w:sz w:val="22"/>
+          <w:szCs w:val="22"/>
+        </w:rPr>
+        <w:t>, . . . , k</w:t>
+      </w:r>
+      <w:r>
+        <w:rPr>
+          <w:rFonts w:ascii="LMMathSymbols10" w:hAnsi="LMMathSymbols10"/>
+          <w:sz w:val="22"/>
+          <w:szCs w:val="22"/>
+        </w:rPr>
+        <w:t xml:space="preserve">} </w:t>
+      </w:r>
+      <w:r>
+        <w:rPr>
+          <w:rFonts w:ascii="LMRoman10" w:hAnsi="LMRoman10"/>
+          <w:sz w:val="22"/>
+          <w:szCs w:val="22"/>
+        </w:rPr>
+        <w:t xml:space="preserve">that assigns each node to one of </w:t>
+      </w:r>
+      <w:r>
+        <w:rPr>
+          <w:rFonts w:ascii="LMMathItalic10" w:hAnsi="LMMathItalic10"/>
+          <w:sz w:val="22"/>
+          <w:szCs w:val="22"/>
+        </w:rPr>
+        <w:t xml:space="preserve">k </w:t>
+      </w:r>
+      <w:r>
+        <w:rPr>
+          <w:rFonts w:ascii="LMRoman10" w:hAnsi="LMRoman10"/>
+          <w:sz w:val="22"/>
+          <w:szCs w:val="22"/>
+        </w:rPr>
+        <w:t xml:space="preserve">blocks. Provide pseudo-codes to implement each of the following tasks using the map-reduce paradigm. </w:t>
+      </w:r>
+    </w:p>
+    <w:p>
+      <w:pPr>
+        <w:pStyle w:val="NormalWeb"/>
+        <w:numPr>
+          <w:ilvl w:val="0"/>
+          <w:numId w:val="4"/>
+        </w:numPr>
+      </w:pPr>
+      <w:r>
+        <w:rPr>
+          <w:rFonts w:ascii="LMRoman10" w:hAnsi="LMRoman10"/>
+          <w:sz w:val="22"/>
+          <w:szCs w:val="22"/>
+        </w:rPr>
+        <w:t xml:space="preserve">a  Compute the edge-cut, i.e., the total weight of edges that run between blocks. (2 points) </w:t>
+      </w:r>
+    </w:p>
+    <w:p>
+      <w:pPr>
+        <w:pStyle w:val="NormalWeb"/>
+        <w:numPr>
+          <w:ilvl w:val="0"/>
+          <w:numId w:val="4"/>
+        </w:numPr>
+      </w:pPr>
+      <w:r>
+        <w:rPr>
+          <w:rFonts w:ascii="LMRoman10" w:hAnsi="LMRoman10"/>
+          <w:sz w:val="22"/>
+          <w:szCs w:val="22"/>
+        </w:rPr>
+        <w:t xml:space="preserve">b  Compute the cardinality of each block. (2 points) </w:t>
+      </w:r>
+    </w:p>
+    <w:p>
+      <w:pPr>
+        <w:pStyle w:val="NormalWeb"/>
+        <w:numPr>
+          <w:ilvl w:val="0"/>
+          <w:numId w:val="4"/>
+        </w:numPr>
+      </w:pPr>
+      <w:r>
+        <w:rPr>
+          <w:rFonts w:ascii="LMRoman10" w:hAnsi="LMRoman10"/>
+          <w:sz w:val="22"/>
+          <w:szCs w:val="22"/>
+        </w:rPr>
+        <w:lastRenderedPageBreak/>
+        <w:t xml:space="preserve">c  List all boundary nodes in each block, i.e., the nodes contained in a block that have at least one edge to a node contained in another block. (3 points) </w:t>
+      </w:r>
+    </w:p>
+    <w:p>
+      <w:pPr>
+        <w:pStyle w:val="NormalWeb"/>
+        <w:numPr>
+          <w:ilvl w:val="0"/>
+          <w:numId w:val="4"/>
+        </w:numPr>
+      </w:pPr>
+      <w:r>
+        <w:rPr>
+          <w:rFonts w:ascii="LMRoman10" w:hAnsi="LMRoman10"/>
+          <w:sz w:val="22"/>
+          <w:szCs w:val="22"/>
+        </w:rPr>
+        <w:t xml:space="preserve">d  Calculate the weight of the edges of the quotient graph associated with the partition. (3 points) </w:t>
+      </w:r>
+    </w:p>
+    <w:p>
+      <w:pPr>
+        <w:pStyle w:val="NormalWeb"/>
+        <w:jc w:val="both"/>
+        <w:rPr>
+          <w:rFonts w:asciiTheme="minorHAnsi" w:hAnsiTheme="minorHAnsi" w:cstheme="minorHAnsi"/>
+          <w:lang w:val="en-US"/>
+        </w:rPr>
+      </w:pPr>
+    </w:p>
+    <w:p>
+      <w:pPr>
+        <w:jc w:val="both"/>
+      </w:pPr>
+    </w:p>
     <w:sectPr>
       <w:pgSz w:w="11906" w:h="16838"/>
       <w:pgMar w:top="1440" w:right="1440" w:bottom="1440" w:left="1440" w:header="708" w:footer="708" w:gutter="0"/>
@@ -578,6 +3454,386 @@
 <file path=word/numbering.xml><?xml version="1.0" encoding="utf-8"?>
 <w:numbering xmlns:wpc="http://schemas.microsoft.com/office/word/2010/wordprocessingCanvas" xmlns:cx="http://schemas.microsoft.com/office/drawing/2014/chartex" xmlns:cx1="http://schemas.microsoft.com/office/drawing/2015/9/8/chartex" xmlns:cx2="http://schemas.microsoft.com/office/drawing/2015/10/21/chartex" xmlns:cx3="http://schemas.microsoft.com/office/drawing/2016/5/9/chartex" xmlns:cx4="http://schemas.microsoft.com/office/drawing/2016/5/10/chartex" xmlns:cx5="http://schemas.microsoft.com/office/drawing/2016/5/11/chartex" xmlns:cx6="http://schemas.microsoft.com/office/drawing/2016/5/12/chartex" xmlns:cx7="http://schemas.microsoft.com/office/drawing/2016/5/13/chartex" xmlns:cx8="http://schemas.microsoft.com/office/drawing/2016/5/14/chartex" xmlns:mc="http://schemas.openxmlformats.org/markup-compatibility/2006" xmlns:aink="http://schemas.microsoft.com/office/drawing/2016/ink" xmlns:am3d="http://schemas.microsoft.com/office/drawing/2017/model3d" xmlns:o="urn:schemas-microsoft-com:office:office" xmlns:oel="http://schemas.microsoft.com/office/2019/extlst" xmlns:r="http://schemas.openxmlformats.org/officeDocument/2006/relationships" xmlns:m="http://schemas.openxmlformats.org/officeDocument/2006/math" xmlns:v="urn:schemas-microsoft-com:vml" xmlns:wp14="http://schemas.microsoft.com/office/word/2010/wordprocessingDrawing" xmlns:wp="http://schemas.openxmlformats.org/drawingml/2006/wordprocessingDrawing" xmlns:w10="urn:schemas-microsoft-com:office:word" xmlns:w="http://schemas.openxmlformats.org/wordprocessingml/2006/main" xmlns:w14="http://schemas.microsoft.com/office/word/2010/wordml" xmlns:w15="http://schemas.microsoft.com/office/word/2012/wordml" xmlns:w16cex="http://schemas.microsoft.com/office/word/2018/wordml/cex" xmlns:w16cid="http://schemas.microsoft.com/office/word/2016/wordml/cid" xmlns:w16="http://schemas.microsoft.com/office/word/2018/wordml" xmlns:w16du="http://schemas.microsoft.com/office/word/2023/wordml/word16du" xmlns:w16sdtdh="http://schemas.microsoft.com/office/word/2020/wordml/sdtdatahash" xmlns:w16se="http://schemas.microsoft.com/office/word/2015/wordml/symex" xmlns:wpg="http://schemas.microsoft.com/office/word/2010/wordprocessingGroup" xmlns:wpi="http://schemas.microsoft.com/office/word/2010/wordprocessingInk" xmlns:wne="http://schemas.microsoft.com/office/word/2006/wordml" xmlns:wps="http://schemas.microsoft.com/office/word/2010/wordprocessingShape" mc:Ignorable="w14 w15 w16se w16cid w16 w16cex w16sdtdh wp14">
   <w:abstractNum w:abstractNumId="0" w15:restartNumberingAfterBreak="0">
+    <w:nsid w:val="0320051E"/>
+    <w:multiLevelType w:val="hybridMultilevel"/>
+    <w:tmpl w:val="C39AA0FC"/>
+    <w:lvl w:ilvl="0" w:tplc="59768736">
+      <w:start w:val="1"/>
+      <w:numFmt w:val="bullet"/>
+      <w:lvlText w:val=""/>
+      <w:lvlJc w:val="left"/>
+      <w:pPr>
+        <w:ind w:left="720" w:hanging="360"/>
+      </w:pPr>
+      <w:rPr>
+        <w:rFonts w:ascii="Symbol" w:eastAsia="Times New Roman" w:hAnsi="Symbol" w:cstheme="minorHAnsi" w:hint="default"/>
+      </w:rPr>
+    </w:lvl>
+    <w:lvl w:ilvl="1" w:tplc="08090003" w:tentative="1">
+      <w:start w:val="1"/>
+      <w:numFmt w:val="bullet"/>
+      <w:lvlText w:val="o"/>
+      <w:lvlJc w:val="left"/>
+      <w:pPr>
+        <w:ind w:left="1440" w:hanging="360"/>
+      </w:pPr>
+      <w:rPr>
+        <w:rFonts w:ascii="Courier New" w:hAnsi="Courier New" w:cs="Courier New" w:hint="default"/>
+      </w:rPr>
+    </w:lvl>
+    <w:lvl w:ilvl="2" w:tplc="08090005" w:tentative="1">
+      <w:start w:val="1"/>
+      <w:numFmt w:val="bullet"/>
+      <w:lvlText w:val=""/>
+      <w:lvlJc w:val="left"/>
+      <w:pPr>
+        <w:ind w:left="2160" w:hanging="360"/>
+      </w:pPr>
+      <w:rPr>
+        <w:rFonts w:ascii="Wingdings" w:hAnsi="Wingdings" w:hint="default"/>
+      </w:rPr>
+    </w:lvl>
+    <w:lvl w:ilvl="3" w:tplc="08090001" w:tentative="1">
+      <w:start w:val="1"/>
+      <w:numFmt w:val="bullet"/>
+      <w:lvlText w:val=""/>
+      <w:lvlJc w:val="left"/>
+      <w:pPr>
+        <w:ind w:left="2880" w:hanging="360"/>
+      </w:pPr>
+      <w:rPr>
+        <w:rFonts w:ascii="Symbol" w:hAnsi="Symbol" w:hint="default"/>
+      </w:rPr>
+    </w:lvl>
+    <w:lvl w:ilvl="4" w:tplc="08090003" w:tentative="1">
+      <w:start w:val="1"/>
+      <w:numFmt w:val="bullet"/>
+      <w:lvlText w:val="o"/>
+      <w:lvlJc w:val="left"/>
+      <w:pPr>
+        <w:ind w:left="3600" w:hanging="360"/>
+      </w:pPr>
+      <w:rPr>
+        <w:rFonts w:ascii="Courier New" w:hAnsi="Courier New" w:cs="Courier New" w:hint="default"/>
+      </w:rPr>
+    </w:lvl>
+    <w:lvl w:ilvl="5" w:tplc="08090005" w:tentative="1">
+      <w:start w:val="1"/>
+      <w:numFmt w:val="bullet"/>
+      <w:lvlText w:val=""/>
+      <w:lvlJc w:val="left"/>
+      <w:pPr>
+        <w:ind w:left="4320" w:hanging="360"/>
+      </w:pPr>
+      <w:rPr>
+        <w:rFonts w:ascii="Wingdings" w:hAnsi="Wingdings" w:hint="default"/>
+      </w:rPr>
+    </w:lvl>
+    <w:lvl w:ilvl="6" w:tplc="08090001" w:tentative="1">
+      <w:start w:val="1"/>
+      <w:numFmt w:val="bullet"/>
+      <w:lvlText w:val=""/>
+      <w:lvlJc w:val="left"/>
+      <w:pPr>
+        <w:ind w:left="5040" w:hanging="360"/>
+      </w:pPr>
+      <w:rPr>
+        <w:rFonts w:ascii="Symbol" w:hAnsi="Symbol" w:hint="default"/>
+      </w:rPr>
+    </w:lvl>
+    <w:lvl w:ilvl="7" w:tplc="08090003" w:tentative="1">
+      <w:start w:val="1"/>
+      <w:numFmt w:val="bullet"/>
+      <w:lvlText w:val="o"/>
+      <w:lvlJc w:val="left"/>
+      <w:pPr>
+        <w:ind w:left="5760" w:hanging="360"/>
+      </w:pPr>
+      <w:rPr>
+        <w:rFonts w:ascii="Courier New" w:hAnsi="Courier New" w:cs="Courier New" w:hint="default"/>
+      </w:rPr>
+    </w:lvl>
+    <w:lvl w:ilvl="8" w:tplc="08090005" w:tentative="1">
+      <w:start w:val="1"/>
+      <w:numFmt w:val="bullet"/>
+      <w:lvlText w:val=""/>
+      <w:lvlJc w:val="left"/>
+      <w:pPr>
+        <w:ind w:left="6480" w:hanging="360"/>
+      </w:pPr>
+      <w:rPr>
+        <w:rFonts w:ascii="Wingdings" w:hAnsi="Wingdings" w:hint="default"/>
+      </w:rPr>
+    </w:lvl>
+  </w:abstractNum>
+  <w:abstractNum w:abstractNumId="1" w15:restartNumberingAfterBreak="0">
+    <w:nsid w:val="0D8149AD"/>
+    <w:multiLevelType w:val="hybridMultilevel"/>
+    <w:tmpl w:val="7AC65ACE"/>
+    <w:lvl w:ilvl="0" w:tplc="0809000F">
+      <w:start w:val="1"/>
+      <w:numFmt w:val="decimal"/>
+      <w:lvlText w:val="%1."/>
+      <w:lvlJc w:val="left"/>
+      <w:pPr>
+        <w:ind w:left="720" w:hanging="360"/>
+      </w:pPr>
+      <w:rPr>
+        <w:rFonts w:hint="default"/>
+      </w:rPr>
+    </w:lvl>
+    <w:lvl w:ilvl="1" w:tplc="08090019" w:tentative="1">
+      <w:start w:val="1"/>
+      <w:numFmt w:val="lowerLetter"/>
+      <w:lvlText w:val="%2."/>
+      <w:lvlJc w:val="left"/>
+      <w:pPr>
+        <w:ind w:left="1440" w:hanging="360"/>
+      </w:pPr>
+    </w:lvl>
+    <w:lvl w:ilvl="2" w:tplc="0809001B" w:tentative="1">
+      <w:start w:val="1"/>
+      <w:numFmt w:val="lowerRoman"/>
+      <w:lvlText w:val="%3."/>
+      <w:lvlJc w:val="right"/>
+      <w:pPr>
+        <w:ind w:left="2160" w:hanging="180"/>
+      </w:pPr>
+    </w:lvl>
+    <w:lvl w:ilvl="3" w:tplc="0809000F" w:tentative="1">
+      <w:start w:val="1"/>
+      <w:numFmt w:val="decimal"/>
+      <w:lvlText w:val="%4."/>
+      <w:lvlJc w:val="left"/>
+      <w:pPr>
+        <w:ind w:left="2880" w:hanging="360"/>
+      </w:pPr>
+    </w:lvl>
+    <w:lvl w:ilvl="4" w:tplc="08090019" w:tentative="1">
+      <w:start w:val="1"/>
+      <w:numFmt w:val="lowerLetter"/>
+      <w:lvlText w:val="%5."/>
+      <w:lvlJc w:val="left"/>
+      <w:pPr>
+        <w:ind w:left="3600" w:hanging="360"/>
+      </w:pPr>
+    </w:lvl>
+    <w:lvl w:ilvl="5" w:tplc="0809001B" w:tentative="1">
+      <w:start w:val="1"/>
+      <w:numFmt w:val="lowerRoman"/>
+      <w:lvlText w:val="%6."/>
+      <w:lvlJc w:val="right"/>
+      <w:pPr>
+        <w:ind w:left="4320" w:hanging="180"/>
+      </w:pPr>
+    </w:lvl>
+    <w:lvl w:ilvl="6" w:tplc="0809000F" w:tentative="1">
+      <w:start w:val="1"/>
+      <w:numFmt w:val="decimal"/>
+      <w:lvlText w:val="%7."/>
+      <w:lvlJc w:val="left"/>
+      <w:pPr>
+        <w:ind w:left="5040" w:hanging="360"/>
+      </w:pPr>
+    </w:lvl>
+    <w:lvl w:ilvl="7" w:tplc="08090019" w:tentative="1">
+      <w:start w:val="1"/>
+      <w:numFmt w:val="lowerLetter"/>
+      <w:lvlText w:val="%8."/>
+      <w:lvlJc w:val="left"/>
+      <w:pPr>
+        <w:ind w:left="5760" w:hanging="360"/>
+      </w:pPr>
+    </w:lvl>
+    <w:lvl w:ilvl="8" w:tplc="0809001B" w:tentative="1">
+      <w:start w:val="1"/>
+      <w:numFmt w:val="lowerRoman"/>
+      <w:lvlText w:val="%9."/>
+      <w:lvlJc w:val="right"/>
+      <w:pPr>
+        <w:ind w:left="6480" w:hanging="180"/>
+      </w:pPr>
+    </w:lvl>
+  </w:abstractNum>
+  <w:abstractNum w:abstractNumId="2" w15:restartNumberingAfterBreak="0">
+    <w:nsid w:val="1F775B59"/>
+    <w:multiLevelType w:val="hybridMultilevel"/>
+    <w:tmpl w:val="D9C26880"/>
+    <w:lvl w:ilvl="0" w:tplc="0809000F">
+      <w:start w:val="1"/>
+      <w:numFmt w:val="decimal"/>
+      <w:lvlText w:val="%1."/>
+      <w:lvlJc w:val="left"/>
+      <w:pPr>
+        <w:ind w:left="720" w:hanging="360"/>
+      </w:pPr>
+      <w:rPr>
+        <w:rFonts w:hint="default"/>
+      </w:rPr>
+    </w:lvl>
+    <w:lvl w:ilvl="1" w:tplc="08090019" w:tentative="1">
+      <w:start w:val="1"/>
+      <w:numFmt w:val="lowerLetter"/>
+      <w:lvlText w:val="%2."/>
+      <w:lvlJc w:val="left"/>
+      <w:pPr>
+        <w:ind w:left="1440" w:hanging="360"/>
+      </w:pPr>
+    </w:lvl>
+    <w:lvl w:ilvl="2" w:tplc="0809001B" w:tentative="1">
+      <w:start w:val="1"/>
+      <w:numFmt w:val="lowerRoman"/>
+      <w:lvlText w:val="%3."/>
+      <w:lvlJc w:val="right"/>
+      <w:pPr>
+        <w:ind w:left="2160" w:hanging="180"/>
+      </w:pPr>
+    </w:lvl>
+    <w:lvl w:ilvl="3" w:tplc="0809000F" w:tentative="1">
+      <w:start w:val="1"/>
+      <w:numFmt w:val="decimal"/>
+      <w:lvlText w:val="%4."/>
+      <w:lvlJc w:val="left"/>
+      <w:pPr>
+        <w:ind w:left="2880" w:hanging="360"/>
+      </w:pPr>
+    </w:lvl>
+    <w:lvl w:ilvl="4" w:tplc="08090019" w:tentative="1">
+      <w:start w:val="1"/>
+      <w:numFmt w:val="lowerLetter"/>
+      <w:lvlText w:val="%5."/>
+      <w:lvlJc w:val="left"/>
+      <w:pPr>
+        <w:ind w:left="3600" w:hanging="360"/>
+      </w:pPr>
+    </w:lvl>
+    <w:lvl w:ilvl="5" w:tplc="0809001B" w:tentative="1">
+      <w:start w:val="1"/>
+      <w:numFmt w:val="lowerRoman"/>
+      <w:lvlText w:val="%6."/>
+      <w:lvlJc w:val="right"/>
+      <w:pPr>
+        <w:ind w:left="4320" w:hanging="180"/>
+      </w:pPr>
+    </w:lvl>
+    <w:lvl w:ilvl="6" w:tplc="0809000F" w:tentative="1">
+      <w:start w:val="1"/>
+      <w:numFmt w:val="decimal"/>
+      <w:lvlText w:val="%7."/>
+      <w:lvlJc w:val="left"/>
+      <w:pPr>
+        <w:ind w:left="5040" w:hanging="360"/>
+      </w:pPr>
+    </w:lvl>
+    <w:lvl w:ilvl="7" w:tplc="08090019" w:tentative="1">
+      <w:start w:val="1"/>
+      <w:numFmt w:val="lowerLetter"/>
+      <w:lvlText w:val="%8."/>
+      <w:lvlJc w:val="left"/>
+      <w:pPr>
+        <w:ind w:left="5760" w:hanging="360"/>
+      </w:pPr>
+    </w:lvl>
+    <w:lvl w:ilvl="8" w:tplc="0809001B" w:tentative="1">
+      <w:start w:val="1"/>
+      <w:numFmt w:val="lowerRoman"/>
+      <w:lvlText w:val="%9."/>
+      <w:lvlJc w:val="right"/>
+      <w:pPr>
+        <w:ind w:left="6480" w:hanging="180"/>
+      </w:pPr>
+    </w:lvl>
+  </w:abstractNum>
+  <w:abstractNum w:abstractNumId="3" w15:restartNumberingAfterBreak="0">
+    <w:nsid w:val="373B0198"/>
+    <w:multiLevelType w:val="hybridMultilevel"/>
+    <w:tmpl w:val="ADA631BA"/>
+    <w:lvl w:ilvl="0" w:tplc="0809000F">
+      <w:start w:val="1"/>
+      <w:numFmt w:val="decimal"/>
+      <w:lvlText w:val="%1."/>
+      <w:lvlJc w:val="left"/>
+      <w:pPr>
+        <w:ind w:left="720" w:hanging="360"/>
+      </w:pPr>
+      <w:rPr>
+        <w:rFonts w:hint="default"/>
+      </w:rPr>
+    </w:lvl>
+    <w:lvl w:ilvl="1" w:tplc="08090019" w:tentative="1">
+      <w:start w:val="1"/>
+      <w:numFmt w:val="lowerLetter"/>
+      <w:lvlText w:val="%2."/>
+      <w:lvlJc w:val="left"/>
+      <w:pPr>
+        <w:ind w:left="1440" w:hanging="360"/>
+      </w:pPr>
+    </w:lvl>
+    <w:lvl w:ilvl="2" w:tplc="0809001B" w:tentative="1">
+      <w:start w:val="1"/>
+      <w:numFmt w:val="lowerRoman"/>
+      <w:lvlText w:val="%3."/>
+      <w:lvlJc w:val="right"/>
+      <w:pPr>
+        <w:ind w:left="2160" w:hanging="180"/>
+      </w:pPr>
+    </w:lvl>
+    <w:lvl w:ilvl="3" w:tplc="0809000F" w:tentative="1">
+      <w:start w:val="1"/>
+      <w:numFmt w:val="decimal"/>
+      <w:lvlText w:val="%4."/>
+      <w:lvlJc w:val="left"/>
+      <w:pPr>
+        <w:ind w:left="2880" w:hanging="360"/>
+      </w:pPr>
+    </w:lvl>
+    <w:lvl w:ilvl="4" w:tplc="08090019" w:tentative="1">
+      <w:start w:val="1"/>
+      <w:numFmt w:val="lowerLetter"/>
+      <w:lvlText w:val="%5."/>
+      <w:lvlJc w:val="left"/>
+      <w:pPr>
+        <w:ind w:left="3600" w:hanging="360"/>
+      </w:pPr>
+    </w:lvl>
+    <w:lvl w:ilvl="5" w:tplc="0809001B" w:tentative="1">
+      <w:start w:val="1"/>
+      <w:numFmt w:val="lowerRoman"/>
+      <w:lvlText w:val="%6."/>
+      <w:lvlJc w:val="right"/>
+      <w:pPr>
+        <w:ind w:left="4320" w:hanging="180"/>
+      </w:pPr>
+    </w:lvl>
+    <w:lvl w:ilvl="6" w:tplc="0809000F" w:tentative="1">
+      <w:start w:val="1"/>
+      <w:numFmt w:val="decimal"/>
+      <w:lvlText w:val="%7."/>
+      <w:lvlJc w:val="left"/>
+      <w:pPr>
+        <w:ind w:left="5040" w:hanging="360"/>
+      </w:pPr>
+    </w:lvl>
+    <w:lvl w:ilvl="7" w:tplc="08090019" w:tentative="1">
+      <w:start w:val="1"/>
+      <w:numFmt w:val="lowerLetter"/>
+      <w:lvlText w:val="%8."/>
+      <w:lvlJc w:val="left"/>
+      <w:pPr>
+        <w:ind w:left="5760" w:hanging="360"/>
+      </w:pPr>
+    </w:lvl>
+    <w:lvl w:ilvl="8" w:tplc="0809001B" w:tentative="1">
+      <w:start w:val="1"/>
+      <w:numFmt w:val="lowerRoman"/>
+      <w:lvlText w:val="%9."/>
+      <w:lvlJc w:val="right"/>
+      <w:pPr>
+        <w:ind w:left="6480" w:hanging="180"/>
+      </w:pPr>
+    </w:lvl>
+  </w:abstractNum>
+  <w:abstractNum w:abstractNumId="4" w15:restartNumberingAfterBreak="0">
     <w:nsid w:val="5CF43E0B"/>
     <w:multiLevelType w:val="hybridMultilevel"/>
     <w:tmpl w:val="8BDE6A22"/>
@@ -666,7 +3922,156 @@
       </w:pPr>
     </w:lvl>
   </w:abstractNum>
-  <w:abstractNum w:abstractNumId="1" w15:restartNumberingAfterBreak="0">
+  <w:abstractNum w:abstractNumId="5" w15:restartNumberingAfterBreak="0">
+    <w:nsid w:val="66575EC4"/>
+    <w:multiLevelType w:val="multilevel"/>
+    <w:tmpl w:val="A9D6F420"/>
+    <w:lvl w:ilvl="0">
+      <w:start w:val="1"/>
+      <w:numFmt w:val="bullet"/>
+      <w:lvlText w:val=""/>
+      <w:lvlJc w:val="left"/>
+      <w:pPr>
+        <w:tabs>
+          <w:tab w:val="num" w:pos="720"/>
+        </w:tabs>
+        <w:ind w:left="720" w:hanging="360"/>
+      </w:pPr>
+      <w:rPr>
+        <w:rFonts w:ascii="Symbol" w:hAnsi="Symbol" w:hint="default"/>
+        <w:sz w:val="20"/>
+      </w:rPr>
+    </w:lvl>
+    <w:lvl w:ilvl="1">
+      <w:start w:val="1"/>
+      <w:numFmt w:val="bullet"/>
+      <w:lvlText w:val="o"/>
+      <w:lvlJc w:val="left"/>
+      <w:pPr>
+        <w:tabs>
+          <w:tab w:val="num" w:pos="1440"/>
+        </w:tabs>
+        <w:ind w:left="1440" w:hanging="360"/>
+      </w:pPr>
+      <w:rPr>
+        <w:rFonts w:ascii="Courier New" w:hAnsi="Courier New" w:hint="default"/>
+        <w:sz w:val="20"/>
+      </w:rPr>
+    </w:lvl>
+    <w:lvl w:ilvl="2" w:tentative="1">
+      <w:start w:val="1"/>
+      <w:numFmt w:val="bullet"/>
+      <w:lvlText w:val=""/>
+      <w:lvlJc w:val="left"/>
+      <w:pPr>
+        <w:tabs>
+          <w:tab w:val="num" w:pos="2160"/>
+        </w:tabs>
+        <w:ind w:left="2160" w:hanging="360"/>
+      </w:pPr>
+      <w:rPr>
+        <w:rFonts w:ascii="Wingdings" w:hAnsi="Wingdings" w:hint="default"/>
+        <w:sz w:val="20"/>
+      </w:rPr>
+    </w:lvl>
+    <w:lvl w:ilvl="3" w:tentative="1">
+      <w:start w:val="1"/>
+      <w:numFmt w:val="bullet"/>
+      <w:lvlText w:val=""/>
+      <w:lvlJc w:val="left"/>
+      <w:pPr>
+        <w:tabs>
+          <w:tab w:val="num" w:pos="2880"/>
+        </w:tabs>
+        <w:ind w:left="2880" w:hanging="360"/>
+      </w:pPr>
+      <w:rPr>
+        <w:rFonts w:ascii="Wingdings" w:hAnsi="Wingdings" w:hint="default"/>
+        <w:sz w:val="20"/>
+      </w:rPr>
+    </w:lvl>
+    <w:lvl w:ilvl="4" w:tentative="1">
+      <w:start w:val="1"/>
+      <w:numFmt w:val="bullet"/>
+      <w:lvlText w:val=""/>
+      <w:lvlJc w:val="left"/>
+      <w:pPr>
+        <w:tabs>
+          <w:tab w:val="num" w:pos="3600"/>
+        </w:tabs>
+        <w:ind w:left="3600" w:hanging="360"/>
+      </w:pPr>
+      <w:rPr>
+        <w:rFonts w:ascii="Wingdings" w:hAnsi="Wingdings" w:hint="default"/>
+        <w:sz w:val="20"/>
+      </w:rPr>
+    </w:lvl>
+    <w:lvl w:ilvl="5" w:tentative="1">
+      <w:start w:val="1"/>
+      <w:numFmt w:val="bullet"/>
+      <w:lvlText w:val=""/>
+      <w:lvlJc w:val="left"/>
+      <w:pPr>
+        <w:tabs>
+          <w:tab w:val="num" w:pos="4320"/>
+        </w:tabs>
+        <w:ind w:left="4320" w:hanging="360"/>
+      </w:pPr>
+      <w:rPr>
+        <w:rFonts w:ascii="Wingdings" w:hAnsi="Wingdings" w:hint="default"/>
+        <w:sz w:val="20"/>
+      </w:rPr>
+    </w:lvl>
+    <w:lvl w:ilvl="6" w:tentative="1">
+      <w:start w:val="1"/>
+      <w:numFmt w:val="bullet"/>
+      <w:lvlText w:val=""/>
+      <w:lvlJc w:val="left"/>
+      <w:pPr>
+        <w:tabs>
+          <w:tab w:val="num" w:pos="5040"/>
+        </w:tabs>
+        <w:ind w:left="5040" w:hanging="360"/>
+      </w:pPr>
+      <w:rPr>
+        <w:rFonts w:ascii="Wingdings" w:hAnsi="Wingdings" w:hint="default"/>
+        <w:sz w:val="20"/>
+      </w:rPr>
+    </w:lvl>
+    <w:lvl w:ilvl="7" w:tentative="1">
+      <w:start w:val="1"/>
+      <w:numFmt w:val="bullet"/>
+      <w:lvlText w:val=""/>
+      <w:lvlJc w:val="left"/>
+      <w:pPr>
+        <w:tabs>
+          <w:tab w:val="num" w:pos="5760"/>
+        </w:tabs>
+        <w:ind w:left="5760" w:hanging="360"/>
+      </w:pPr>
+      <w:rPr>
+        <w:rFonts w:ascii="Wingdings" w:hAnsi="Wingdings" w:hint="default"/>
+        <w:sz w:val="20"/>
+      </w:rPr>
+    </w:lvl>
+    <w:lvl w:ilvl="8" w:tentative="1">
+      <w:start w:val="1"/>
+      <w:numFmt w:val="bullet"/>
+      <w:lvlText w:val=""/>
+      <w:lvlJc w:val="left"/>
+      <w:pPr>
+        <w:tabs>
+          <w:tab w:val="num" w:pos="6480"/>
+        </w:tabs>
+        <w:ind w:left="6480" w:hanging="360"/>
+      </w:pPr>
+      <w:rPr>
+        <w:rFonts w:ascii="Wingdings" w:hAnsi="Wingdings" w:hint="default"/>
+        <w:sz w:val="20"/>
+      </w:rPr>
+    </w:lvl>
+  </w:abstractNum>
+  <w:abstractNum w:abstractNumId="6" w15:restartNumberingAfterBreak="0">
     <w:nsid w:val="71AA6429"/>
     <w:multiLevelType w:val="multilevel"/>
     <w:tmpl w:val="641E4C3E"/>
@@ -779,7 +4184,120 @@
       </w:pPr>
     </w:lvl>
   </w:abstractNum>
-  <w:abstractNum w:abstractNumId="2" w15:restartNumberingAfterBreak="0">
+  <w:abstractNum w:abstractNumId="7" w15:restartNumberingAfterBreak="0">
+    <w:nsid w:val="739A3057"/>
+    <w:multiLevelType w:val="multilevel"/>
+    <w:tmpl w:val="773A79F6"/>
+    <w:lvl w:ilvl="0">
+      <w:start w:val="1"/>
+      <w:numFmt w:val="decimal"/>
+      <w:lvlText w:val="%1."/>
+      <w:lvlJc w:val="left"/>
+      <w:pPr>
+        <w:tabs>
+          <w:tab w:val="num" w:pos="720"/>
+        </w:tabs>
+        <w:ind w:left="720" w:hanging="360"/>
+      </w:pPr>
+    </w:lvl>
+    <w:lvl w:ilvl="1" w:tentative="1">
+      <w:start w:val="1"/>
+      <w:numFmt w:val="decimal"/>
+      <w:lvlText w:val="%2."/>
+      <w:lvlJc w:val="left"/>
+      <w:pPr>
+        <w:tabs>
+          <w:tab w:val="num" w:pos="1440"/>
+        </w:tabs>
+        <w:ind w:left="1440" w:hanging="360"/>
+      </w:pPr>
+    </w:lvl>
+    <w:lvl w:ilvl="2" w:tentative="1">
+      <w:start w:val="1"/>
+      <w:numFmt w:val="decimal"/>
+      <w:lvlText w:val="%3."/>
+      <w:lvlJc w:val="left"/>
+      <w:pPr>
+        <w:tabs>
+          <w:tab w:val="num" w:pos="2160"/>
+        </w:tabs>
+        <w:ind w:left="2160" w:hanging="360"/>
+      </w:pPr>
+    </w:lvl>
+    <w:lvl w:ilvl="3" w:tentative="1">
+      <w:start w:val="1"/>
+      <w:numFmt w:val="decimal"/>
+      <w:lvlText w:val="%4."/>
+      <w:lvlJc w:val="left"/>
+      <w:pPr>
+        <w:tabs>
+          <w:tab w:val="num" w:pos="2880"/>
+        </w:tabs>
+        <w:ind w:left="2880" w:hanging="360"/>
+      </w:pPr>
+    </w:lvl>
+    <w:lvl w:ilvl="4" w:tentative="1">
+      <w:start w:val="1"/>
+      <w:numFmt w:val="decimal"/>
+      <w:lvlText w:val="%5."/>
+      <w:lvlJc w:val="left"/>
+      <w:pPr>
+        <w:tabs>
+          <w:tab w:val="num" w:pos="3600"/>
+        </w:tabs>
+        <w:ind w:left="3600" w:hanging="360"/>
+      </w:pPr>
+    </w:lvl>
+    <w:lvl w:ilvl="5" w:tentative="1">
+      <w:start w:val="1"/>
+      <w:numFmt w:val="decimal"/>
+      <w:lvlText w:val="%6."/>
+      <w:lvlJc w:val="left"/>
+      <w:pPr>
+        <w:tabs>
+          <w:tab w:val="num" w:pos="4320"/>
+        </w:tabs>
+        <w:ind w:left="4320" w:hanging="360"/>
+      </w:pPr>
+    </w:lvl>
+    <w:lvl w:ilvl="6" w:tentative="1">
+      <w:start w:val="1"/>
+      <w:numFmt w:val="decimal"/>
+      <w:lvlText w:val="%7."/>
+      <w:lvlJc w:val="left"/>
+      <w:pPr>
+        <w:tabs>
+          <w:tab w:val="num" w:pos="5040"/>
+        </w:tabs>
+        <w:ind w:left="5040" w:hanging="360"/>
+      </w:pPr>
+    </w:lvl>
+    <w:lvl w:ilvl="7" w:tentative="1">
+      <w:start w:val="1"/>
+      <w:numFmt w:val="decimal"/>
+      <w:lvlText w:val="%8."/>
+      <w:lvlJc w:val="left"/>
+      <w:pPr>
+        <w:tabs>
+          <w:tab w:val="num" w:pos="5760"/>
+        </w:tabs>
+        <w:ind w:left="5760" w:hanging="360"/>
+      </w:pPr>
+    </w:lvl>
+    <w:lvl w:ilvl="8" w:tentative="1">
+      <w:start w:val="1"/>
+      <w:numFmt w:val="decimal"/>
+      <w:lvlText w:val="%9."/>
+      <w:lvlJc w:val="left"/>
+      <w:pPr>
+        <w:tabs>
+          <w:tab w:val="num" w:pos="6480"/>
+        </w:tabs>
+        <w:ind w:left="6480" w:hanging="360"/>
+      </w:pPr>
+    </w:lvl>
+  </w:abstractNum>
+  <w:abstractNum w:abstractNumId="8" w15:restartNumberingAfterBreak="0">
     <w:nsid w:val="73FA0653"/>
     <w:multiLevelType w:val="hybridMultilevel"/>
     <w:tmpl w:val="87C03950"/>
@@ -869,12 +4387,30 @@
     </w:lvl>
   </w:abstractNum>
   <w:num w:numId="1" w16cid:durableId="1696810396">
+    <w:abstractNumId w:val="8"/>
+  </w:num>
+  <w:num w:numId="2" w16cid:durableId="632446558">
+    <w:abstractNumId w:val="6"/>
+  </w:num>
+  <w:num w:numId="3" w16cid:durableId="1888293473">
+    <w:abstractNumId w:val="4"/>
+  </w:num>
+  <w:num w:numId="4" w16cid:durableId="690640828">
+    <w:abstractNumId w:val="7"/>
+  </w:num>
+  <w:num w:numId="5" w16cid:durableId="358429741">
     <w:abstractNumId w:val="2"/>
   </w:num>
-  <w:num w:numId="2" w16cid:durableId="632446558">
+  <w:num w:numId="6" w16cid:durableId="1733312644">
     <w:abstractNumId w:val="1"/>
   </w:num>
-  <w:num w:numId="3" w16cid:durableId="1888293473">
+  <w:num w:numId="7" w16cid:durableId="962882399">
+    <w:abstractNumId w:val="3"/>
+  </w:num>
+  <w:num w:numId="8" w16cid:durableId="60173910">
+    <w:abstractNumId w:val="5"/>
+  </w:num>
+  <w:num w:numId="9" w16cid:durableId="173081674">
     <w:abstractNumId w:val="0"/>
   </w:num>
 </w:numbering>
@@ -1276,10 +4812,7 @@
   <w:style w:type="paragraph" w:default="1" w:styleId="Normal">
     <w:name w:val="Normal"/>
     <w:qFormat/>
-    <w:rsid w:val="004F3928"/>
-    <w:pPr>
-      <w:suppressAutoHyphens/>
-    </w:pPr>
+    <w:rsid w:val="007A19D5"/>
     <w:rPr>
       <w:rFonts w:ascii="Times New Roman" w:eastAsia="Times New Roman" w:hAnsi="Times New Roman" w:cs="Times New Roman"/>
       <w:kern w:val="0"/>
@@ -1321,9 +4854,24 @@
     <w:unhideWhenUsed/>
     <w:rsid w:val="004F3928"/>
     <w:pPr>
-      <w:suppressAutoHyphens w:val="0"/>
       <w:spacing w:before="100" w:beforeAutospacing="1" w:after="100" w:afterAutospacing="1"/>
     </w:pPr>
+  </w:style>
+  <w:style w:type="table" w:styleId="TableGrid">
+    <w:name w:val="Table Grid"/>
+    <w:basedOn w:val="TableNormal"/>
+    <w:uiPriority w:val="39"/>
+    <w:rsid w:val="00AE60F2"/>
+    <w:tblPr>
+      <w:tblBorders>
+        <w:top w:val="single" w:sz="4" w:space="0" w:color="auto"/>
+        <w:left w:val="single" w:sz="4" w:space="0" w:color="auto"/>
+        <w:bottom w:val="single" w:sz="4" w:space="0" w:color="auto"/>
+        <w:right w:val="single" w:sz="4" w:space="0" w:color="auto"/>
+        <w:insideH w:val="single" w:sz="4" w:space="0" w:color="auto"/>
+        <w:insideV w:val="single" w:sz="4" w:space="0" w:color="auto"/>
+      </w:tblBorders>
+    </w:tblPr>
   </w:style>
 </w:styles>
 </file>

</xml_diff>

<commit_message>
Exercise 2 task 3
</commit_message>
<xml_diff>
--- a/DPA/Reports/Report4.docx
+++ b/DPA/Reports/Report4.docx
@@ -532,6 +532,7 @@
     <w:p>
       <w:pPr>
         <w:pStyle w:val="NormalWeb"/>
+        <w:jc w:val="both"/>
         <w:rPr>
           <w:rFonts w:asciiTheme="minorHAnsi" w:hAnsiTheme="minorHAnsi" w:cstheme="minorHAnsi"/>
           <w:lang w:val="en-US"/>
@@ -1963,14 +1964,7 @@
                 <w:rFonts w:asciiTheme="minorHAnsi" w:hAnsiTheme="minorHAnsi" w:cstheme="minorHAnsi"/>
                 <w:lang w:val="en-US"/>
               </w:rPr>
-              <w:t>AB</w:t>
-            </w:r>
-            <w:r>
-              <w:rPr>
-                <w:rFonts w:asciiTheme="minorHAnsi" w:hAnsiTheme="minorHAnsi" w:cstheme="minorHAnsi"/>
-                <w:lang w:val="en-US"/>
-              </w:rPr>
-              <w:t>CD</w:t>
+              <w:t>ABCD</w:t>
             </w:r>
           </w:p>
         </w:tc>
@@ -2016,14 +2010,7 @@
                 <w:rFonts w:asciiTheme="minorHAnsi" w:hAnsiTheme="minorHAnsi" w:cstheme="minorHAnsi"/>
                 <w:lang w:val="en-US"/>
               </w:rPr>
-              <w:t>BA</w:t>
-            </w:r>
-            <w:r>
-              <w:rPr>
-                <w:rFonts w:asciiTheme="minorHAnsi" w:hAnsiTheme="minorHAnsi" w:cstheme="minorHAnsi"/>
-                <w:lang w:val="en-US"/>
-              </w:rPr>
-              <w:t>DC</w:t>
+              <w:t>BADC</w:t>
             </w:r>
           </w:p>
         </w:tc>
@@ -2069,14 +2056,7 @@
                 <w:rFonts w:asciiTheme="minorHAnsi" w:hAnsiTheme="minorHAnsi" w:cstheme="minorHAnsi"/>
                 <w:lang w:val="en-US"/>
               </w:rPr>
-              <w:t>CD</w:t>
-            </w:r>
-            <w:r>
-              <w:rPr>
-                <w:rFonts w:asciiTheme="minorHAnsi" w:hAnsiTheme="minorHAnsi" w:cstheme="minorHAnsi"/>
-                <w:lang w:val="en-US"/>
-              </w:rPr>
-              <w:t>AB</w:t>
+              <w:t>CDAB</w:t>
             </w:r>
           </w:p>
         </w:tc>
@@ -2122,14 +2102,7 @@
                 <w:rFonts w:asciiTheme="minorHAnsi" w:hAnsiTheme="minorHAnsi" w:cstheme="minorHAnsi"/>
                 <w:lang w:val="en-US"/>
               </w:rPr>
-              <w:t>DC</w:t>
-            </w:r>
-            <w:r>
-              <w:rPr>
-                <w:rFonts w:asciiTheme="minorHAnsi" w:hAnsiTheme="minorHAnsi" w:cstheme="minorHAnsi"/>
-                <w:lang w:val="en-US"/>
-              </w:rPr>
-              <w:t>BA</w:t>
+              <w:t>DCBA</w:t>
             </w:r>
           </w:p>
         </w:tc>
@@ -2175,14 +2148,7 @@
                 <w:rFonts w:asciiTheme="minorHAnsi" w:hAnsiTheme="minorHAnsi" w:cstheme="minorHAnsi"/>
                 <w:lang w:val="en-US"/>
               </w:rPr>
-              <w:t>EF</w:t>
-            </w:r>
-            <w:r>
-              <w:rPr>
-                <w:rFonts w:asciiTheme="minorHAnsi" w:hAnsiTheme="minorHAnsi" w:cstheme="minorHAnsi"/>
-                <w:lang w:val="en-US"/>
-              </w:rPr>
-              <w:t>GH</w:t>
+              <w:t>EFGH</w:t>
             </w:r>
           </w:p>
         </w:tc>
@@ -2228,14 +2194,7 @@
                 <w:rFonts w:asciiTheme="minorHAnsi" w:hAnsiTheme="minorHAnsi" w:cstheme="minorHAnsi"/>
                 <w:lang w:val="en-US"/>
               </w:rPr>
-              <w:t>FE</w:t>
-            </w:r>
-            <w:r>
-              <w:rPr>
-                <w:rFonts w:asciiTheme="minorHAnsi" w:hAnsiTheme="minorHAnsi" w:cstheme="minorHAnsi"/>
-                <w:lang w:val="en-US"/>
-              </w:rPr>
-              <w:t>HG</w:t>
+              <w:t>FEHG</w:t>
             </w:r>
           </w:p>
         </w:tc>
@@ -2281,14 +2240,7 @@
                 <w:rFonts w:asciiTheme="minorHAnsi" w:hAnsiTheme="minorHAnsi" w:cstheme="minorHAnsi"/>
                 <w:lang w:val="en-US"/>
               </w:rPr>
-              <w:t>GH</w:t>
-            </w:r>
-            <w:r>
-              <w:rPr>
-                <w:rFonts w:asciiTheme="minorHAnsi" w:hAnsiTheme="minorHAnsi" w:cstheme="minorHAnsi"/>
-                <w:lang w:val="en-US"/>
-              </w:rPr>
-              <w:t>EF</w:t>
+              <w:t>GHEF</w:t>
             </w:r>
           </w:p>
         </w:tc>
@@ -2334,14 +2286,7 @@
                 <w:rFonts w:asciiTheme="minorHAnsi" w:hAnsiTheme="minorHAnsi" w:cstheme="minorHAnsi"/>
                 <w:lang w:val="en-US"/>
               </w:rPr>
-              <w:t>HG</w:t>
-            </w:r>
-            <w:r>
-              <w:rPr>
-                <w:rFonts w:asciiTheme="minorHAnsi" w:hAnsiTheme="minorHAnsi" w:cstheme="minorHAnsi"/>
-                <w:lang w:val="en-US"/>
-              </w:rPr>
-              <w:t>FE</w:t>
+              <w:t>HGFE</w:t>
             </w:r>
           </w:p>
         </w:tc>
@@ -2579,14 +2524,7 @@
                 <w:rFonts w:asciiTheme="minorHAnsi" w:hAnsiTheme="minorHAnsi" w:cstheme="minorHAnsi"/>
                 <w:lang w:val="en-US"/>
               </w:rPr>
-              <w:t>ABCD</w:t>
-            </w:r>
-            <w:r>
-              <w:rPr>
-                <w:rFonts w:asciiTheme="minorHAnsi" w:hAnsiTheme="minorHAnsi" w:cstheme="minorHAnsi"/>
-                <w:lang w:val="en-US"/>
-              </w:rPr>
-              <w:t>EFGH</w:t>
+              <w:t>ABCDEFGH</w:t>
             </w:r>
           </w:p>
         </w:tc>
@@ -2632,14 +2570,7 @@
                 <w:rFonts w:asciiTheme="minorHAnsi" w:hAnsiTheme="minorHAnsi" w:cstheme="minorHAnsi"/>
                 <w:lang w:val="en-US"/>
               </w:rPr>
-              <w:t>BADC</w:t>
-            </w:r>
-            <w:r>
-              <w:rPr>
-                <w:rFonts w:asciiTheme="minorHAnsi" w:hAnsiTheme="minorHAnsi" w:cstheme="minorHAnsi"/>
-                <w:lang w:val="en-US"/>
-              </w:rPr>
-              <w:t>FEHG</w:t>
+              <w:t>BADCFEHG</w:t>
             </w:r>
           </w:p>
         </w:tc>
@@ -2685,14 +2616,7 @@
                 <w:rFonts w:asciiTheme="minorHAnsi" w:hAnsiTheme="minorHAnsi" w:cstheme="minorHAnsi"/>
                 <w:lang w:val="en-US"/>
               </w:rPr>
-              <w:t>CDAB</w:t>
-            </w:r>
-            <w:r>
-              <w:rPr>
-                <w:rFonts w:asciiTheme="minorHAnsi" w:hAnsiTheme="minorHAnsi" w:cstheme="minorHAnsi"/>
-                <w:lang w:val="en-US"/>
-              </w:rPr>
-              <w:t>GHEF</w:t>
+              <w:t>CDABGHEF</w:t>
             </w:r>
           </w:p>
         </w:tc>
@@ -2738,14 +2662,7 @@
                 <w:rFonts w:asciiTheme="minorHAnsi" w:hAnsiTheme="minorHAnsi" w:cstheme="minorHAnsi"/>
                 <w:lang w:val="en-US"/>
               </w:rPr>
-              <w:t>DCBA</w:t>
-            </w:r>
-            <w:r>
-              <w:rPr>
-                <w:rFonts w:asciiTheme="minorHAnsi" w:hAnsiTheme="minorHAnsi" w:cstheme="minorHAnsi"/>
-                <w:lang w:val="en-US"/>
-              </w:rPr>
-              <w:t>HGFE</w:t>
+              <w:t>DCBAHGFE</w:t>
             </w:r>
           </w:p>
         </w:tc>
@@ -2791,14 +2708,7 @@
                 <w:rFonts w:asciiTheme="minorHAnsi" w:hAnsiTheme="minorHAnsi" w:cstheme="minorHAnsi"/>
                 <w:lang w:val="en-US"/>
               </w:rPr>
-              <w:t>EFGH</w:t>
-            </w:r>
-            <w:r>
-              <w:rPr>
-                <w:rFonts w:asciiTheme="minorHAnsi" w:hAnsiTheme="minorHAnsi" w:cstheme="minorHAnsi"/>
-                <w:lang w:val="en-US"/>
-              </w:rPr>
-              <w:t>ABCD</w:t>
+              <w:t>EFGHABCD</w:t>
             </w:r>
           </w:p>
         </w:tc>
@@ -2844,14 +2754,7 @@
                 <w:rFonts w:asciiTheme="minorHAnsi" w:hAnsiTheme="minorHAnsi" w:cstheme="minorHAnsi"/>
                 <w:lang w:val="en-US"/>
               </w:rPr>
-              <w:t>FEHG</w:t>
-            </w:r>
-            <w:r>
-              <w:rPr>
-                <w:rFonts w:asciiTheme="minorHAnsi" w:hAnsiTheme="minorHAnsi" w:cstheme="minorHAnsi"/>
-                <w:lang w:val="en-US"/>
-              </w:rPr>
-              <w:t>BADC</w:t>
+              <w:t>FEHGBADC</w:t>
             </w:r>
           </w:p>
         </w:tc>
@@ -2897,14 +2800,7 @@
                 <w:rFonts w:asciiTheme="minorHAnsi" w:hAnsiTheme="minorHAnsi" w:cstheme="minorHAnsi"/>
                 <w:lang w:val="en-US"/>
               </w:rPr>
-              <w:t>GHEF</w:t>
-            </w:r>
-            <w:r>
-              <w:rPr>
-                <w:rFonts w:asciiTheme="minorHAnsi" w:hAnsiTheme="minorHAnsi" w:cstheme="minorHAnsi"/>
-                <w:lang w:val="en-US"/>
-              </w:rPr>
-              <w:t>CDAB</w:t>
+              <w:t>GHEFCDAB</w:t>
             </w:r>
           </w:p>
         </w:tc>
@@ -2950,14 +2846,7 @@
                 <w:rFonts w:asciiTheme="minorHAnsi" w:hAnsiTheme="minorHAnsi" w:cstheme="minorHAnsi"/>
                 <w:lang w:val="en-US"/>
               </w:rPr>
-              <w:t>HGFE</w:t>
-            </w:r>
-            <w:r>
-              <w:rPr>
-                <w:rFonts w:asciiTheme="minorHAnsi" w:hAnsiTheme="minorHAnsi" w:cstheme="minorHAnsi"/>
-                <w:lang w:val="en-US"/>
-              </w:rPr>
-              <w:t>DCBA</w:t>
+              <w:t>HGFEDCBA</w:t>
             </w:r>
           </w:p>
         </w:tc>
@@ -3188,188 +3077,1864 @@
           <w:lang w:val="en-US"/>
         </w:rPr>
       </w:pPr>
-      <w:r>
+    </w:p>
+    <w:p>
+      <w:pPr>
+        <w:pStyle w:val="NormalWeb"/>
+        <w:jc w:val="both"/>
         <w:rPr>
           <w:rFonts w:asciiTheme="minorHAnsi" w:hAnsiTheme="minorHAnsi" w:cstheme="minorHAnsi"/>
           <w:b/>
           <w:bCs/>
           <w:lang w:val="en-US"/>
         </w:rPr>
-        <w:t>Problem 3</w:t>
-      </w:r>
-    </w:p>
-    <w:p>
-      <w:pPr>
-        <w:pStyle w:val="NormalWeb"/>
-      </w:pPr>
-      <w:r>
-        <w:rPr>
-          <w:rFonts w:ascii="LMRoman10" w:hAnsi="LMRoman10"/>
-          <w:sz w:val="22"/>
-          <w:szCs w:val="22"/>
-        </w:rPr>
-        <w:t xml:space="preserve">Consider a directed graph, where the adjacency arrays store the outgoing edges for each vertex. Give pseudo-code to build a reverse graph adjacency array using the map-reduce paradigm (the reverse graph should have the same set of vertices, but the edges should be reversed). </w:t>
-      </w:r>
-    </w:p>
-    <w:p>
-      <w:pPr>
-        <w:pStyle w:val="NormalWeb"/>
-        <w:jc w:val="both"/>
+      </w:pPr>
+      <w:r>
         <w:rPr>
           <w:rFonts w:asciiTheme="minorHAnsi" w:hAnsiTheme="minorHAnsi" w:cstheme="minorHAnsi"/>
           <w:b/>
           <w:bCs/>
           <w:lang w:val="en-US"/>
         </w:rPr>
-      </w:pPr>
-      <w:r>
+        <w:t>Problem 3</w:t>
+      </w:r>
+    </w:p>
+    <w:p>
+      <w:pPr>
+        <w:pStyle w:val="NormalWeb"/>
+        <w:shd w:val="clear" w:color="auto" w:fill="FFFFFF"/>
+        <w:jc w:val="both"/>
+        <w:rPr>
+          <w:rFonts w:asciiTheme="minorHAnsi" w:hAnsiTheme="minorHAnsi" w:cstheme="minorHAnsi"/>
+          <w:lang w:val="en-US"/>
+        </w:rPr>
+      </w:pPr>
+      <w:r>
+        <w:rPr>
+          <w:rFonts w:asciiTheme="minorHAnsi" w:hAnsiTheme="minorHAnsi" w:cstheme="minorHAnsi"/>
+          <w:lang w:val="en-US"/>
+        </w:rPr>
+        <w:t>The pseudocode given below builds a reverse graph adjacency array using the map-reduce paradigm:</w:t>
+      </w:r>
+    </w:p>
+    <w:p>
+      <w:pPr>
+        <w:pStyle w:val="NormalWeb"/>
+        <w:shd w:val="clear" w:color="auto" w:fill="FFFFFF"/>
+        <w:jc w:val="both"/>
+        <w:rPr>
+          <w:rFonts w:asciiTheme="minorHAnsi" w:hAnsiTheme="minorHAnsi" w:cstheme="minorHAnsi"/>
+          <w:lang w:val="en-US"/>
+        </w:rPr>
+      </w:pPr>
+    </w:p>
+    <w:p>
+      <w:pPr>
+        <w:pStyle w:val="NormalWeb"/>
+        <w:shd w:val="clear" w:color="auto" w:fill="FFFFFF"/>
+        <w:spacing w:before="0" w:beforeAutospacing="0" w:after="0" w:afterAutospacing="0"/>
+        <w:jc w:val="both"/>
+        <w:rPr>
+          <w:rFonts w:asciiTheme="minorHAnsi" w:hAnsiTheme="minorHAnsi" w:cstheme="minorHAnsi"/>
+          <w:lang w:val="en-US"/>
+        </w:rPr>
+      </w:pPr>
+      <w:r>
+        <w:rPr>
+          <w:rFonts w:asciiTheme="minorHAnsi" w:hAnsiTheme="minorHAnsi" w:cstheme="minorHAnsi"/>
+          <w:lang w:val="en-US"/>
+        </w:rPr>
+        <w:t xml:space="preserve">function </w:t>
+      </w:r>
+      <w:proofErr w:type="gramStart"/>
+      <w:r>
+        <w:rPr>
+          <w:rFonts w:asciiTheme="minorHAnsi" w:hAnsiTheme="minorHAnsi" w:cstheme="minorHAnsi"/>
+          <w:lang w:val="en-US"/>
+        </w:rPr>
+        <w:t>Map(</w:t>
+      </w:r>
+      <w:proofErr w:type="gramEnd"/>
+      <w:r>
+        <w:rPr>
+          <w:rFonts w:asciiTheme="minorHAnsi" w:hAnsiTheme="minorHAnsi" w:cstheme="minorHAnsi"/>
+          <w:lang w:val="en-US"/>
+        </w:rPr>
+        <w:t xml:space="preserve">vertex, </w:t>
+      </w:r>
+      <w:proofErr w:type="spellStart"/>
+      <w:r>
+        <w:rPr>
+          <w:rFonts w:asciiTheme="minorHAnsi" w:hAnsiTheme="minorHAnsi" w:cstheme="minorHAnsi"/>
+          <w:lang w:val="en-US"/>
+        </w:rPr>
+        <w:t>outgoing_edges</w:t>
+      </w:r>
+      <w:proofErr w:type="spellEnd"/>
+      <w:r>
+        <w:rPr>
+          <w:rFonts w:asciiTheme="minorHAnsi" w:hAnsiTheme="minorHAnsi" w:cstheme="minorHAnsi"/>
+          <w:lang w:val="en-US"/>
+        </w:rPr>
+        <w:t>)</w:t>
+      </w:r>
+    </w:p>
+    <w:p>
+      <w:pPr>
+        <w:pStyle w:val="NormalWeb"/>
+        <w:shd w:val="clear" w:color="auto" w:fill="FFFFFF"/>
+        <w:spacing w:before="0" w:beforeAutospacing="0" w:after="0" w:afterAutospacing="0"/>
+        <w:jc w:val="both"/>
+        <w:rPr>
+          <w:rFonts w:asciiTheme="minorHAnsi" w:hAnsiTheme="minorHAnsi" w:cstheme="minorHAnsi"/>
+          <w:lang w:val="en-US"/>
+        </w:rPr>
+      </w:pPr>
+      <w:r>
+        <w:rPr>
+          <w:rFonts w:asciiTheme="minorHAnsi" w:hAnsiTheme="minorHAnsi" w:cstheme="minorHAnsi"/>
+          <w:lang w:val="en-US"/>
+        </w:rPr>
+        <w:tab/>
+        <w:t xml:space="preserve">for each </w:t>
+      </w:r>
+      <w:proofErr w:type="spellStart"/>
+      <w:r>
+        <w:rPr>
+          <w:rFonts w:asciiTheme="minorHAnsi" w:hAnsiTheme="minorHAnsi" w:cstheme="minorHAnsi"/>
+          <w:lang w:val="en-US"/>
+        </w:rPr>
+        <w:t>destination_vertex</w:t>
+      </w:r>
+      <w:proofErr w:type="spellEnd"/>
+      <w:r>
+        <w:rPr>
+          <w:rFonts w:asciiTheme="minorHAnsi" w:hAnsiTheme="minorHAnsi" w:cstheme="minorHAnsi"/>
+          <w:lang w:val="en-US"/>
+        </w:rPr>
+        <w:t xml:space="preserve"> in </w:t>
+      </w:r>
+      <w:proofErr w:type="spellStart"/>
+      <w:r>
+        <w:rPr>
+          <w:rFonts w:asciiTheme="minorHAnsi" w:hAnsiTheme="minorHAnsi" w:cstheme="minorHAnsi"/>
+          <w:lang w:val="en-US"/>
+        </w:rPr>
+        <w:t>outgoing_edges</w:t>
+      </w:r>
+      <w:proofErr w:type="spellEnd"/>
+      <w:r>
+        <w:rPr>
+          <w:rFonts w:asciiTheme="minorHAnsi" w:hAnsiTheme="minorHAnsi" w:cstheme="minorHAnsi"/>
+          <w:lang w:val="en-US"/>
+        </w:rPr>
+        <w:t>:</w:t>
+      </w:r>
+    </w:p>
+    <w:p>
+      <w:pPr>
+        <w:pStyle w:val="NormalWeb"/>
+        <w:shd w:val="clear" w:color="auto" w:fill="FFFFFF"/>
+        <w:spacing w:before="0" w:beforeAutospacing="0" w:after="0" w:afterAutospacing="0"/>
+        <w:jc w:val="both"/>
+        <w:rPr>
+          <w:rFonts w:asciiTheme="minorHAnsi" w:hAnsiTheme="minorHAnsi" w:cstheme="minorHAnsi"/>
+          <w:lang w:val="en-US"/>
+        </w:rPr>
+      </w:pPr>
+      <w:r>
+        <w:rPr>
+          <w:rFonts w:asciiTheme="minorHAnsi" w:hAnsiTheme="minorHAnsi" w:cstheme="minorHAnsi"/>
+          <w:lang w:val="en-US"/>
+        </w:rPr>
+        <w:tab/>
+      </w:r>
+      <w:r>
+        <w:rPr>
+          <w:rFonts w:asciiTheme="minorHAnsi" w:hAnsiTheme="minorHAnsi" w:cstheme="minorHAnsi"/>
+          <w:lang w:val="en-US"/>
+        </w:rPr>
+        <w:tab/>
+      </w:r>
+      <w:proofErr w:type="gramStart"/>
+      <w:r>
+        <w:rPr>
+          <w:rFonts w:asciiTheme="minorHAnsi" w:hAnsiTheme="minorHAnsi" w:cstheme="minorHAnsi"/>
+          <w:lang w:val="en-US"/>
+        </w:rPr>
+        <w:t>emit(</w:t>
+      </w:r>
+      <w:proofErr w:type="spellStart"/>
+      <w:proofErr w:type="gramEnd"/>
+      <w:r>
+        <w:rPr>
+          <w:rFonts w:asciiTheme="minorHAnsi" w:hAnsiTheme="minorHAnsi" w:cstheme="minorHAnsi"/>
+          <w:lang w:val="en-US"/>
+        </w:rPr>
+        <w:t>destination_vertex</w:t>
+      </w:r>
+      <w:proofErr w:type="spellEnd"/>
+      <w:r>
+        <w:rPr>
+          <w:rFonts w:asciiTheme="minorHAnsi" w:hAnsiTheme="minorHAnsi" w:cstheme="minorHAnsi"/>
+          <w:lang w:val="en-US"/>
+        </w:rPr>
+        <w:t>, vertex)</w:t>
+      </w:r>
+    </w:p>
+    <w:p>
+      <w:pPr>
+        <w:pStyle w:val="NormalWeb"/>
+        <w:shd w:val="clear" w:color="auto" w:fill="FFFFFF"/>
+        <w:spacing w:before="0" w:beforeAutospacing="0" w:after="0" w:afterAutospacing="0"/>
+        <w:jc w:val="both"/>
+        <w:rPr>
+          <w:rFonts w:asciiTheme="minorHAnsi" w:hAnsiTheme="minorHAnsi" w:cstheme="minorHAnsi"/>
+          <w:lang w:val="en-US"/>
+        </w:rPr>
+      </w:pPr>
+    </w:p>
+    <w:p>
+      <w:pPr>
+        <w:pStyle w:val="NormalWeb"/>
+        <w:shd w:val="clear" w:color="auto" w:fill="FFFFFF"/>
+        <w:spacing w:before="0" w:beforeAutospacing="0" w:after="0" w:afterAutospacing="0"/>
+        <w:jc w:val="both"/>
+        <w:rPr>
+          <w:rFonts w:asciiTheme="minorHAnsi" w:hAnsiTheme="minorHAnsi" w:cstheme="minorHAnsi"/>
+          <w:lang w:val="en-US"/>
+        </w:rPr>
+      </w:pPr>
+    </w:p>
+    <w:p>
+      <w:pPr>
+        <w:pStyle w:val="NormalWeb"/>
+        <w:shd w:val="clear" w:color="auto" w:fill="FFFFFF"/>
+        <w:spacing w:before="0" w:beforeAutospacing="0" w:after="0" w:afterAutospacing="0"/>
+        <w:jc w:val="both"/>
+        <w:rPr>
+          <w:rFonts w:asciiTheme="minorHAnsi" w:hAnsiTheme="minorHAnsi" w:cstheme="minorHAnsi"/>
+          <w:lang w:val="en-US"/>
+        </w:rPr>
+      </w:pPr>
+      <w:r>
+        <w:rPr>
+          <w:rFonts w:asciiTheme="minorHAnsi" w:hAnsiTheme="minorHAnsi" w:cstheme="minorHAnsi"/>
+          <w:lang w:val="en-US"/>
+        </w:rPr>
+        <w:lastRenderedPageBreak/>
+        <w:t xml:space="preserve">function </w:t>
+      </w:r>
+      <w:proofErr w:type="gramStart"/>
+      <w:r>
+        <w:rPr>
+          <w:rFonts w:asciiTheme="minorHAnsi" w:hAnsiTheme="minorHAnsi" w:cstheme="minorHAnsi"/>
+          <w:lang w:val="en-US"/>
+        </w:rPr>
+        <w:t>Reduce(</w:t>
+      </w:r>
+      <w:proofErr w:type="spellStart"/>
+      <w:proofErr w:type="gramEnd"/>
+      <w:r>
+        <w:rPr>
+          <w:rFonts w:asciiTheme="minorHAnsi" w:hAnsiTheme="minorHAnsi" w:cstheme="minorHAnsi"/>
+          <w:lang w:val="en-US"/>
+        </w:rPr>
+        <w:t>destination</w:t>
+      </w:r>
+      <w:r>
+        <w:rPr>
+          <w:rFonts w:asciiTheme="minorHAnsi" w:hAnsiTheme="minorHAnsi" w:cstheme="minorHAnsi"/>
+          <w:lang w:val="en-US"/>
+        </w:rPr>
+        <w:t>_vertex</w:t>
+      </w:r>
+      <w:proofErr w:type="spellEnd"/>
+      <w:r>
+        <w:rPr>
+          <w:rFonts w:asciiTheme="minorHAnsi" w:hAnsiTheme="minorHAnsi" w:cstheme="minorHAnsi"/>
+          <w:lang w:val="en-US"/>
+        </w:rPr>
+        <w:t xml:space="preserve">, </w:t>
+      </w:r>
+      <w:proofErr w:type="spellStart"/>
+      <w:r>
+        <w:rPr>
+          <w:rFonts w:asciiTheme="minorHAnsi" w:hAnsiTheme="minorHAnsi" w:cstheme="minorHAnsi"/>
+          <w:lang w:val="en-US"/>
+        </w:rPr>
+        <w:t>source_</w:t>
+      </w:r>
+      <w:r>
+        <w:rPr>
+          <w:rFonts w:asciiTheme="minorHAnsi" w:hAnsiTheme="minorHAnsi" w:cstheme="minorHAnsi"/>
+          <w:lang w:val="en-US"/>
+        </w:rPr>
+        <w:t>vertices</w:t>
+      </w:r>
+      <w:proofErr w:type="spellEnd"/>
+      <w:r>
+        <w:rPr>
+          <w:rFonts w:asciiTheme="minorHAnsi" w:hAnsiTheme="minorHAnsi" w:cstheme="minorHAnsi"/>
+          <w:lang w:val="en-US"/>
+        </w:rPr>
+        <w:t>):</w:t>
+      </w:r>
+    </w:p>
+    <w:p>
+      <w:pPr>
+        <w:pStyle w:val="NormalWeb"/>
+        <w:shd w:val="clear" w:color="auto" w:fill="FFFFFF"/>
+        <w:spacing w:before="0" w:beforeAutospacing="0" w:after="0" w:afterAutospacing="0"/>
+        <w:jc w:val="both"/>
+        <w:rPr>
+          <w:rFonts w:asciiTheme="minorHAnsi" w:hAnsiTheme="minorHAnsi" w:cstheme="minorHAnsi"/>
+          <w:lang w:val="en-US"/>
+        </w:rPr>
+      </w:pPr>
+      <w:r>
+        <w:rPr>
+          <w:rFonts w:asciiTheme="minorHAnsi" w:hAnsiTheme="minorHAnsi" w:cstheme="minorHAnsi"/>
+          <w:lang w:val="en-US"/>
+        </w:rPr>
+        <w:tab/>
+      </w:r>
+      <w:proofErr w:type="spellStart"/>
+      <w:r>
+        <w:rPr>
+          <w:rFonts w:asciiTheme="minorHAnsi" w:hAnsiTheme="minorHAnsi" w:cstheme="minorHAnsi"/>
+          <w:lang w:val="en-US"/>
+        </w:rPr>
+        <w:t>reversed_outgoing_edges</w:t>
+      </w:r>
+      <w:proofErr w:type="spellEnd"/>
+      <w:r>
+        <w:rPr>
+          <w:rFonts w:asciiTheme="minorHAnsi" w:hAnsiTheme="minorHAnsi" w:cstheme="minorHAnsi"/>
+          <w:lang w:val="en-US"/>
+        </w:rPr>
+        <w:t xml:space="preserve"> = []</w:t>
+      </w:r>
+    </w:p>
+    <w:p>
+      <w:pPr>
+        <w:pStyle w:val="NormalWeb"/>
+        <w:shd w:val="clear" w:color="auto" w:fill="FFFFFF"/>
+        <w:spacing w:before="0" w:beforeAutospacing="0" w:after="0" w:afterAutospacing="0"/>
+        <w:jc w:val="both"/>
+        <w:rPr>
+          <w:rFonts w:asciiTheme="minorHAnsi" w:hAnsiTheme="minorHAnsi" w:cstheme="minorHAnsi"/>
+          <w:lang w:val="en-US"/>
+        </w:rPr>
+      </w:pPr>
+      <w:r>
+        <w:rPr>
+          <w:rFonts w:asciiTheme="minorHAnsi" w:hAnsiTheme="minorHAnsi" w:cstheme="minorHAnsi"/>
+          <w:lang w:val="en-US"/>
+        </w:rPr>
+        <w:tab/>
+        <w:t xml:space="preserve">for each </w:t>
+      </w:r>
+      <w:r>
+        <w:rPr>
+          <w:rFonts w:asciiTheme="minorHAnsi" w:hAnsiTheme="minorHAnsi" w:cstheme="minorHAnsi"/>
+          <w:lang w:val="en-US"/>
+        </w:rPr>
+        <w:t xml:space="preserve">vertex in </w:t>
+      </w:r>
+      <w:proofErr w:type="spellStart"/>
+      <w:r>
+        <w:rPr>
+          <w:rFonts w:asciiTheme="minorHAnsi" w:hAnsiTheme="minorHAnsi" w:cstheme="minorHAnsi"/>
+          <w:lang w:val="en-US"/>
+        </w:rPr>
+        <w:t>source_</w:t>
+      </w:r>
+      <w:r>
+        <w:rPr>
+          <w:rFonts w:asciiTheme="minorHAnsi" w:hAnsiTheme="minorHAnsi" w:cstheme="minorHAnsi"/>
+          <w:lang w:val="en-US"/>
+        </w:rPr>
+        <w:t>vertices</w:t>
+      </w:r>
+      <w:proofErr w:type="spellEnd"/>
+      <w:r>
+        <w:rPr>
+          <w:rFonts w:asciiTheme="minorHAnsi" w:hAnsiTheme="minorHAnsi" w:cstheme="minorHAnsi"/>
+          <w:lang w:val="en-US"/>
+        </w:rPr>
+        <w:t>:</w:t>
+      </w:r>
+    </w:p>
+    <w:p>
+      <w:pPr>
+        <w:pStyle w:val="NormalWeb"/>
+        <w:shd w:val="clear" w:color="auto" w:fill="FFFFFF"/>
+        <w:spacing w:before="0" w:beforeAutospacing="0" w:after="0" w:afterAutospacing="0"/>
+        <w:jc w:val="both"/>
+        <w:rPr>
+          <w:rFonts w:asciiTheme="minorHAnsi" w:hAnsiTheme="minorHAnsi" w:cstheme="minorHAnsi"/>
+          <w:lang w:val="en-US"/>
+        </w:rPr>
+      </w:pPr>
+      <w:r>
+        <w:rPr>
+          <w:rFonts w:asciiTheme="minorHAnsi" w:hAnsiTheme="minorHAnsi" w:cstheme="minorHAnsi"/>
+          <w:lang w:val="en-US"/>
+        </w:rPr>
+        <w:tab/>
+      </w:r>
+      <w:r>
+        <w:rPr>
+          <w:rFonts w:asciiTheme="minorHAnsi" w:hAnsiTheme="minorHAnsi" w:cstheme="minorHAnsi"/>
+          <w:lang w:val="en-US"/>
+        </w:rPr>
+        <w:tab/>
+      </w:r>
+      <w:proofErr w:type="spellStart"/>
+      <w:r>
+        <w:rPr>
+          <w:rFonts w:asciiTheme="minorHAnsi" w:hAnsiTheme="minorHAnsi" w:cstheme="minorHAnsi"/>
+          <w:lang w:val="en-US"/>
+        </w:rPr>
+        <w:t>reversed_outgoing_</w:t>
+      </w:r>
+      <w:proofErr w:type="gramStart"/>
+      <w:r>
+        <w:rPr>
+          <w:rFonts w:asciiTheme="minorHAnsi" w:hAnsiTheme="minorHAnsi" w:cstheme="minorHAnsi"/>
+          <w:lang w:val="en-US"/>
+        </w:rPr>
+        <w:t>edges.append</w:t>
+      </w:r>
+      <w:proofErr w:type="spellEnd"/>
+      <w:proofErr w:type="gramEnd"/>
+      <w:r>
+        <w:rPr>
+          <w:rFonts w:asciiTheme="minorHAnsi" w:hAnsiTheme="minorHAnsi" w:cstheme="minorHAnsi"/>
+          <w:lang w:val="en-US"/>
+        </w:rPr>
+        <w:t>(vertex)</w:t>
+      </w:r>
+    </w:p>
+    <w:p>
+      <w:pPr>
+        <w:pStyle w:val="NormalWeb"/>
+        <w:shd w:val="clear" w:color="auto" w:fill="FFFFFF"/>
+        <w:spacing w:before="0" w:beforeAutospacing="0" w:after="0" w:afterAutospacing="0"/>
+        <w:jc w:val="both"/>
+        <w:rPr>
+          <w:rFonts w:asciiTheme="minorHAnsi" w:hAnsiTheme="minorHAnsi" w:cstheme="minorHAnsi"/>
+          <w:lang w:val="en-US"/>
+        </w:rPr>
+      </w:pPr>
+      <w:r>
+        <w:rPr>
+          <w:rFonts w:asciiTheme="minorHAnsi" w:hAnsiTheme="minorHAnsi" w:cstheme="minorHAnsi"/>
+          <w:lang w:val="en-US"/>
+        </w:rPr>
+        <w:tab/>
+      </w:r>
+      <w:proofErr w:type="gramStart"/>
+      <w:r>
+        <w:rPr>
+          <w:rFonts w:asciiTheme="minorHAnsi" w:hAnsiTheme="minorHAnsi" w:cstheme="minorHAnsi"/>
+          <w:lang w:val="en-US"/>
+        </w:rPr>
+        <w:t>emit(</w:t>
+      </w:r>
+      <w:proofErr w:type="spellStart"/>
+      <w:proofErr w:type="gramEnd"/>
+      <w:r>
+        <w:rPr>
+          <w:rFonts w:asciiTheme="minorHAnsi" w:hAnsiTheme="minorHAnsi" w:cstheme="minorHAnsi"/>
+          <w:lang w:val="en-US"/>
+        </w:rPr>
+        <w:t>destination</w:t>
+      </w:r>
+      <w:r>
+        <w:rPr>
+          <w:rFonts w:asciiTheme="minorHAnsi" w:hAnsiTheme="minorHAnsi" w:cstheme="minorHAnsi"/>
+          <w:lang w:val="en-US"/>
+        </w:rPr>
+        <w:t>_vertex</w:t>
+      </w:r>
+      <w:proofErr w:type="spellEnd"/>
+      <w:r>
+        <w:rPr>
+          <w:rFonts w:asciiTheme="minorHAnsi" w:hAnsiTheme="minorHAnsi" w:cstheme="minorHAnsi"/>
+          <w:lang w:val="en-US"/>
+        </w:rPr>
+        <w:t xml:space="preserve">, </w:t>
+      </w:r>
+      <w:proofErr w:type="spellStart"/>
+      <w:r>
+        <w:rPr>
+          <w:rFonts w:asciiTheme="minorHAnsi" w:hAnsiTheme="minorHAnsi" w:cstheme="minorHAnsi"/>
+          <w:lang w:val="en-US"/>
+        </w:rPr>
+        <w:t>reversed_outgoing_edges</w:t>
+      </w:r>
+      <w:proofErr w:type="spellEnd"/>
+      <w:r>
+        <w:rPr>
+          <w:rFonts w:asciiTheme="minorHAnsi" w:hAnsiTheme="minorHAnsi" w:cstheme="minorHAnsi"/>
+          <w:lang w:val="en-US"/>
+        </w:rPr>
+        <w:t>)</w:t>
+      </w:r>
+    </w:p>
+    <w:p>
+      <w:pPr>
+        <w:pStyle w:val="NormalWeb"/>
+        <w:shd w:val="clear" w:color="auto" w:fill="FFFFFF"/>
+        <w:spacing w:before="0" w:beforeAutospacing="0" w:after="0" w:afterAutospacing="0"/>
+        <w:jc w:val="both"/>
+        <w:rPr>
+          <w:rFonts w:asciiTheme="minorHAnsi" w:hAnsiTheme="minorHAnsi" w:cstheme="minorHAnsi"/>
+          <w:lang w:val="en-US"/>
+        </w:rPr>
+      </w:pPr>
+    </w:p>
+    <w:p>
+      <w:pPr>
+        <w:pStyle w:val="NormalWeb"/>
+        <w:shd w:val="clear" w:color="auto" w:fill="FFFFFF"/>
+        <w:spacing w:before="0" w:beforeAutospacing="0" w:after="0" w:afterAutospacing="0"/>
+        <w:jc w:val="both"/>
+        <w:rPr>
+          <w:rFonts w:asciiTheme="minorHAnsi" w:hAnsiTheme="minorHAnsi" w:cstheme="minorHAnsi"/>
+          <w:lang w:val="en-US"/>
+        </w:rPr>
+      </w:pPr>
+      <w:r>
+        <w:rPr>
+          <w:rFonts w:asciiTheme="minorHAnsi" w:hAnsiTheme="minorHAnsi" w:cstheme="minorHAnsi"/>
+          <w:lang w:val="en-US"/>
+        </w:rPr>
+        <w:t xml:space="preserve">function </w:t>
+      </w:r>
+      <w:proofErr w:type="spellStart"/>
+      <w:r>
+        <w:rPr>
+          <w:rFonts w:asciiTheme="minorHAnsi" w:hAnsiTheme="minorHAnsi" w:cstheme="minorHAnsi"/>
+          <w:lang w:val="en-US"/>
+        </w:rPr>
+        <w:t>BuildReverseGraphAdjacencyArray</w:t>
+      </w:r>
+      <w:proofErr w:type="spellEnd"/>
+      <w:r>
+        <w:rPr>
+          <w:rFonts w:asciiTheme="minorHAnsi" w:hAnsiTheme="minorHAnsi" w:cstheme="minorHAnsi"/>
+          <w:lang w:val="en-US"/>
+        </w:rPr>
+        <w:t>(</w:t>
+      </w:r>
+      <w:proofErr w:type="spellStart"/>
+      <w:r>
+        <w:rPr>
+          <w:rFonts w:asciiTheme="minorHAnsi" w:hAnsiTheme="minorHAnsi" w:cstheme="minorHAnsi"/>
+          <w:lang w:val="en-US"/>
+        </w:rPr>
+        <w:t>graph_adjacency_array</w:t>
+      </w:r>
+      <w:proofErr w:type="spellEnd"/>
+      <w:r>
+        <w:rPr>
+          <w:rFonts w:asciiTheme="minorHAnsi" w:hAnsiTheme="minorHAnsi" w:cstheme="minorHAnsi"/>
+          <w:lang w:val="en-US"/>
+        </w:rPr>
+        <w:t>):</w:t>
+      </w:r>
+    </w:p>
+    <w:p>
+      <w:pPr>
+        <w:pStyle w:val="NormalWeb"/>
+        <w:shd w:val="clear" w:color="auto" w:fill="FFFFFF"/>
+        <w:spacing w:before="0" w:beforeAutospacing="0" w:after="0" w:afterAutospacing="0"/>
+        <w:jc w:val="both"/>
+        <w:rPr>
+          <w:rFonts w:asciiTheme="minorHAnsi" w:hAnsiTheme="minorHAnsi" w:cstheme="minorHAnsi"/>
+          <w:lang w:val="en-US"/>
+        </w:rPr>
+      </w:pPr>
+      <w:r>
+        <w:rPr>
+          <w:rFonts w:asciiTheme="minorHAnsi" w:hAnsiTheme="minorHAnsi" w:cstheme="minorHAnsi"/>
+          <w:lang w:val="en-US"/>
+        </w:rPr>
+        <w:tab/>
+        <w:t>// Map stage</w:t>
+      </w:r>
+    </w:p>
+    <w:p>
+      <w:pPr>
+        <w:pStyle w:val="NormalWeb"/>
+        <w:shd w:val="clear" w:color="auto" w:fill="FFFFFF"/>
+        <w:spacing w:before="0" w:beforeAutospacing="0" w:after="0" w:afterAutospacing="0"/>
+        <w:ind w:firstLine="720"/>
+        <w:jc w:val="both"/>
+        <w:rPr>
+          <w:rFonts w:asciiTheme="minorHAnsi" w:hAnsiTheme="minorHAnsi" w:cstheme="minorHAnsi"/>
+          <w:lang w:val="en-US"/>
+        </w:rPr>
+      </w:pPr>
+      <w:proofErr w:type="spellStart"/>
+      <w:r>
+        <w:rPr>
+          <w:rFonts w:asciiTheme="minorHAnsi" w:hAnsiTheme="minorHAnsi" w:cstheme="minorHAnsi"/>
+          <w:lang w:val="en-US"/>
+        </w:rPr>
+        <w:t>map_output = []</w:t>
+      </w:r>
+    </w:p>
+    <w:p>
+      <w:pPr>
+        <w:pStyle w:val="NormalWeb"/>
+        <w:shd w:val="clear" w:color="auto" w:fill="FFFFFF"/>
+        <w:spacing w:before="0" w:beforeAutospacing="0" w:after="0" w:afterAutospacing="0"/>
+        <w:jc w:val="both"/>
+        <w:rPr>
+          <w:rFonts w:asciiTheme="minorHAnsi" w:hAnsiTheme="minorHAnsi" w:cstheme="minorHAnsi"/>
+          <w:lang w:val="en-US"/>
+        </w:rPr>
+      </w:pPr>
+      <w:r>
+        <w:rPr>
+          <w:rFonts w:asciiTheme="minorHAnsi" w:hAnsiTheme="minorHAnsi" w:cstheme="minorHAnsi"/>
+          <w:lang w:val="en-US"/>
+        </w:rPr>
+        <w:tab/>
+      </w:r>
+      <w:r>
+        <w:rPr>
+          <w:rFonts w:asciiTheme="minorHAnsi" w:hAnsiTheme="minorHAnsi" w:cstheme="minorHAnsi"/>
+          <w:lang w:val="en-US"/>
+        </w:rPr>
+        <w:t>for ea</w:t>
+      </w:r>
+      <w:proofErr w:type="spellEnd"/>
+      <w:r>
+        <w:rPr>
+          <w:rFonts w:asciiTheme="minorHAnsi" w:hAnsiTheme="minorHAnsi" w:cstheme="minorHAnsi"/>
+          <w:lang w:val="en-US"/>
+        </w:rPr>
+        <w:t xml:space="preserve">ch vertex, </w:t>
+      </w:r>
+      <w:proofErr w:type="spellStart"/>
+      <w:r>
+        <w:rPr>
+          <w:rFonts w:asciiTheme="minorHAnsi" w:hAnsiTheme="minorHAnsi" w:cstheme="minorHAnsi"/>
+          <w:lang w:val="en-US"/>
+        </w:rPr>
+        <w:t>outgoing_edges</w:t>
+      </w:r>
+      <w:proofErr w:type="spellEnd"/>
+      <w:r>
+        <w:rPr>
+          <w:rFonts w:asciiTheme="minorHAnsi" w:hAnsiTheme="minorHAnsi" w:cstheme="minorHAnsi"/>
+          <w:lang w:val="en-US"/>
+        </w:rPr>
+        <w:t xml:space="preserve"> in </w:t>
+      </w:r>
+      <w:proofErr w:type="spellStart"/>
+      <w:r>
+        <w:rPr>
+          <w:rFonts w:asciiTheme="minorHAnsi" w:hAnsiTheme="minorHAnsi" w:cstheme="minorHAnsi"/>
+          <w:lang w:val="en-US"/>
+        </w:rPr>
+        <w:t>graph_adjacency_array</w:t>
+      </w:r>
+      <w:proofErr w:type="spellEnd"/>
+      <w:r>
+        <w:rPr>
+          <w:rFonts w:asciiTheme="minorHAnsi" w:hAnsiTheme="minorHAnsi" w:cstheme="minorHAnsi"/>
+          <w:lang w:val="en-US"/>
+        </w:rPr>
+        <w:t>:</w:t>
+      </w:r>
+    </w:p>
+    <w:p>
+      <w:pPr>
+        <w:pStyle w:val="NormalWeb"/>
+        <w:shd w:val="clear" w:color="auto" w:fill="FFFFFF"/>
+        <w:spacing w:before="0" w:beforeAutospacing="0" w:after="0" w:afterAutospacing="0"/>
+        <w:jc w:val="both"/>
+        <w:rPr>
+          <w:rFonts w:asciiTheme="minorHAnsi" w:hAnsiTheme="minorHAnsi" w:cstheme="minorHAnsi"/>
+          <w:lang w:val="en-US"/>
+        </w:rPr>
+      </w:pPr>
+      <w:r>
+        <w:rPr>
+          <w:rFonts w:asciiTheme="minorHAnsi" w:hAnsiTheme="minorHAnsi" w:cstheme="minorHAnsi"/>
+          <w:lang w:val="en-US"/>
+        </w:rPr>
+        <w:tab/>
+      </w:r>
+      <w:r>
+        <w:rPr>
+          <w:rFonts w:asciiTheme="minorHAnsi" w:hAnsiTheme="minorHAnsi" w:cstheme="minorHAnsi"/>
+          <w:lang w:val="en-US"/>
+        </w:rPr>
+        <w:tab/>
+      </w:r>
+      <w:proofErr w:type="spellStart"/>
+      <w:r>
+        <w:rPr>
+          <w:rFonts w:asciiTheme="minorHAnsi" w:hAnsiTheme="minorHAnsi" w:cstheme="minorHAnsi"/>
+          <w:lang w:val="en-US"/>
+        </w:rPr>
+        <w:t>intermediate_map_output</w:t>
+      </w:r>
+      <w:proofErr w:type="spellEnd"/>
+      <w:r>
+        <w:rPr>
+          <w:rFonts w:asciiTheme="minorHAnsi" w:hAnsiTheme="minorHAnsi" w:cstheme="minorHAnsi"/>
+          <w:lang w:val="en-US"/>
+        </w:rPr>
+        <w:t xml:space="preserve"> </w:t>
+      </w:r>
+      <w:r>
+        <w:rPr>
+          <w:rFonts w:asciiTheme="minorHAnsi" w:hAnsiTheme="minorHAnsi" w:cstheme="minorHAnsi"/>
+          <w:lang w:val="en-US"/>
+        </w:rPr>
+        <w:t xml:space="preserve">= </w:t>
+      </w:r>
+      <w:proofErr w:type="gramStart"/>
+      <w:r>
+        <w:rPr>
+          <w:rFonts w:asciiTheme="minorHAnsi" w:hAnsiTheme="minorHAnsi" w:cstheme="minorHAnsi"/>
+          <w:lang w:val="en-US"/>
+        </w:rPr>
+        <w:t>Map(</w:t>
+      </w:r>
+      <w:proofErr w:type="gramEnd"/>
+      <w:r>
+        <w:rPr>
+          <w:rFonts w:asciiTheme="minorHAnsi" w:hAnsiTheme="minorHAnsi" w:cstheme="minorHAnsi"/>
+          <w:lang w:val="en-US"/>
+        </w:rPr>
+        <w:t xml:space="preserve">vertex, </w:t>
+      </w:r>
+      <w:proofErr w:type="spellStart"/>
+      <w:r>
+        <w:rPr>
+          <w:rFonts w:asciiTheme="minorHAnsi" w:hAnsiTheme="minorHAnsi" w:cstheme="minorHAnsi"/>
+          <w:lang w:val="en-US"/>
+        </w:rPr>
+        <w:t>outgoing</w:t>
+      </w:r>
+      <w:r>
+        <w:rPr>
+          <w:rFonts w:asciiTheme="minorHAnsi" w:hAnsiTheme="minorHAnsi" w:cstheme="minorHAnsi"/>
+          <w:lang w:val="en-US"/>
+        </w:rPr>
+        <w:t>_</w:t>
+      </w:r>
+      <w:r>
+        <w:rPr>
+          <w:rFonts w:asciiTheme="minorHAnsi" w:hAnsiTheme="minorHAnsi" w:cstheme="minorHAnsi"/>
+          <w:lang w:val="en-US"/>
+        </w:rPr>
+        <w:t>edges</w:t>
+      </w:r>
+      <w:proofErr w:type="spellEnd"/>
+      <w:r>
+        <w:rPr>
+          <w:rFonts w:asciiTheme="minorHAnsi" w:hAnsiTheme="minorHAnsi" w:cstheme="minorHAnsi"/>
+          <w:lang w:val="en-US"/>
+        </w:rPr>
+        <w:t>)</w:t>
+      </w:r>
+    </w:p>
+    <w:p>
+      <w:pPr>
+        <w:pStyle w:val="NormalWeb"/>
+        <w:shd w:val="clear" w:color="auto" w:fill="FFFFFF"/>
+        <w:spacing w:before="0" w:beforeAutospacing="0" w:after="0" w:afterAutospacing="0"/>
+        <w:jc w:val="both"/>
+        <w:rPr>
+          <w:rFonts w:asciiTheme="minorHAnsi" w:hAnsiTheme="minorHAnsi" w:cstheme="minorHAnsi"/>
+          <w:lang w:val="en-US"/>
+        </w:rPr>
+      </w:pPr>
+      <w:r>
+        <w:rPr>
+          <w:rFonts w:asciiTheme="minorHAnsi" w:hAnsiTheme="minorHAnsi" w:cstheme="minorHAnsi"/>
+          <w:lang w:val="en-US"/>
+        </w:rPr>
+        <w:tab/>
+      </w:r>
+      <w:r>
+        <w:rPr>
+          <w:rFonts w:asciiTheme="minorHAnsi" w:hAnsiTheme="minorHAnsi" w:cstheme="minorHAnsi"/>
+          <w:lang w:val="en-US"/>
+        </w:rPr>
+        <w:tab/>
+      </w:r>
+      <w:proofErr w:type="spellStart"/>
+      <w:r>
+        <w:rPr>
+          <w:rFonts w:asciiTheme="minorHAnsi" w:hAnsiTheme="minorHAnsi" w:cstheme="minorHAnsi"/>
+          <w:lang w:val="en-US"/>
+        </w:rPr>
+        <w:t>map_output</w:t>
+      </w:r>
+      <w:r>
+        <w:rPr>
+          <w:rFonts w:asciiTheme="minorHAnsi" w:hAnsiTheme="minorHAnsi" w:cstheme="minorHAnsi"/>
+          <w:lang w:val="en-US"/>
+        </w:rPr>
+        <w:t>.a</w:t>
+      </w:r>
+      <w:r>
+        <w:rPr>
+          <w:rFonts w:asciiTheme="minorHAnsi" w:hAnsiTheme="minorHAnsi" w:cstheme="minorHAnsi"/>
+          <w:lang w:val="en-US"/>
+        </w:rPr>
+        <w:t>dd</w:t>
+      </w:r>
+      <w:proofErr w:type="spellEnd"/>
+      <w:r>
+        <w:rPr>
+          <w:rFonts w:asciiTheme="minorHAnsi" w:hAnsiTheme="minorHAnsi" w:cstheme="minorHAnsi"/>
+          <w:lang w:val="en-US"/>
+        </w:rPr>
+        <w:t>(</w:t>
+      </w:r>
+      <w:proofErr w:type="spellStart"/>
+      <w:r>
+        <w:rPr>
+          <w:rFonts w:asciiTheme="minorHAnsi" w:hAnsiTheme="minorHAnsi" w:cstheme="minorHAnsi"/>
+          <w:lang w:val="en-US"/>
+        </w:rPr>
+        <w:t>intermediate_</w:t>
+      </w:r>
+      <w:r>
+        <w:rPr>
+          <w:rFonts w:asciiTheme="minorHAnsi" w:hAnsiTheme="minorHAnsi" w:cstheme="minorHAnsi"/>
+          <w:lang w:val="en-US"/>
+        </w:rPr>
+        <w:t>map_output</w:t>
+      </w:r>
+      <w:proofErr w:type="spellEnd"/>
+      <w:r>
+        <w:rPr>
+          <w:rFonts w:asciiTheme="minorHAnsi" w:hAnsiTheme="minorHAnsi" w:cstheme="minorHAnsi"/>
+          <w:lang w:val="en-US"/>
+        </w:rPr>
+        <w:t>)</w:t>
+      </w:r>
+    </w:p>
+    <w:p>
+      <w:pPr>
+        <w:pStyle w:val="NormalWeb"/>
+        <w:shd w:val="clear" w:color="auto" w:fill="FFFFFF"/>
+        <w:spacing w:before="0" w:beforeAutospacing="0" w:after="0" w:afterAutospacing="0"/>
+        <w:jc w:val="both"/>
+        <w:rPr>
+          <w:rFonts w:asciiTheme="minorHAnsi" w:hAnsiTheme="minorHAnsi" w:cstheme="minorHAnsi"/>
+          <w:lang w:val="en-US"/>
+        </w:rPr>
+      </w:pPr>
+    </w:p>
+    <w:p>
+      <w:pPr>
+        <w:pStyle w:val="NormalWeb"/>
+        <w:shd w:val="clear" w:color="auto" w:fill="FFFFFF"/>
+        <w:spacing w:before="0" w:beforeAutospacing="0" w:after="0" w:afterAutospacing="0"/>
+        <w:jc w:val="both"/>
+        <w:rPr>
+          <w:rFonts w:asciiTheme="minorHAnsi" w:hAnsiTheme="minorHAnsi" w:cstheme="minorHAnsi"/>
+          <w:lang w:val="en-US"/>
+        </w:rPr>
+      </w:pPr>
+      <w:r>
+        <w:rPr>
+          <w:rFonts w:asciiTheme="minorHAnsi" w:hAnsiTheme="minorHAnsi" w:cstheme="minorHAnsi"/>
+          <w:lang w:val="en-US"/>
+        </w:rPr>
+        <w:tab/>
+        <w:t>// Sort map output by destination vertex</w:t>
+      </w:r>
+    </w:p>
+    <w:p>
+      <w:pPr>
+        <w:pStyle w:val="NormalWeb"/>
+        <w:shd w:val="clear" w:color="auto" w:fill="FFFFFF"/>
+        <w:spacing w:before="0" w:beforeAutospacing="0" w:after="0" w:afterAutospacing="0"/>
+        <w:jc w:val="both"/>
+        <w:rPr>
+          <w:rFonts w:asciiTheme="minorHAnsi" w:hAnsiTheme="minorHAnsi" w:cstheme="minorHAnsi"/>
+          <w:lang w:val="en-US"/>
+        </w:rPr>
+      </w:pPr>
+      <w:r>
+        <w:rPr>
+          <w:rFonts w:asciiTheme="minorHAnsi" w:hAnsiTheme="minorHAnsi" w:cstheme="minorHAnsi"/>
+          <w:lang w:val="en-US"/>
+        </w:rPr>
+        <w:tab/>
+      </w:r>
+    </w:p>
+    <w:p>
+      <w:pPr>
+        <w:pStyle w:val="NormalWeb"/>
+        <w:shd w:val="clear" w:color="auto" w:fill="FFFFFF"/>
+        <w:spacing w:before="0" w:beforeAutospacing="0" w:after="0" w:afterAutospacing="0"/>
+        <w:ind w:firstLine="720"/>
+        <w:jc w:val="both"/>
+        <w:rPr>
+          <w:rFonts w:asciiTheme="minorHAnsi" w:hAnsiTheme="minorHAnsi" w:cstheme="minorHAnsi"/>
+          <w:lang w:val="en-US"/>
+        </w:rPr>
+      </w:pPr>
+      <w:r>
+        <w:rPr>
+          <w:rFonts w:asciiTheme="minorHAnsi" w:hAnsiTheme="minorHAnsi" w:cstheme="minorHAnsi"/>
+          <w:lang w:val="en-US"/>
+        </w:rPr>
+        <w:t>// Reduce stage</w:t>
+      </w:r>
+    </w:p>
+    <w:p>
+      <w:pPr>
+        <w:pStyle w:val="NormalWeb"/>
+        <w:shd w:val="clear" w:color="auto" w:fill="FFFFFF"/>
+        <w:spacing w:before="0" w:beforeAutospacing="0" w:after="0" w:afterAutospacing="0"/>
+        <w:ind w:firstLine="720"/>
+        <w:jc w:val="both"/>
+        <w:rPr>
+          <w:rFonts w:asciiTheme="minorHAnsi" w:hAnsiTheme="minorHAnsi" w:cstheme="minorHAnsi"/>
+          <w:lang w:val="en-US"/>
+        </w:rPr>
+      </w:pPr>
+      <w:proofErr w:type="spellStart"/>
+      <w:r>
+        <w:rPr>
+          <w:rFonts w:asciiTheme="minorHAnsi" w:hAnsiTheme="minorHAnsi" w:cstheme="minorHAnsi"/>
+          <w:lang w:val="en-US"/>
+        </w:rPr>
+        <w:t>reverse_graph</w:t>
+      </w:r>
+      <w:r>
+        <w:rPr>
+          <w:rFonts w:asciiTheme="minorHAnsi" w:hAnsiTheme="minorHAnsi" w:cstheme="minorHAnsi"/>
+          <w:lang w:val="en-US"/>
+        </w:rPr>
+        <w:t>_adjacency_array</w:t>
+      </w:r>
+      <w:proofErr w:type="spellEnd"/>
+      <w:r>
+        <w:rPr>
+          <w:rFonts w:asciiTheme="minorHAnsi" w:hAnsiTheme="minorHAnsi" w:cstheme="minorHAnsi"/>
+          <w:lang w:val="en-US"/>
+        </w:rPr>
+        <w:t xml:space="preserve"> = </w:t>
+      </w:r>
+      <w:r>
+        <w:rPr>
+          <w:rFonts w:asciiTheme="minorHAnsi" w:hAnsiTheme="minorHAnsi" w:cstheme="minorHAnsi"/>
+          <w:lang w:val="en-US"/>
+        </w:rPr>
+        <w:t>[]</w:t>
+      </w:r>
+    </w:p>
+    <w:p>
+      <w:pPr>
+        <w:pStyle w:val="NormalWeb"/>
+        <w:shd w:val="clear" w:color="auto" w:fill="FFFFFF"/>
+        <w:spacing w:before="0" w:beforeAutospacing="0" w:after="0" w:afterAutospacing="0"/>
+        <w:ind w:firstLine="720"/>
+        <w:jc w:val="both"/>
+        <w:rPr>
+          <w:rFonts w:asciiTheme="minorHAnsi" w:hAnsiTheme="minorHAnsi" w:cstheme="minorHAnsi"/>
+          <w:lang w:val="en-US"/>
+        </w:rPr>
+      </w:pPr>
+      <w:r>
+        <w:rPr>
+          <w:rFonts w:asciiTheme="minorHAnsi" w:hAnsiTheme="minorHAnsi" w:cstheme="minorHAnsi"/>
+          <w:lang w:val="en-US"/>
+        </w:rPr>
+        <w:t xml:space="preserve">for each </w:t>
+      </w:r>
+      <w:proofErr w:type="spellStart"/>
+      <w:r>
+        <w:rPr>
+          <w:rFonts w:asciiTheme="minorHAnsi" w:hAnsiTheme="minorHAnsi" w:cstheme="minorHAnsi"/>
+          <w:lang w:val="en-US"/>
+        </w:rPr>
+        <w:t>destination</w:t>
+      </w:r>
+      <w:r>
+        <w:rPr>
+          <w:rFonts w:asciiTheme="minorHAnsi" w:hAnsiTheme="minorHAnsi" w:cstheme="minorHAnsi"/>
+          <w:lang w:val="en-US"/>
+        </w:rPr>
+        <w:t>_vertex</w:t>
+      </w:r>
+      <w:proofErr w:type="spellEnd"/>
+      <w:r>
+        <w:rPr>
+          <w:rFonts w:asciiTheme="minorHAnsi" w:hAnsiTheme="minorHAnsi" w:cstheme="minorHAnsi"/>
+          <w:lang w:val="en-US"/>
+        </w:rPr>
+        <w:t xml:space="preserve">, </w:t>
+      </w:r>
+      <w:proofErr w:type="spellStart"/>
+      <w:r>
+        <w:rPr>
+          <w:rFonts w:asciiTheme="minorHAnsi" w:hAnsiTheme="minorHAnsi" w:cstheme="minorHAnsi"/>
+          <w:lang w:val="en-US"/>
+        </w:rPr>
+        <w:t>source_</w:t>
+      </w:r>
+      <w:r>
+        <w:rPr>
+          <w:rFonts w:asciiTheme="minorHAnsi" w:hAnsiTheme="minorHAnsi" w:cstheme="minorHAnsi"/>
+          <w:lang w:val="en-US"/>
+        </w:rPr>
+        <w:t>vertices</w:t>
+      </w:r>
+      <w:proofErr w:type="spellEnd"/>
+      <w:r>
+        <w:rPr>
+          <w:rFonts w:asciiTheme="minorHAnsi" w:hAnsiTheme="minorHAnsi" w:cstheme="minorHAnsi"/>
+          <w:lang w:val="en-US"/>
+        </w:rPr>
+        <w:t xml:space="preserve"> in </w:t>
+      </w:r>
+      <w:proofErr w:type="spellStart"/>
+      <w:r>
+        <w:rPr>
+          <w:rFonts w:asciiTheme="minorHAnsi" w:hAnsiTheme="minorHAnsi" w:cstheme="minorHAnsi"/>
+          <w:lang w:val="en-US"/>
+        </w:rPr>
+        <w:t>sorted_map_output</w:t>
+      </w:r>
+      <w:proofErr w:type="spellEnd"/>
+      <w:r>
+        <w:rPr>
+          <w:rFonts w:asciiTheme="minorHAnsi" w:hAnsiTheme="minorHAnsi" w:cstheme="minorHAnsi"/>
+          <w:lang w:val="en-US"/>
+        </w:rPr>
+        <w:t>:</w:t>
+      </w:r>
+    </w:p>
+    <w:p>
+      <w:pPr>
+        <w:pStyle w:val="NormalWeb"/>
+        <w:shd w:val="clear" w:color="auto" w:fill="FFFFFF"/>
+        <w:spacing w:before="0" w:beforeAutospacing="0" w:after="0" w:afterAutospacing="0"/>
+        <w:ind w:left="720" w:firstLine="720"/>
+        <w:jc w:val="both"/>
+        <w:rPr>
+          <w:rFonts w:asciiTheme="minorHAnsi" w:hAnsiTheme="minorHAnsi" w:cstheme="minorHAnsi"/>
+          <w:lang w:val="en-US"/>
+        </w:rPr>
+      </w:pPr>
+      <w:proofErr w:type="spellStart"/>
+      <w:r>
+        <w:rPr>
+          <w:rFonts w:asciiTheme="minorHAnsi" w:hAnsiTheme="minorHAnsi" w:cstheme="minorHAnsi"/>
+          <w:lang w:val="en-US"/>
+        </w:rPr>
+        <w:t>intermediate_</w:t>
+      </w:r>
+      <w:r>
+        <w:rPr>
+          <w:rFonts w:asciiTheme="minorHAnsi" w:hAnsiTheme="minorHAnsi" w:cstheme="minorHAnsi"/>
+          <w:lang w:val="en-US"/>
+        </w:rPr>
+        <w:t>reduce_output</w:t>
+      </w:r>
+      <w:proofErr w:type="spellEnd"/>
+      <w:r>
+        <w:rPr>
+          <w:rFonts w:asciiTheme="minorHAnsi" w:hAnsiTheme="minorHAnsi" w:cstheme="minorHAnsi"/>
+          <w:lang w:val="en-US"/>
+        </w:rPr>
+        <w:t xml:space="preserve"> = </w:t>
+      </w:r>
+      <w:proofErr w:type="gramStart"/>
+      <w:r>
+        <w:rPr>
+          <w:rFonts w:asciiTheme="minorHAnsi" w:hAnsiTheme="minorHAnsi" w:cstheme="minorHAnsi"/>
+          <w:lang w:val="en-US"/>
+        </w:rPr>
+        <w:t>Reduce(</w:t>
+      </w:r>
+      <w:proofErr w:type="spellStart"/>
+      <w:proofErr w:type="gramEnd"/>
+      <w:r>
+        <w:rPr>
+          <w:rFonts w:asciiTheme="minorHAnsi" w:hAnsiTheme="minorHAnsi" w:cstheme="minorHAnsi"/>
+          <w:lang w:val="en-US"/>
+        </w:rPr>
+        <w:t>destination</w:t>
+      </w:r>
+      <w:r>
+        <w:rPr>
+          <w:rFonts w:asciiTheme="minorHAnsi" w:hAnsiTheme="minorHAnsi" w:cstheme="minorHAnsi"/>
+          <w:lang w:val="en-US"/>
+        </w:rPr>
+        <w:t>_vertex</w:t>
+      </w:r>
+      <w:proofErr w:type="spellEnd"/>
+      <w:r>
+        <w:rPr>
+          <w:rFonts w:asciiTheme="minorHAnsi" w:hAnsiTheme="minorHAnsi" w:cstheme="minorHAnsi"/>
+          <w:lang w:val="en-US"/>
+        </w:rPr>
+        <w:t xml:space="preserve">, </w:t>
+      </w:r>
+      <w:proofErr w:type="spellStart"/>
+      <w:r>
+        <w:rPr>
+          <w:rFonts w:asciiTheme="minorHAnsi" w:hAnsiTheme="minorHAnsi" w:cstheme="minorHAnsi"/>
+          <w:lang w:val="en-US"/>
+        </w:rPr>
+        <w:t>source_</w:t>
+      </w:r>
+      <w:r>
+        <w:rPr>
+          <w:rFonts w:asciiTheme="minorHAnsi" w:hAnsiTheme="minorHAnsi" w:cstheme="minorHAnsi"/>
+          <w:lang w:val="en-US"/>
+        </w:rPr>
+        <w:t>vertices</w:t>
+      </w:r>
+      <w:proofErr w:type="spellEnd"/>
+      <w:r>
+        <w:rPr>
+          <w:rFonts w:asciiTheme="minorHAnsi" w:hAnsiTheme="minorHAnsi" w:cstheme="minorHAnsi"/>
+          <w:lang w:val="en-US"/>
+        </w:rPr>
+        <w:t>)</w:t>
+      </w:r>
+    </w:p>
+    <w:p>
+      <w:pPr>
+        <w:pStyle w:val="NormalWeb"/>
+        <w:shd w:val="clear" w:color="auto" w:fill="FFFFFF"/>
+        <w:spacing w:before="0" w:beforeAutospacing="0" w:after="0" w:afterAutospacing="0"/>
+        <w:jc w:val="both"/>
+        <w:rPr>
+          <w:rFonts w:asciiTheme="minorHAnsi" w:hAnsiTheme="minorHAnsi" w:cstheme="minorHAnsi"/>
+          <w:lang w:val="en-US"/>
+        </w:rPr>
+      </w:pPr>
+      <w:r>
+        <w:rPr>
+          <w:rFonts w:asciiTheme="minorHAnsi" w:hAnsiTheme="minorHAnsi" w:cstheme="minorHAnsi"/>
+          <w:lang w:val="en-US"/>
+        </w:rPr>
+        <w:t xml:space="preserve">    </w:t>
+      </w:r>
+      <w:r>
+        <w:rPr>
+          <w:rFonts w:asciiTheme="minorHAnsi" w:hAnsiTheme="minorHAnsi" w:cstheme="minorHAnsi"/>
+          <w:lang w:val="en-US"/>
+        </w:rPr>
+        <w:tab/>
+      </w:r>
+      <w:r>
+        <w:rPr>
+          <w:rFonts w:asciiTheme="minorHAnsi" w:hAnsiTheme="minorHAnsi" w:cstheme="minorHAnsi"/>
+          <w:lang w:val="en-US"/>
+        </w:rPr>
+        <w:tab/>
+      </w:r>
+      <w:proofErr w:type="spellStart"/>
+      <w:r>
+        <w:rPr>
+          <w:rFonts w:asciiTheme="minorHAnsi" w:hAnsiTheme="minorHAnsi" w:cstheme="minorHAnsi"/>
+          <w:lang w:val="en-US"/>
+        </w:rPr>
+        <w:t>reverse_graph_adjacency_array</w:t>
+      </w:r>
+      <w:r>
+        <w:rPr>
+          <w:rFonts w:asciiTheme="minorHAnsi" w:hAnsiTheme="minorHAnsi" w:cstheme="minorHAnsi"/>
+          <w:lang w:val="en-US"/>
+        </w:rPr>
+        <w:t>.</w:t>
+      </w:r>
+      <w:r>
+        <w:rPr>
+          <w:rFonts w:asciiTheme="minorHAnsi" w:hAnsiTheme="minorHAnsi" w:cstheme="minorHAnsi"/>
+          <w:lang w:val="en-US"/>
+        </w:rPr>
+        <w:t>add</w:t>
+      </w:r>
+      <w:proofErr w:type="spellEnd"/>
+      <w:r>
+        <w:rPr>
+          <w:rFonts w:asciiTheme="minorHAnsi" w:hAnsiTheme="minorHAnsi" w:cstheme="minorHAnsi"/>
+          <w:lang w:val="en-US"/>
+        </w:rPr>
+        <w:t>(</w:t>
+      </w:r>
+      <w:proofErr w:type="spellStart"/>
+      <w:r>
+        <w:rPr>
+          <w:rFonts w:asciiTheme="minorHAnsi" w:hAnsiTheme="minorHAnsi" w:cstheme="minorHAnsi"/>
+          <w:lang w:val="en-US"/>
+        </w:rPr>
+        <w:t>i</w:t>
+      </w:r>
+      <w:r>
+        <w:rPr>
+          <w:rFonts w:asciiTheme="minorHAnsi" w:hAnsiTheme="minorHAnsi" w:cstheme="minorHAnsi"/>
+          <w:lang w:val="en-US"/>
+        </w:rPr>
+        <w:t>ntermediate_</w:t>
+      </w:r>
+      <w:r>
+        <w:rPr>
+          <w:rFonts w:asciiTheme="minorHAnsi" w:hAnsiTheme="minorHAnsi" w:cstheme="minorHAnsi"/>
+          <w:lang w:val="en-US"/>
+        </w:rPr>
+        <w:t>reduce_output</w:t>
+      </w:r>
+      <w:proofErr w:type="spellEnd"/>
+      <w:r>
+        <w:rPr>
+          <w:rFonts w:asciiTheme="minorHAnsi" w:hAnsiTheme="minorHAnsi" w:cstheme="minorHAnsi"/>
+          <w:lang w:val="en-US"/>
+        </w:rPr>
+        <w:t>)</w:t>
+      </w:r>
+    </w:p>
+    <w:p>
+      <w:pPr>
+        <w:pStyle w:val="NormalWeb"/>
+        <w:shd w:val="clear" w:color="auto" w:fill="FFFFFF"/>
+        <w:spacing w:before="0" w:beforeAutospacing="0" w:after="0" w:afterAutospacing="0"/>
+        <w:ind w:firstLine="720"/>
+        <w:jc w:val="both"/>
+        <w:rPr>
+          <w:rFonts w:asciiTheme="minorHAnsi" w:hAnsiTheme="minorHAnsi" w:cstheme="minorHAnsi"/>
+          <w:lang w:val="en-US"/>
+        </w:rPr>
+      </w:pPr>
+      <w:r>
+        <w:rPr>
+          <w:rFonts w:asciiTheme="minorHAnsi" w:hAnsiTheme="minorHAnsi" w:cstheme="minorHAnsi"/>
+          <w:lang w:val="en-US"/>
+        </w:rPr>
+        <w:t xml:space="preserve">return </w:t>
+      </w:r>
+      <w:proofErr w:type="spellStart"/>
+      <w:r>
+        <w:rPr>
+          <w:rFonts w:asciiTheme="minorHAnsi" w:hAnsiTheme="minorHAnsi" w:cstheme="minorHAnsi"/>
+          <w:lang w:val="en-US"/>
+        </w:rPr>
+        <w:t>reverse_graph_adjacency_</w:t>
+      </w:r>
+      <w:proofErr w:type="gramStart"/>
+      <w:r>
+        <w:rPr>
+          <w:rFonts w:asciiTheme="minorHAnsi" w:hAnsiTheme="minorHAnsi" w:cstheme="minorHAnsi"/>
+          <w:lang w:val="en-US"/>
+        </w:rPr>
+        <w:t>array</w:t>
+      </w:r>
+      <w:proofErr w:type="spellEnd"/>
+      <w:proofErr w:type="gramEnd"/>
+    </w:p>
+    <w:p>
+      <w:pPr>
+        <w:pStyle w:val="NormalWeb"/>
+        <w:shd w:val="clear" w:color="auto" w:fill="FFFFFF"/>
+        <w:jc w:val="both"/>
+        <w:rPr>
+          <w:rFonts w:asciiTheme="minorHAnsi" w:hAnsiTheme="minorHAnsi" w:cstheme="minorHAnsi"/>
+          <w:lang w:val="en-US"/>
+        </w:rPr>
+      </w:pPr>
+      <w:r>
+        <w:rPr>
+          <w:rFonts w:asciiTheme="minorHAnsi" w:hAnsiTheme="minorHAnsi" w:cstheme="minorHAnsi"/>
+          <w:lang w:val="en-US"/>
+        </w:rPr>
+        <w:t xml:space="preserve"> </w:t>
+      </w:r>
+    </w:p>
+    <w:p>
+      <w:pPr>
+        <w:pStyle w:val="NormalWeb"/>
+        <w:shd w:val="clear" w:color="auto" w:fill="FFFFFF"/>
+        <w:jc w:val="both"/>
+        <w:rPr>
+          <w:rFonts w:asciiTheme="minorHAnsi" w:hAnsiTheme="minorHAnsi" w:cstheme="minorHAnsi"/>
+          <w:lang w:val="en-US"/>
+        </w:rPr>
+      </w:pPr>
+      <w:r>
+        <w:rPr>
+          <w:rFonts w:asciiTheme="minorHAnsi" w:hAnsiTheme="minorHAnsi" w:cstheme="minorHAnsi"/>
+          <w:lang w:val="en-US"/>
+        </w:rPr>
+        <w:t>Step-by-step explanation to the pseudocode:</w:t>
+      </w:r>
+    </w:p>
+    <w:p>
+      <w:pPr>
+        <w:pStyle w:val="NormalWeb"/>
+        <w:shd w:val="clear" w:color="auto" w:fill="FFFFFF"/>
+        <w:jc w:val="both"/>
+        <w:rPr>
+          <w:rFonts w:asciiTheme="minorHAnsi" w:hAnsiTheme="minorHAnsi" w:cstheme="minorHAnsi"/>
+          <w:lang w:val="en-US"/>
+        </w:rPr>
+      </w:pPr>
+    </w:p>
+    <w:p>
+      <w:pPr>
+        <w:pStyle w:val="NormalWeb"/>
+        <w:numPr>
+          <w:ilvl w:val="0"/>
+          <w:numId w:val="11"/>
+        </w:numPr>
+        <w:shd w:val="clear" w:color="auto" w:fill="FFFFFF"/>
+        <w:jc w:val="both"/>
+        <w:rPr>
+          <w:rFonts w:asciiTheme="minorHAnsi" w:hAnsiTheme="minorHAnsi" w:cstheme="minorHAnsi"/>
+          <w:lang w:val="en-US"/>
+        </w:rPr>
+      </w:pPr>
+      <w:r>
+        <w:rPr>
+          <w:rFonts w:asciiTheme="minorHAnsi" w:hAnsiTheme="minorHAnsi" w:cstheme="minorHAnsi"/>
+          <w:lang w:val="en-US"/>
+        </w:rPr>
+        <w:t xml:space="preserve">The </w:t>
+      </w:r>
+      <w:proofErr w:type="gramStart"/>
+      <w:r>
+        <w:rPr>
+          <w:rFonts w:asciiTheme="minorHAnsi" w:hAnsiTheme="minorHAnsi" w:cstheme="minorHAnsi"/>
+          <w:lang w:val="en-US"/>
+        </w:rPr>
+        <w:t>M</w:t>
+      </w:r>
+      <w:r>
+        <w:rPr>
+          <w:rFonts w:asciiTheme="minorHAnsi" w:hAnsiTheme="minorHAnsi" w:cstheme="minorHAnsi"/>
+          <w:lang w:val="en-US"/>
+        </w:rPr>
+        <w:t>ap</w:t>
+      </w:r>
+      <w:r>
+        <w:rPr>
+          <w:rFonts w:asciiTheme="minorHAnsi" w:hAnsiTheme="minorHAnsi" w:cstheme="minorHAnsi"/>
+          <w:lang w:val="en-US"/>
+        </w:rPr>
+        <w:t>(</w:t>
+      </w:r>
+      <w:proofErr w:type="gramEnd"/>
+      <w:r>
+        <w:rPr>
+          <w:rFonts w:asciiTheme="minorHAnsi" w:hAnsiTheme="minorHAnsi" w:cstheme="minorHAnsi"/>
+          <w:lang w:val="en-US"/>
+        </w:rPr>
+        <w:t>)</w:t>
+      </w:r>
+      <w:r>
+        <w:rPr>
+          <w:rFonts w:asciiTheme="minorHAnsi" w:hAnsiTheme="minorHAnsi" w:cstheme="minorHAnsi"/>
+          <w:lang w:val="en-US"/>
+        </w:rPr>
+        <w:t xml:space="preserve"> function looks at each vertex in the original graph and its outgoing edges. For each outgoing edge, it creates a new pair where the edge becomes the key, and the vertex it came from becomes the value. This effectively </w:t>
+      </w:r>
+      <w:r>
+        <w:rPr>
+          <w:rFonts w:asciiTheme="minorHAnsi" w:hAnsiTheme="minorHAnsi" w:cstheme="minorHAnsi"/>
+          <w:lang w:val="en-US"/>
+        </w:rPr>
+        <w:t>reverses</w:t>
+      </w:r>
+      <w:r>
+        <w:rPr>
+          <w:rFonts w:asciiTheme="minorHAnsi" w:hAnsiTheme="minorHAnsi" w:cstheme="minorHAnsi"/>
+          <w:lang w:val="en-US"/>
+        </w:rPr>
+        <w:t xml:space="preserve"> the direction of the edges.</w:t>
+      </w:r>
+    </w:p>
+    <w:p>
+      <w:pPr>
+        <w:pStyle w:val="NormalWeb"/>
+        <w:numPr>
+          <w:ilvl w:val="0"/>
+          <w:numId w:val="11"/>
+        </w:numPr>
+        <w:shd w:val="clear" w:color="auto" w:fill="FFFFFF"/>
+        <w:jc w:val="both"/>
+        <w:rPr>
+          <w:rFonts w:asciiTheme="minorHAnsi" w:hAnsiTheme="minorHAnsi" w:cstheme="minorHAnsi"/>
+          <w:lang w:val="en-US"/>
+        </w:rPr>
+      </w:pPr>
+      <w:r>
+        <w:rPr>
+          <w:rFonts w:asciiTheme="minorHAnsi" w:hAnsiTheme="minorHAnsi" w:cstheme="minorHAnsi"/>
+          <w:lang w:val="en-US"/>
+        </w:rPr>
+        <w:t xml:space="preserve">The </w:t>
+      </w:r>
+      <w:proofErr w:type="gramStart"/>
+      <w:r>
+        <w:rPr>
+          <w:rFonts w:asciiTheme="minorHAnsi" w:hAnsiTheme="minorHAnsi" w:cstheme="minorHAnsi"/>
+          <w:lang w:val="en-US"/>
+        </w:rPr>
+        <w:t>R</w:t>
+      </w:r>
+      <w:r>
+        <w:rPr>
+          <w:rFonts w:asciiTheme="minorHAnsi" w:hAnsiTheme="minorHAnsi" w:cstheme="minorHAnsi"/>
+          <w:lang w:val="en-US"/>
+        </w:rPr>
+        <w:t>educe</w:t>
+      </w:r>
+      <w:r>
+        <w:rPr>
+          <w:rFonts w:asciiTheme="minorHAnsi" w:hAnsiTheme="minorHAnsi" w:cstheme="minorHAnsi"/>
+          <w:lang w:val="en-US"/>
+        </w:rPr>
+        <w:t>(</w:t>
+      </w:r>
+      <w:proofErr w:type="gramEnd"/>
+      <w:r>
+        <w:rPr>
+          <w:rFonts w:asciiTheme="minorHAnsi" w:hAnsiTheme="minorHAnsi" w:cstheme="minorHAnsi"/>
+          <w:lang w:val="en-US"/>
+        </w:rPr>
+        <w:t>)</w:t>
+      </w:r>
+      <w:r>
+        <w:rPr>
+          <w:rFonts w:asciiTheme="minorHAnsi" w:hAnsiTheme="minorHAnsi" w:cstheme="minorHAnsi"/>
+          <w:lang w:val="en-US"/>
+        </w:rPr>
+        <w:t xml:space="preserve"> function takes these pairs and groups them based on the </w:t>
+      </w:r>
+      <w:r>
+        <w:rPr>
+          <w:rFonts w:asciiTheme="minorHAnsi" w:hAnsiTheme="minorHAnsi" w:cstheme="minorHAnsi"/>
+          <w:lang w:val="en-US"/>
+        </w:rPr>
+        <w:t>destination</w:t>
+      </w:r>
+      <w:r>
+        <w:rPr>
+          <w:rFonts w:asciiTheme="minorHAnsi" w:hAnsiTheme="minorHAnsi" w:cstheme="minorHAnsi"/>
+          <w:lang w:val="en-US"/>
+        </w:rPr>
+        <w:t xml:space="preserve"> vertex. It collects all the vertices associated with the same </w:t>
+      </w:r>
+      <w:r>
+        <w:rPr>
+          <w:rFonts w:asciiTheme="minorHAnsi" w:hAnsiTheme="minorHAnsi" w:cstheme="minorHAnsi"/>
+          <w:lang w:val="en-US"/>
+        </w:rPr>
+        <w:t>destination</w:t>
+      </w:r>
+      <w:r>
+        <w:rPr>
+          <w:rFonts w:asciiTheme="minorHAnsi" w:hAnsiTheme="minorHAnsi" w:cstheme="minorHAnsi"/>
+          <w:lang w:val="en-US"/>
+        </w:rPr>
+        <w:t xml:space="preserve"> vertex and creates a list of reversed outgoing edges.</w:t>
+      </w:r>
+    </w:p>
+    <w:p>
+      <w:pPr>
+        <w:pStyle w:val="NormalWeb"/>
+        <w:numPr>
+          <w:ilvl w:val="0"/>
+          <w:numId w:val="11"/>
+        </w:numPr>
+        <w:shd w:val="clear" w:color="auto" w:fill="FFFFFF"/>
+        <w:jc w:val="both"/>
+        <w:rPr>
+          <w:rFonts w:asciiTheme="minorHAnsi" w:hAnsiTheme="minorHAnsi" w:cstheme="minorHAnsi"/>
+          <w:lang w:val="en-US"/>
+        </w:rPr>
+      </w:pPr>
+      <w:r>
+        <w:rPr>
+          <w:rFonts w:asciiTheme="minorHAnsi" w:hAnsiTheme="minorHAnsi" w:cstheme="minorHAnsi"/>
+          <w:lang w:val="en-US"/>
+        </w:rPr>
+        <w:t xml:space="preserve">In the </w:t>
+      </w:r>
+      <w:proofErr w:type="spellStart"/>
+      <w:proofErr w:type="gramStart"/>
+      <w:r>
+        <w:rPr>
+          <w:rFonts w:asciiTheme="minorHAnsi" w:hAnsiTheme="minorHAnsi" w:cstheme="minorHAnsi"/>
+          <w:lang w:val="en-US"/>
+        </w:rPr>
+        <w:t>BuildReverseGraphAdjacencyArray</w:t>
+      </w:r>
+      <w:proofErr w:type="spellEnd"/>
+      <w:r>
+        <w:rPr>
+          <w:rFonts w:asciiTheme="minorHAnsi" w:hAnsiTheme="minorHAnsi" w:cstheme="minorHAnsi"/>
+          <w:lang w:val="en-US"/>
+        </w:rPr>
+        <w:t>(</w:t>
+      </w:r>
+      <w:proofErr w:type="gramEnd"/>
+      <w:r>
+        <w:rPr>
+          <w:rFonts w:asciiTheme="minorHAnsi" w:hAnsiTheme="minorHAnsi" w:cstheme="minorHAnsi"/>
+          <w:lang w:val="en-US"/>
+        </w:rPr>
+        <w:t>) function</w:t>
+      </w:r>
+      <w:r>
+        <w:rPr>
+          <w:rFonts w:asciiTheme="minorHAnsi" w:hAnsiTheme="minorHAnsi" w:cstheme="minorHAnsi"/>
+          <w:lang w:val="en-US"/>
+        </w:rPr>
+        <w:t xml:space="preserve">, the map </w:t>
+      </w:r>
+      <w:r>
+        <w:rPr>
+          <w:rFonts w:asciiTheme="minorHAnsi" w:hAnsiTheme="minorHAnsi" w:cstheme="minorHAnsi"/>
+          <w:lang w:val="en-US"/>
+        </w:rPr>
+        <w:t>stage</w:t>
+      </w:r>
+      <w:r>
+        <w:rPr>
+          <w:rFonts w:asciiTheme="minorHAnsi" w:hAnsiTheme="minorHAnsi" w:cstheme="minorHAnsi"/>
+          <w:lang w:val="en-US"/>
+        </w:rPr>
+        <w:t xml:space="preserve"> applies the map function to each vertex in the original graph and saves the results.</w:t>
+      </w:r>
+    </w:p>
+    <w:p>
+      <w:pPr>
+        <w:pStyle w:val="NormalWeb"/>
+        <w:numPr>
+          <w:ilvl w:val="0"/>
+          <w:numId w:val="11"/>
+        </w:numPr>
+        <w:shd w:val="clear" w:color="auto" w:fill="FFFFFF"/>
+        <w:jc w:val="both"/>
+        <w:rPr>
+          <w:rFonts w:asciiTheme="minorHAnsi" w:hAnsiTheme="minorHAnsi" w:cstheme="minorHAnsi"/>
+          <w:lang w:val="en-US"/>
+        </w:rPr>
+      </w:pPr>
+      <w:r>
+        <w:rPr>
+          <w:rFonts w:asciiTheme="minorHAnsi" w:hAnsiTheme="minorHAnsi" w:cstheme="minorHAnsi"/>
+          <w:lang w:val="en-US"/>
+        </w:rPr>
+        <w:t>In the</w:t>
+      </w:r>
+      <w:r>
+        <w:rPr>
+          <w:rFonts w:asciiTheme="minorHAnsi" w:hAnsiTheme="minorHAnsi" w:cstheme="minorHAnsi"/>
+          <w:lang w:val="en-US"/>
+        </w:rPr>
+        <w:t xml:space="preserve"> </w:t>
+      </w:r>
+      <w:proofErr w:type="gramStart"/>
+      <w:r>
+        <w:rPr>
+          <w:rFonts w:asciiTheme="minorHAnsi" w:hAnsiTheme="minorHAnsi" w:cstheme="minorHAnsi"/>
+          <w:lang w:val="en-US"/>
+        </w:rPr>
+        <w:t>sort</w:t>
+      </w:r>
+      <w:proofErr w:type="gramEnd"/>
+      <w:r>
+        <w:rPr>
+          <w:rFonts w:asciiTheme="minorHAnsi" w:hAnsiTheme="minorHAnsi" w:cstheme="minorHAnsi"/>
+          <w:lang w:val="en-US"/>
+        </w:rPr>
+        <w:t xml:space="preserve"> stage,</w:t>
+      </w:r>
+      <w:r>
+        <w:rPr>
+          <w:rFonts w:asciiTheme="minorHAnsi" w:hAnsiTheme="minorHAnsi" w:cstheme="minorHAnsi"/>
+          <w:lang w:val="en-US"/>
+        </w:rPr>
+        <w:t xml:space="preserve"> the intermediate results based on their keys (outgoing edges)</w:t>
+      </w:r>
+      <w:r>
+        <w:rPr>
+          <w:rFonts w:asciiTheme="minorHAnsi" w:hAnsiTheme="minorHAnsi" w:cstheme="minorHAnsi"/>
+          <w:lang w:val="en-US"/>
+        </w:rPr>
+        <w:t xml:space="preserve"> are organized</w:t>
+      </w:r>
+      <w:r>
+        <w:rPr>
+          <w:rFonts w:asciiTheme="minorHAnsi" w:hAnsiTheme="minorHAnsi" w:cstheme="minorHAnsi"/>
+          <w:lang w:val="en-US"/>
+        </w:rPr>
+        <w:t>, grouping the corresponding values (original vertices).</w:t>
+      </w:r>
+    </w:p>
+    <w:p>
+      <w:pPr>
+        <w:pStyle w:val="NormalWeb"/>
+        <w:numPr>
+          <w:ilvl w:val="0"/>
+          <w:numId w:val="11"/>
+        </w:numPr>
+        <w:shd w:val="clear" w:color="auto" w:fill="FFFFFF"/>
+        <w:jc w:val="both"/>
+        <w:rPr>
+          <w:rFonts w:asciiTheme="minorHAnsi" w:hAnsiTheme="minorHAnsi" w:cstheme="minorHAnsi"/>
+          <w:lang w:val="en-US"/>
+        </w:rPr>
+      </w:pPr>
+      <w:r>
+        <w:rPr>
+          <w:rFonts w:asciiTheme="minorHAnsi" w:hAnsiTheme="minorHAnsi" w:cstheme="minorHAnsi"/>
+          <w:lang w:val="en-US"/>
+        </w:rPr>
+        <w:t xml:space="preserve">In the reduce </w:t>
+      </w:r>
+      <w:r>
+        <w:rPr>
+          <w:rFonts w:asciiTheme="minorHAnsi" w:hAnsiTheme="minorHAnsi" w:cstheme="minorHAnsi"/>
+          <w:lang w:val="en-US"/>
+        </w:rPr>
+        <w:t>stage</w:t>
+      </w:r>
+      <w:r>
+        <w:rPr>
+          <w:rFonts w:asciiTheme="minorHAnsi" w:hAnsiTheme="minorHAnsi" w:cstheme="minorHAnsi"/>
+          <w:lang w:val="en-US"/>
+        </w:rPr>
+        <w:t xml:space="preserve">, the reduce function is applied to each group of values that share the same </w:t>
+      </w:r>
+      <w:r>
+        <w:rPr>
+          <w:rFonts w:asciiTheme="minorHAnsi" w:hAnsiTheme="minorHAnsi" w:cstheme="minorHAnsi"/>
+          <w:lang w:val="en-US"/>
+        </w:rPr>
+        <w:t>destination</w:t>
+      </w:r>
+      <w:r>
+        <w:rPr>
+          <w:rFonts w:asciiTheme="minorHAnsi" w:hAnsiTheme="minorHAnsi" w:cstheme="minorHAnsi"/>
+          <w:lang w:val="en-US"/>
+        </w:rPr>
+        <w:t xml:space="preserve"> vertex. This step builds the final reverse graph</w:t>
+      </w:r>
+      <w:r>
+        <w:rPr>
+          <w:rFonts w:asciiTheme="minorHAnsi" w:hAnsiTheme="minorHAnsi" w:cstheme="minorHAnsi"/>
+          <w:lang w:val="en-US"/>
+        </w:rPr>
+        <w:t xml:space="preserve"> adjacency array</w:t>
+      </w:r>
+      <w:r>
+        <w:rPr>
+          <w:rFonts w:asciiTheme="minorHAnsi" w:hAnsiTheme="minorHAnsi" w:cstheme="minorHAnsi"/>
+          <w:lang w:val="en-US"/>
+        </w:rPr>
+        <w:t xml:space="preserve"> by using the </w:t>
+      </w:r>
+      <w:r>
+        <w:rPr>
+          <w:rFonts w:asciiTheme="minorHAnsi" w:hAnsiTheme="minorHAnsi" w:cstheme="minorHAnsi"/>
+          <w:lang w:val="en-US"/>
+        </w:rPr>
+        <w:t>destination</w:t>
+      </w:r>
+      <w:r>
+        <w:rPr>
+          <w:rFonts w:asciiTheme="minorHAnsi" w:hAnsiTheme="minorHAnsi" w:cstheme="minorHAnsi"/>
+          <w:lang w:val="en-US"/>
+        </w:rPr>
+        <w:t xml:space="preserve"> vertex as the key and creating a list of </w:t>
+      </w:r>
+      <w:r>
+        <w:rPr>
+          <w:rFonts w:asciiTheme="minorHAnsi" w:hAnsiTheme="minorHAnsi" w:cstheme="minorHAnsi"/>
+          <w:lang w:val="en-US"/>
+        </w:rPr>
+        <w:t>source vertices</w:t>
+      </w:r>
+      <w:r>
+        <w:rPr>
+          <w:rFonts w:asciiTheme="minorHAnsi" w:hAnsiTheme="minorHAnsi" w:cstheme="minorHAnsi"/>
+          <w:lang w:val="en-US"/>
+        </w:rPr>
+        <w:t xml:space="preserve"> as the value.</w:t>
+      </w:r>
+    </w:p>
+    <w:p>
+      <w:pPr>
+        <w:pStyle w:val="NormalWeb"/>
+        <w:numPr>
+          <w:ilvl w:val="0"/>
+          <w:numId w:val="11"/>
+        </w:numPr>
+        <w:shd w:val="clear" w:color="auto" w:fill="FFFFFF"/>
+        <w:jc w:val="both"/>
+        <w:rPr>
+          <w:rFonts w:asciiTheme="minorHAnsi" w:hAnsiTheme="minorHAnsi" w:cstheme="minorHAnsi"/>
+          <w:lang w:val="en-US"/>
+        </w:rPr>
+      </w:pPr>
+      <w:r>
+        <w:rPr>
+          <w:rFonts w:asciiTheme="minorHAnsi" w:hAnsiTheme="minorHAnsi" w:cstheme="minorHAnsi"/>
+          <w:lang w:val="en-US"/>
+        </w:rPr>
+        <w:t>Finally, the reverse graph</w:t>
+      </w:r>
+      <w:r>
+        <w:rPr>
+          <w:rFonts w:asciiTheme="minorHAnsi" w:hAnsiTheme="minorHAnsi" w:cstheme="minorHAnsi"/>
+          <w:lang w:val="en-US"/>
+        </w:rPr>
+        <w:t xml:space="preserve"> adjacency array </w:t>
+      </w:r>
+      <w:r>
+        <w:rPr>
+          <w:rFonts w:asciiTheme="minorHAnsi" w:hAnsiTheme="minorHAnsi" w:cstheme="minorHAnsi"/>
+          <w:lang w:val="en-US"/>
+        </w:rPr>
+        <w:t xml:space="preserve">is returned as the result </w:t>
+      </w:r>
+      <w:r>
+        <w:rPr>
+          <w:rFonts w:asciiTheme="minorHAnsi" w:hAnsiTheme="minorHAnsi" w:cstheme="minorHAnsi"/>
+          <w:lang w:val="en-US"/>
+        </w:rPr>
+        <w:t xml:space="preserve">of the </w:t>
+      </w:r>
+      <w:proofErr w:type="spellStart"/>
+      <w:proofErr w:type="gramStart"/>
+      <w:r>
+        <w:rPr>
+          <w:rFonts w:asciiTheme="minorHAnsi" w:hAnsiTheme="minorHAnsi" w:cstheme="minorHAnsi"/>
+          <w:lang w:val="en-US"/>
+        </w:rPr>
+        <w:t>BuildReverseGraphAdjacencyArray</w:t>
+      </w:r>
+      <w:proofErr w:type="spellEnd"/>
+      <w:r>
+        <w:rPr>
+          <w:rFonts w:asciiTheme="minorHAnsi" w:hAnsiTheme="minorHAnsi" w:cstheme="minorHAnsi"/>
+          <w:lang w:val="en-US"/>
+        </w:rPr>
+        <w:t>(</w:t>
+      </w:r>
+      <w:proofErr w:type="gramEnd"/>
+      <w:r>
+        <w:rPr>
+          <w:rFonts w:asciiTheme="minorHAnsi" w:hAnsiTheme="minorHAnsi" w:cstheme="minorHAnsi"/>
+          <w:lang w:val="en-US"/>
+        </w:rPr>
+        <w:t>)</w:t>
+      </w:r>
+      <w:r>
+        <w:rPr>
+          <w:rFonts w:asciiTheme="minorHAnsi" w:hAnsiTheme="minorHAnsi" w:cstheme="minorHAnsi"/>
+          <w:lang w:val="en-US"/>
+        </w:rPr>
+        <w:t xml:space="preserve"> function.</w:t>
+      </w:r>
+    </w:p>
+    <w:p>
+      <w:pPr>
+        <w:pStyle w:val="NormalWeb"/>
+        <w:shd w:val="clear" w:color="auto" w:fill="FFFFFF"/>
+        <w:jc w:val="both"/>
+        <w:rPr>
+          <w:rFonts w:asciiTheme="minorHAnsi" w:hAnsiTheme="minorHAnsi" w:cstheme="minorHAnsi"/>
+        </w:rPr>
+      </w:pPr>
+    </w:p>
+    <w:p>
+      <w:pPr>
+        <w:pStyle w:val="NormalWeb"/>
+        <w:shd w:val="clear" w:color="auto" w:fill="FFFFFF"/>
+        <w:jc w:val="both"/>
         <w:rPr>
           <w:rFonts w:asciiTheme="minorHAnsi" w:hAnsiTheme="minorHAnsi" w:cstheme="minorHAnsi"/>
           <w:b/>
           <w:bCs/>
           <w:lang w:val="en-US"/>
         </w:rPr>
+      </w:pPr>
+      <w:r>
+        <w:rPr>
+          <w:rFonts w:asciiTheme="minorHAnsi" w:hAnsiTheme="minorHAnsi" w:cstheme="minorHAnsi"/>
+          <w:b/>
+          <w:bCs/>
+          <w:lang w:val="en-US"/>
+        </w:rPr>
+        <w:lastRenderedPageBreak/>
         <w:t>Problem 4</w:t>
       </w:r>
     </w:p>
     <w:p>
       <w:pPr>
         <w:pStyle w:val="NormalWeb"/>
-      </w:pPr>
-      <w:r>
-        <w:rPr>
-          <w:rFonts w:ascii="LMRoman10" w:hAnsi="LMRoman10"/>
-          <w:sz w:val="22"/>
-          <w:szCs w:val="22"/>
-        </w:rPr>
-        <w:t xml:space="preserve">Consider an undirected graph </w:t>
-      </w:r>
-      <w:r>
-        <w:rPr>
-          <w:rFonts w:ascii="LMMathItalic10" w:hAnsi="LMMathItalic10"/>
-          <w:sz w:val="22"/>
-          <w:szCs w:val="22"/>
-        </w:rPr>
-        <w:t xml:space="preserve">G </w:t>
-      </w:r>
-      <w:r>
-        <w:rPr>
-          <w:rFonts w:ascii="LMRoman10" w:hAnsi="LMRoman10"/>
-          <w:sz w:val="22"/>
-          <w:szCs w:val="22"/>
-        </w:rPr>
-        <w:t>= (</w:t>
-      </w:r>
-      <w:r>
-        <w:rPr>
-          <w:rFonts w:ascii="LMMathItalic10" w:hAnsi="LMMathItalic10"/>
-          <w:sz w:val="22"/>
-          <w:szCs w:val="22"/>
+        <w:shd w:val="clear" w:color="auto" w:fill="FFFFFF"/>
+        <w:jc w:val="both"/>
+        <w:rPr>
+          <w:rFonts w:asciiTheme="minorHAnsi" w:hAnsiTheme="minorHAnsi" w:cstheme="minorHAnsi"/>
+          <w:lang w:val="en-US"/>
+        </w:rPr>
+      </w:pPr>
+      <w:r>
+        <w:rPr>
+          <w:rFonts w:asciiTheme="minorHAnsi" w:hAnsiTheme="minorHAnsi" w:cstheme="minorHAnsi"/>
+          <w:lang w:val="en-US"/>
+        </w:rPr>
+        <w:t>Consider an undirected graph G = (</w:t>
+      </w:r>
+      <w:proofErr w:type="gramStart"/>
+      <w:r>
+        <w:rPr>
+          <w:rFonts w:asciiTheme="minorHAnsi" w:hAnsiTheme="minorHAnsi" w:cstheme="minorHAnsi"/>
+          <w:lang w:val="en-US"/>
         </w:rPr>
         <w:t>V,E</w:t>
       </w:r>
-      <w:r>
-        <w:rPr>
-          <w:rFonts w:ascii="LMRoman10" w:hAnsi="LMRoman10"/>
-          <w:sz w:val="22"/>
-          <w:szCs w:val="22"/>
-        </w:rPr>
-        <w:t xml:space="preserve">) and a partitioning function Π : </w:t>
-      </w:r>
-      <w:r>
-        <w:rPr>
-          <w:rFonts w:ascii="LMMathItalic10" w:hAnsi="LMMathItalic10"/>
-          <w:sz w:val="22"/>
-          <w:szCs w:val="22"/>
-        </w:rPr>
-        <w:t xml:space="preserve">V </w:t>
-      </w:r>
-      <w:r>
-        <w:rPr>
-          <w:rFonts w:ascii="LMMathSymbols10" w:hAnsi="LMMathSymbols10"/>
-          <w:sz w:val="22"/>
-          <w:szCs w:val="22"/>
-        </w:rPr>
-        <w:t>→ {</w:t>
-      </w:r>
-      <w:r>
-        <w:rPr>
-          <w:rFonts w:ascii="LMRoman10" w:hAnsi="LMRoman10"/>
-          <w:sz w:val="22"/>
-          <w:szCs w:val="22"/>
-        </w:rPr>
-        <w:t>1</w:t>
-      </w:r>
-      <w:r>
-        <w:rPr>
-          <w:rFonts w:ascii="LMMathItalic10" w:hAnsi="LMMathItalic10"/>
-          <w:sz w:val="22"/>
-          <w:szCs w:val="22"/>
-        </w:rPr>
-        <w:t xml:space="preserve">, </w:t>
-      </w:r>
-      <w:r>
-        <w:rPr>
-          <w:rFonts w:ascii="LMRoman10" w:hAnsi="LMRoman10"/>
-          <w:sz w:val="22"/>
-          <w:szCs w:val="22"/>
-        </w:rPr>
-        <w:t>2</w:t>
-      </w:r>
-      <w:r>
-        <w:rPr>
-          <w:rFonts w:ascii="LMMathItalic10" w:hAnsi="LMMathItalic10"/>
-          <w:sz w:val="22"/>
-          <w:szCs w:val="22"/>
-        </w:rPr>
-        <w:t>, . . . , k</w:t>
-      </w:r>
-      <w:r>
-        <w:rPr>
-          <w:rFonts w:ascii="LMMathSymbols10" w:hAnsi="LMMathSymbols10"/>
-          <w:sz w:val="22"/>
-          <w:szCs w:val="22"/>
-        </w:rPr>
-        <w:t xml:space="preserve">} </w:t>
-      </w:r>
-      <w:r>
-        <w:rPr>
-          <w:rFonts w:ascii="LMRoman10" w:hAnsi="LMRoman10"/>
-          <w:sz w:val="22"/>
-          <w:szCs w:val="22"/>
-        </w:rPr>
-        <w:t xml:space="preserve">that assigns each node to one of </w:t>
-      </w:r>
-      <w:r>
-        <w:rPr>
-          <w:rFonts w:ascii="LMMathItalic10" w:hAnsi="LMMathItalic10"/>
-          <w:sz w:val="22"/>
-          <w:szCs w:val="22"/>
-        </w:rPr>
-        <w:t xml:space="preserve">k </w:t>
-      </w:r>
-      <w:r>
-        <w:rPr>
-          <w:rFonts w:ascii="LMRoman10" w:hAnsi="LMRoman10"/>
-          <w:sz w:val="22"/>
-          <w:szCs w:val="22"/>
-        </w:rPr>
-        <w:t xml:space="preserve">blocks. Provide pseudo-codes to implement each of the following tasks using the map-reduce paradigm. </w:t>
-      </w:r>
-    </w:p>
-    <w:p>
-      <w:pPr>
-        <w:pStyle w:val="NormalWeb"/>
-        <w:numPr>
-          <w:ilvl w:val="0"/>
-          <w:numId w:val="4"/>
-        </w:numPr>
-      </w:pPr>
-      <w:r>
-        <w:rPr>
-          <w:rFonts w:ascii="LMRoman10" w:hAnsi="LMRoman10"/>
-          <w:sz w:val="22"/>
-          <w:szCs w:val="22"/>
+      <w:proofErr w:type="gramEnd"/>
+      <w:r>
+        <w:rPr>
+          <w:rFonts w:asciiTheme="minorHAnsi" w:hAnsiTheme="minorHAnsi" w:cstheme="minorHAnsi"/>
+          <w:lang w:val="en-US"/>
+        </w:rPr>
+        <w:t xml:space="preserve">) and a partitioning function Π : V → {1, 2, . . . , k} that assigns each node to one of k blocks. Provide pseudo-codes to implement each of the following tasks using the map-reduce paradigm. </w:t>
+      </w:r>
+    </w:p>
+    <w:p>
+      <w:pPr>
+        <w:pStyle w:val="NormalWeb"/>
+        <w:shd w:val="clear" w:color="auto" w:fill="FFFFFF"/>
+        <w:jc w:val="both"/>
+        <w:rPr>
+          <w:rFonts w:asciiTheme="minorHAnsi" w:hAnsiTheme="minorHAnsi" w:cstheme="minorHAnsi"/>
+          <w:lang w:val="en-US"/>
+        </w:rPr>
+      </w:pPr>
+      <w:r>
+        <w:rPr>
+          <w:rFonts w:asciiTheme="minorHAnsi" w:hAnsiTheme="minorHAnsi" w:cstheme="minorHAnsi"/>
+          <w:lang w:val="en-US"/>
         </w:rPr>
         <w:t xml:space="preserve">a  Compute the edge-cut, i.e., the total weight of edges that run between blocks. (2 points) </w:t>
       </w:r>
@@ -3377,16 +4942,17 @@
     <w:p>
       <w:pPr>
         <w:pStyle w:val="NormalWeb"/>
-        <w:numPr>
-          <w:ilvl w:val="0"/>
-          <w:numId w:val="4"/>
-        </w:numPr>
-      </w:pPr>
-      <w:r>
-        <w:rPr>
-          <w:rFonts w:ascii="LMRoman10" w:hAnsi="LMRoman10"/>
-          <w:sz w:val="22"/>
-          <w:szCs w:val="22"/>
+        <w:shd w:val="clear" w:color="auto" w:fill="FFFFFF"/>
+        <w:jc w:val="both"/>
+        <w:rPr>
+          <w:rFonts w:asciiTheme="minorHAnsi" w:hAnsiTheme="minorHAnsi" w:cstheme="minorHAnsi"/>
+          <w:lang w:val="en-US"/>
+        </w:rPr>
+      </w:pPr>
+      <w:r>
+        <w:rPr>
+          <w:rFonts w:asciiTheme="minorHAnsi" w:hAnsiTheme="minorHAnsi" w:cstheme="minorHAnsi"/>
+          <w:lang w:val="en-US"/>
         </w:rPr>
         <w:t xml:space="preserve">b  Compute the cardinality of each block. (2 points) </w:t>
       </w:r>
@@ -3394,34 +4960,35 @@
     <w:p>
       <w:pPr>
         <w:pStyle w:val="NormalWeb"/>
-        <w:numPr>
-          <w:ilvl w:val="0"/>
-          <w:numId w:val="4"/>
-        </w:numPr>
-      </w:pPr>
-      <w:r>
-        <w:rPr>
-          <w:rFonts w:ascii="LMRoman10" w:hAnsi="LMRoman10"/>
-          <w:sz w:val="22"/>
-          <w:szCs w:val="22"/>
-        </w:rPr>
-        <w:lastRenderedPageBreak/>
+        <w:shd w:val="clear" w:color="auto" w:fill="FFFFFF"/>
+        <w:jc w:val="both"/>
+        <w:rPr>
+          <w:rFonts w:asciiTheme="minorHAnsi" w:hAnsiTheme="minorHAnsi" w:cstheme="minorHAnsi"/>
+          <w:lang w:val="en-US"/>
+        </w:rPr>
+      </w:pPr>
+      <w:r>
+        <w:rPr>
+          <w:rFonts w:asciiTheme="minorHAnsi" w:hAnsiTheme="minorHAnsi" w:cstheme="minorHAnsi"/>
+          <w:lang w:val="en-US"/>
+        </w:rPr>
         <w:t xml:space="preserve">c  List all boundary nodes in each block, i.e., the nodes contained in a block that have at least one edge to a node contained in another block. (3 points) </w:t>
       </w:r>
     </w:p>
     <w:p>
       <w:pPr>
         <w:pStyle w:val="NormalWeb"/>
-        <w:numPr>
-          <w:ilvl w:val="0"/>
-          <w:numId w:val="4"/>
-        </w:numPr>
-      </w:pPr>
-      <w:r>
-        <w:rPr>
-          <w:rFonts w:ascii="LMRoman10" w:hAnsi="LMRoman10"/>
-          <w:sz w:val="22"/>
-          <w:szCs w:val="22"/>
+        <w:shd w:val="clear" w:color="auto" w:fill="FFFFFF"/>
+        <w:jc w:val="both"/>
+        <w:rPr>
+          <w:rFonts w:asciiTheme="minorHAnsi" w:hAnsiTheme="minorHAnsi" w:cstheme="minorHAnsi"/>
+          <w:lang w:val="en-US"/>
+        </w:rPr>
+      </w:pPr>
+      <w:r>
+        <w:rPr>
+          <w:rFonts w:asciiTheme="minorHAnsi" w:hAnsiTheme="minorHAnsi" w:cstheme="minorHAnsi"/>
+          <w:lang w:val="en-US"/>
         </w:rPr>
         <w:t xml:space="preserve">d  Calculate the weight of the edges of the quotient graph associated with the partition. (3 points) </w:t>
       </w:r>
@@ -3745,6 +5312,119 @@
     </w:lvl>
   </w:abstractNum>
   <w:abstractNum w:abstractNumId="3" w15:restartNumberingAfterBreak="0">
+    <w:nsid w:val="25DA55EA"/>
+    <w:multiLevelType w:val="multilevel"/>
+    <w:tmpl w:val="662E6AFA"/>
+    <w:lvl w:ilvl="0">
+      <w:start w:val="1"/>
+      <w:numFmt w:val="decimal"/>
+      <w:lvlText w:val="%1."/>
+      <w:lvlJc w:val="left"/>
+      <w:pPr>
+        <w:tabs>
+          <w:tab w:val="num" w:pos="720"/>
+        </w:tabs>
+        <w:ind w:left="720" w:hanging="360"/>
+      </w:pPr>
+    </w:lvl>
+    <w:lvl w:ilvl="1" w:tentative="1">
+      <w:start w:val="1"/>
+      <w:numFmt w:val="decimal"/>
+      <w:lvlText w:val="%2."/>
+      <w:lvlJc w:val="left"/>
+      <w:pPr>
+        <w:tabs>
+          <w:tab w:val="num" w:pos="1440"/>
+        </w:tabs>
+        <w:ind w:left="1440" w:hanging="360"/>
+      </w:pPr>
+    </w:lvl>
+    <w:lvl w:ilvl="2" w:tentative="1">
+      <w:start w:val="1"/>
+      <w:numFmt w:val="decimal"/>
+      <w:lvlText w:val="%3."/>
+      <w:lvlJc w:val="left"/>
+      <w:pPr>
+        <w:tabs>
+          <w:tab w:val="num" w:pos="2160"/>
+        </w:tabs>
+        <w:ind w:left="2160" w:hanging="360"/>
+      </w:pPr>
+    </w:lvl>
+    <w:lvl w:ilvl="3" w:tentative="1">
+      <w:start w:val="1"/>
+      <w:numFmt w:val="decimal"/>
+      <w:lvlText w:val="%4."/>
+      <w:lvlJc w:val="left"/>
+      <w:pPr>
+        <w:tabs>
+          <w:tab w:val="num" w:pos="2880"/>
+        </w:tabs>
+        <w:ind w:left="2880" w:hanging="360"/>
+      </w:pPr>
+    </w:lvl>
+    <w:lvl w:ilvl="4" w:tentative="1">
+      <w:start w:val="1"/>
+      <w:numFmt w:val="decimal"/>
+      <w:lvlText w:val="%5."/>
+      <w:lvlJc w:val="left"/>
+      <w:pPr>
+        <w:tabs>
+          <w:tab w:val="num" w:pos="3600"/>
+        </w:tabs>
+        <w:ind w:left="3600" w:hanging="360"/>
+      </w:pPr>
+    </w:lvl>
+    <w:lvl w:ilvl="5" w:tentative="1">
+      <w:start w:val="1"/>
+      <w:numFmt w:val="decimal"/>
+      <w:lvlText w:val="%6."/>
+      <w:lvlJc w:val="left"/>
+      <w:pPr>
+        <w:tabs>
+          <w:tab w:val="num" w:pos="4320"/>
+        </w:tabs>
+        <w:ind w:left="4320" w:hanging="360"/>
+      </w:pPr>
+    </w:lvl>
+    <w:lvl w:ilvl="6" w:tentative="1">
+      <w:start w:val="1"/>
+      <w:numFmt w:val="decimal"/>
+      <w:lvlText w:val="%7."/>
+      <w:lvlJc w:val="left"/>
+      <w:pPr>
+        <w:tabs>
+          <w:tab w:val="num" w:pos="5040"/>
+        </w:tabs>
+        <w:ind w:left="5040" w:hanging="360"/>
+      </w:pPr>
+    </w:lvl>
+    <w:lvl w:ilvl="7" w:tentative="1">
+      <w:start w:val="1"/>
+      <w:numFmt w:val="decimal"/>
+      <w:lvlText w:val="%8."/>
+      <w:lvlJc w:val="left"/>
+      <w:pPr>
+        <w:tabs>
+          <w:tab w:val="num" w:pos="5760"/>
+        </w:tabs>
+        <w:ind w:left="5760" w:hanging="360"/>
+      </w:pPr>
+    </w:lvl>
+    <w:lvl w:ilvl="8" w:tentative="1">
+      <w:start w:val="1"/>
+      <w:numFmt w:val="decimal"/>
+      <w:lvlText w:val="%9."/>
+      <w:lvlJc w:val="left"/>
+      <w:pPr>
+        <w:tabs>
+          <w:tab w:val="num" w:pos="6480"/>
+        </w:tabs>
+        <w:ind w:left="6480" w:hanging="360"/>
+      </w:pPr>
+    </w:lvl>
+  </w:abstractNum>
+  <w:abstractNum w:abstractNumId="4" w15:restartNumberingAfterBreak="0">
     <w:nsid w:val="373B0198"/>
     <w:multiLevelType w:val="hybridMultilevel"/>
     <w:tmpl w:val="ADA631BA"/>
@@ -3833,7 +5513,7 @@
       </w:pPr>
     </w:lvl>
   </w:abstractNum>
-  <w:abstractNum w:abstractNumId="4" w15:restartNumberingAfterBreak="0">
+  <w:abstractNum w:abstractNumId="5" w15:restartNumberingAfterBreak="0">
     <w:nsid w:val="5CF43E0B"/>
     <w:multiLevelType w:val="hybridMultilevel"/>
     <w:tmpl w:val="8BDE6A22"/>
@@ -3922,7 +5602,7 @@
       </w:pPr>
     </w:lvl>
   </w:abstractNum>
-  <w:abstractNum w:abstractNumId="5" w15:restartNumberingAfterBreak="0">
+  <w:abstractNum w:abstractNumId="6" w15:restartNumberingAfterBreak="0">
     <w:nsid w:val="66575EC4"/>
     <w:multiLevelType w:val="multilevel"/>
     <w:tmpl w:val="A9D6F420"/>
@@ -4071,7 +5751,7 @@
       </w:rPr>
     </w:lvl>
   </w:abstractNum>
-  <w:abstractNum w:abstractNumId="6" w15:restartNumberingAfterBreak="0">
+  <w:abstractNum w:abstractNumId="7" w15:restartNumberingAfterBreak="0">
     <w:nsid w:val="71AA6429"/>
     <w:multiLevelType w:val="multilevel"/>
     <w:tmpl w:val="641E4C3E"/>
@@ -4184,7 +5864,120 @@
       </w:pPr>
     </w:lvl>
   </w:abstractNum>
-  <w:abstractNum w:abstractNumId="7" w15:restartNumberingAfterBreak="0">
+  <w:abstractNum w:abstractNumId="8" w15:restartNumberingAfterBreak="0">
+    <w:nsid w:val="72EC10C2"/>
+    <w:multiLevelType w:val="multilevel"/>
+    <w:tmpl w:val="4164EF70"/>
+    <w:lvl w:ilvl="0">
+      <w:start w:val="1"/>
+      <w:numFmt w:val="decimal"/>
+      <w:lvlText w:val="%1."/>
+      <w:lvlJc w:val="left"/>
+      <w:pPr>
+        <w:tabs>
+          <w:tab w:val="num" w:pos="720"/>
+        </w:tabs>
+        <w:ind w:left="720" w:hanging="360"/>
+      </w:pPr>
+    </w:lvl>
+    <w:lvl w:ilvl="1" w:tentative="1">
+      <w:start w:val="1"/>
+      <w:numFmt w:val="decimal"/>
+      <w:lvlText w:val="%2."/>
+      <w:lvlJc w:val="left"/>
+      <w:pPr>
+        <w:tabs>
+          <w:tab w:val="num" w:pos="1440"/>
+        </w:tabs>
+        <w:ind w:left="1440" w:hanging="360"/>
+      </w:pPr>
+    </w:lvl>
+    <w:lvl w:ilvl="2" w:tentative="1">
+      <w:start w:val="1"/>
+      <w:numFmt w:val="decimal"/>
+      <w:lvlText w:val="%3."/>
+      <w:lvlJc w:val="left"/>
+      <w:pPr>
+        <w:tabs>
+          <w:tab w:val="num" w:pos="2160"/>
+        </w:tabs>
+        <w:ind w:left="2160" w:hanging="360"/>
+      </w:pPr>
+    </w:lvl>
+    <w:lvl w:ilvl="3" w:tentative="1">
+      <w:start w:val="1"/>
+      <w:numFmt w:val="decimal"/>
+      <w:lvlText w:val="%4."/>
+      <w:lvlJc w:val="left"/>
+      <w:pPr>
+        <w:tabs>
+          <w:tab w:val="num" w:pos="2880"/>
+        </w:tabs>
+        <w:ind w:left="2880" w:hanging="360"/>
+      </w:pPr>
+    </w:lvl>
+    <w:lvl w:ilvl="4" w:tentative="1">
+      <w:start w:val="1"/>
+      <w:numFmt w:val="decimal"/>
+      <w:lvlText w:val="%5."/>
+      <w:lvlJc w:val="left"/>
+      <w:pPr>
+        <w:tabs>
+          <w:tab w:val="num" w:pos="3600"/>
+        </w:tabs>
+        <w:ind w:left="3600" w:hanging="360"/>
+      </w:pPr>
+    </w:lvl>
+    <w:lvl w:ilvl="5" w:tentative="1">
+      <w:start w:val="1"/>
+      <w:numFmt w:val="decimal"/>
+      <w:lvlText w:val="%6."/>
+      <w:lvlJc w:val="left"/>
+      <w:pPr>
+        <w:tabs>
+          <w:tab w:val="num" w:pos="4320"/>
+        </w:tabs>
+        <w:ind w:left="4320" w:hanging="360"/>
+      </w:pPr>
+    </w:lvl>
+    <w:lvl w:ilvl="6" w:tentative="1">
+      <w:start w:val="1"/>
+      <w:numFmt w:val="decimal"/>
+      <w:lvlText w:val="%7."/>
+      <w:lvlJc w:val="left"/>
+      <w:pPr>
+        <w:tabs>
+          <w:tab w:val="num" w:pos="5040"/>
+        </w:tabs>
+        <w:ind w:left="5040" w:hanging="360"/>
+      </w:pPr>
+    </w:lvl>
+    <w:lvl w:ilvl="7" w:tentative="1">
+      <w:start w:val="1"/>
+      <w:numFmt w:val="decimal"/>
+      <w:lvlText w:val="%8."/>
+      <w:lvlJc w:val="left"/>
+      <w:pPr>
+        <w:tabs>
+          <w:tab w:val="num" w:pos="5760"/>
+        </w:tabs>
+        <w:ind w:left="5760" w:hanging="360"/>
+      </w:pPr>
+    </w:lvl>
+    <w:lvl w:ilvl="8" w:tentative="1">
+      <w:start w:val="1"/>
+      <w:numFmt w:val="decimal"/>
+      <w:lvlText w:val="%9."/>
+      <w:lvlJc w:val="left"/>
+      <w:pPr>
+        <w:tabs>
+          <w:tab w:val="num" w:pos="6480"/>
+        </w:tabs>
+        <w:ind w:left="6480" w:hanging="360"/>
+      </w:pPr>
+    </w:lvl>
+  </w:abstractNum>
+  <w:abstractNum w:abstractNumId="9" w15:restartNumberingAfterBreak="0">
     <w:nsid w:val="739A3057"/>
     <w:multiLevelType w:val="multilevel"/>
     <w:tmpl w:val="773A79F6"/>
@@ -4297,7 +6090,7 @@
       </w:pPr>
     </w:lvl>
   </w:abstractNum>
-  <w:abstractNum w:abstractNumId="8" w15:restartNumberingAfterBreak="0">
+  <w:abstractNum w:abstractNumId="10" w15:restartNumberingAfterBreak="0">
     <w:nsid w:val="73FA0653"/>
     <w:multiLevelType w:val="hybridMultilevel"/>
     <w:tmpl w:val="87C03950"/>
@@ -4386,17 +6179,106 @@
       </w:pPr>
     </w:lvl>
   </w:abstractNum>
+  <w:abstractNum w:abstractNumId="11" w15:restartNumberingAfterBreak="0">
+    <w:nsid w:val="7F437DCD"/>
+    <w:multiLevelType w:val="hybridMultilevel"/>
+    <w:tmpl w:val="E18E8BD8"/>
+    <w:lvl w:ilvl="0" w:tplc="0809000F">
+      <w:start w:val="1"/>
+      <w:numFmt w:val="decimal"/>
+      <w:lvlText w:val="%1."/>
+      <w:lvlJc w:val="left"/>
+      <w:pPr>
+        <w:ind w:left="720" w:hanging="360"/>
+      </w:pPr>
+      <w:rPr>
+        <w:rFonts w:hint="default"/>
+      </w:rPr>
+    </w:lvl>
+    <w:lvl w:ilvl="1" w:tplc="08090019" w:tentative="1">
+      <w:start w:val="1"/>
+      <w:numFmt w:val="lowerLetter"/>
+      <w:lvlText w:val="%2."/>
+      <w:lvlJc w:val="left"/>
+      <w:pPr>
+        <w:ind w:left="1440" w:hanging="360"/>
+      </w:pPr>
+    </w:lvl>
+    <w:lvl w:ilvl="2" w:tplc="0809001B" w:tentative="1">
+      <w:start w:val="1"/>
+      <w:numFmt w:val="lowerRoman"/>
+      <w:lvlText w:val="%3."/>
+      <w:lvlJc w:val="right"/>
+      <w:pPr>
+        <w:ind w:left="2160" w:hanging="180"/>
+      </w:pPr>
+    </w:lvl>
+    <w:lvl w:ilvl="3" w:tplc="0809000F" w:tentative="1">
+      <w:start w:val="1"/>
+      <w:numFmt w:val="decimal"/>
+      <w:lvlText w:val="%4."/>
+      <w:lvlJc w:val="left"/>
+      <w:pPr>
+        <w:ind w:left="2880" w:hanging="360"/>
+      </w:pPr>
+    </w:lvl>
+    <w:lvl w:ilvl="4" w:tplc="08090019" w:tentative="1">
+      <w:start w:val="1"/>
+      <w:numFmt w:val="lowerLetter"/>
+      <w:lvlText w:val="%5."/>
+      <w:lvlJc w:val="left"/>
+      <w:pPr>
+        <w:ind w:left="3600" w:hanging="360"/>
+      </w:pPr>
+    </w:lvl>
+    <w:lvl w:ilvl="5" w:tplc="0809001B" w:tentative="1">
+      <w:start w:val="1"/>
+      <w:numFmt w:val="lowerRoman"/>
+      <w:lvlText w:val="%6."/>
+      <w:lvlJc w:val="right"/>
+      <w:pPr>
+        <w:ind w:left="4320" w:hanging="180"/>
+      </w:pPr>
+    </w:lvl>
+    <w:lvl w:ilvl="6" w:tplc="0809000F" w:tentative="1">
+      <w:start w:val="1"/>
+      <w:numFmt w:val="decimal"/>
+      <w:lvlText w:val="%7."/>
+      <w:lvlJc w:val="left"/>
+      <w:pPr>
+        <w:ind w:left="5040" w:hanging="360"/>
+      </w:pPr>
+    </w:lvl>
+    <w:lvl w:ilvl="7" w:tplc="08090019" w:tentative="1">
+      <w:start w:val="1"/>
+      <w:numFmt w:val="lowerLetter"/>
+      <w:lvlText w:val="%8."/>
+      <w:lvlJc w:val="left"/>
+      <w:pPr>
+        <w:ind w:left="5760" w:hanging="360"/>
+      </w:pPr>
+    </w:lvl>
+    <w:lvl w:ilvl="8" w:tplc="0809001B" w:tentative="1">
+      <w:start w:val="1"/>
+      <w:numFmt w:val="lowerRoman"/>
+      <w:lvlText w:val="%9."/>
+      <w:lvlJc w:val="right"/>
+      <w:pPr>
+        <w:ind w:left="6480" w:hanging="180"/>
+      </w:pPr>
+    </w:lvl>
+  </w:abstractNum>
   <w:num w:numId="1" w16cid:durableId="1696810396">
-    <w:abstractNumId w:val="8"/>
+    <w:abstractNumId w:val="10"/>
   </w:num>
   <w:num w:numId="2" w16cid:durableId="632446558">
-    <w:abstractNumId w:val="6"/>
+    <w:abstractNumId w:val="7"/>
   </w:num>
   <w:num w:numId="3" w16cid:durableId="1888293473">
-    <w:abstractNumId w:val="4"/>
+    <w:abstractNumId w:val="5"/>
   </w:num>
   <w:num w:numId="4" w16cid:durableId="690640828">
-    <w:abstractNumId w:val="7"/>
+    <w:abstractNumId w:val="9"/>
   </w:num>
   <w:num w:numId="5" w16cid:durableId="358429741">
     <w:abstractNumId w:val="2"/>
@@ -4405,13 +6287,22 @@
     <w:abstractNumId w:val="1"/>
   </w:num>
   <w:num w:numId="7" w16cid:durableId="962882399">
-    <w:abstractNumId w:val="3"/>
+    <w:abstractNumId w:val="4"/>
   </w:num>
   <w:num w:numId="8" w16cid:durableId="60173910">
-    <w:abstractNumId w:val="5"/>
+    <w:abstractNumId w:val="6"/>
   </w:num>
   <w:num w:numId="9" w16cid:durableId="173081674">
     <w:abstractNumId w:val="0"/>
+  </w:num>
+  <w:num w:numId="10" w16cid:durableId="1525481713">
+    <w:abstractNumId w:val="3"/>
+  </w:num>
+  <w:num w:numId="11" w16cid:durableId="1295870985">
+    <w:abstractNumId w:val="11"/>
+  </w:num>
+  <w:num w:numId="12" w16cid:durableId="341443262">
+    <w:abstractNumId w:val="8"/>
   </w:num>
 </w:numbering>
 </file>
@@ -4873,6 +6764,11 @@
       </w:tblBorders>
     </w:tblPr>
   </w:style>
+  <w:style w:type="character" w:customStyle="1" w:styleId="hljs-keyword">
+    <w:name w:val="hljs-keyword"/>
+    <w:basedOn w:val="DefaultParagraphFont"/>
+    <w:rsid w:val="00E767AD"/>
+  </w:style>
 </w:styles>
 </file>
 

</xml_diff>

<commit_message>
Exercise 4 report pdf
</commit_message>
<xml_diff>
--- a/DPA/Reports/Report4.docx
+++ b/DPA/Reports/Report4.docx
@@ -1,6 +1,6 @@
 
 <file path=word/document.xml><?xml version="1.0" encoding="utf-8"?>
-<w:document xmlns:wpc="http://schemas.microsoft.com/office/word/2010/wordprocessingCanvas" xmlns:cx="http://schemas.microsoft.com/office/drawing/2014/chartex" xmlns:cx1="http://schemas.microsoft.com/office/drawing/2015/9/8/chartex" xmlns:cx2="http://schemas.microsoft.com/office/drawing/2015/10/21/chartex" xmlns:cx3="http://schemas.microsoft.com/office/drawing/2016/5/9/chartex" xmlns:cx4="http://schemas.microsoft.com/office/drawing/2016/5/10/chartex" xmlns:cx5="http://schemas.microsoft.com/office/drawing/2016/5/11/chartex" xmlns:cx6="http://schemas.microsoft.com/office/drawing/2016/5/12/chartex" xmlns:cx7="http://schemas.microsoft.com/office/drawing/2016/5/13/chartex" xmlns:cx8="http://schemas.microsoft.com/office/drawing/2016/5/14/chartex" xmlns:mc="http://schemas.openxmlformats.org/markup-compatibility/2006" xmlns:aink="http://schemas.microsoft.com/office/drawing/2016/ink" xmlns:am3d="http://schemas.microsoft.com/office/drawing/2017/model3d" xmlns:o="urn:schemas-microsoft-com:office:office" xmlns:oel="http://schemas.microsoft.com/office/2019/extlst" xmlns:r="http://schemas.openxmlformats.org/officeDocument/2006/relationships" xmlns:m="http://schemas.openxmlformats.org/officeDocument/2006/math" xmlns:v="urn:schemas-microsoft-com:vml" xmlns:wp14="http://schemas.microsoft.com/office/word/2010/wordprocessingDrawing" xmlns:wp="http://schemas.openxmlformats.org/drawingml/2006/wordprocessingDrawing" xmlns:w10="urn:schemas-microsoft-com:office:word" xmlns:w="http://schemas.openxmlformats.org/wordprocessingml/2006/main" xmlns:w14="http://schemas.microsoft.com/office/word/2010/wordml" xmlns:w15="http://schemas.microsoft.com/office/word/2012/wordml" xmlns:w16cex="http://schemas.microsoft.com/office/word/2018/wordml/cex" xmlns:w16cid="http://schemas.microsoft.com/office/word/2016/wordml/cid" xmlns:w16="http://schemas.microsoft.com/office/word/2018/wordml" xmlns:w16sdtdh="http://schemas.microsoft.com/office/word/2020/wordml/sdtdatahash" xmlns:w16se="http://schemas.microsoft.com/office/word/2015/wordml/symex" xmlns:wpg="http://schemas.microsoft.com/office/word/2010/wordprocessingGroup" xmlns:wpi="http://schemas.microsoft.com/office/word/2010/wordprocessingInk" xmlns:wne="http://schemas.microsoft.com/office/word/2006/wordml" xmlns:wps="http://schemas.microsoft.com/office/word/2010/wordprocessingShape" mc:Ignorable="w14 w15 w16se w16cid w16 w16cex w16sdtdh wp14">
+<w:document xmlns:wpc="http://schemas.microsoft.com/office/word/2010/wordprocessingCanvas" xmlns:cx="http://schemas.microsoft.com/office/drawing/2014/chartex" xmlns:cx1="http://schemas.microsoft.com/office/drawing/2015/9/8/chartex" xmlns:cx2="http://schemas.microsoft.com/office/drawing/2015/10/21/chartex" xmlns:cx3="http://schemas.microsoft.com/office/drawing/2016/5/9/chartex" xmlns:cx4="http://schemas.microsoft.com/office/drawing/2016/5/10/chartex" xmlns:cx5="http://schemas.microsoft.com/office/drawing/2016/5/11/chartex" xmlns:cx6="http://schemas.microsoft.com/office/drawing/2016/5/12/chartex" xmlns:cx7="http://schemas.microsoft.com/office/drawing/2016/5/13/chartex" xmlns:cx8="http://schemas.microsoft.com/office/drawing/2016/5/14/chartex" xmlns:mc="http://schemas.openxmlformats.org/markup-compatibility/2006" xmlns:aink="http://schemas.microsoft.com/office/drawing/2016/ink" xmlns:am3d="http://schemas.microsoft.com/office/drawing/2017/model3d" xmlns:o="urn:schemas-microsoft-com:office:office" xmlns:oel="http://schemas.microsoft.com/office/2019/extlst" xmlns:r="http://schemas.openxmlformats.org/officeDocument/2006/relationships" xmlns:m="http://schemas.openxmlformats.org/officeDocument/2006/math" xmlns:v="urn:schemas-microsoft-com:vml" xmlns:wp14="http://schemas.microsoft.com/office/word/2010/wordprocessingDrawing" xmlns:wp="http://schemas.openxmlformats.org/drawingml/2006/wordprocessingDrawing" xmlns:w10="urn:schemas-microsoft-com:office:word" xmlns:w="http://schemas.openxmlformats.org/wordprocessingml/2006/main" xmlns:w14="http://schemas.microsoft.com/office/word/2010/wordml" xmlns:w15="http://schemas.microsoft.com/office/word/2012/wordml" xmlns:w16cex="http://schemas.microsoft.com/office/word/2018/wordml/cex" xmlns:w16cid="http://schemas.microsoft.com/office/word/2016/wordml/cid" xmlns:w16="http://schemas.microsoft.com/office/word/2018/wordml" xmlns:w16du="http://schemas.microsoft.com/office/word/2023/wordml/word16du" xmlns:w16sdtdh="http://schemas.microsoft.com/office/word/2020/wordml/sdtdatahash" xmlns:w16se="http://schemas.microsoft.com/office/word/2015/wordml/symex" xmlns:wpg="http://schemas.microsoft.com/office/word/2010/wordprocessingGroup" xmlns:wpi="http://schemas.microsoft.com/office/word/2010/wordprocessingInk" xmlns:wne="http://schemas.microsoft.com/office/word/2006/wordml" xmlns:wps="http://schemas.microsoft.com/office/word/2010/wordprocessingShape" mc:Ignorable="w14 w15 w16se w16cid w16 w16cex w16sdtdh wp14">
   <w:body>
     <w:p>
       <w:pPr>
@@ -14,7 +14,6 @@
           <w:lang w:val="en-US"/>
         </w:rPr>
       </w:pPr>
-      <w:proofErr w:type="spellStart"/>
       <w:r>
         <w:rPr>
           <w:rFonts w:asciiTheme="minorHAnsi" w:hAnsiTheme="minorHAnsi" w:cstheme="minorHAnsi"/>
@@ -24,7 +23,7 @@
           <w:szCs w:val="32"/>
           <w:lang w:val="en-US"/>
         </w:rPr>
-        <w:t>answ</w:t>
+        <w:t xml:space="preserve">Report: Exercises </w:t>
       </w:r>
       <w:r>
         <w:rPr>
@@ -35,29 +34,6 @@
           <w:szCs w:val="32"/>
           <w:lang w:val="en-US"/>
         </w:rPr>
-        <w:t>Report</w:t>
-      </w:r>
-      <w:proofErr w:type="spellEnd"/>
-      <w:r>
-        <w:rPr>
-          <w:rFonts w:asciiTheme="minorHAnsi" w:hAnsiTheme="minorHAnsi" w:cstheme="minorHAnsi"/>
-          <w:b/>
-          <w:bCs/>
-          <w:sz w:val="32"/>
-          <w:szCs w:val="32"/>
-          <w:lang w:val="en-US"/>
-        </w:rPr>
-        <w:t xml:space="preserve">: Exercises </w:t>
-      </w:r>
-      <w:r>
-        <w:rPr>
-          <w:rFonts w:asciiTheme="minorHAnsi" w:hAnsiTheme="minorHAnsi" w:cstheme="minorHAnsi"/>
-          <w:b/>
-          <w:bCs/>
-          <w:sz w:val="32"/>
-          <w:szCs w:val="32"/>
-          <w:lang w:val="en-US"/>
-        </w:rPr>
         <w:t>4</w:t>
       </w:r>
     </w:p>
@@ -145,23 +121,7 @@
           <w:rFonts w:asciiTheme="minorHAnsi" w:hAnsiTheme="minorHAnsi" w:cstheme="minorHAnsi"/>
           <w:lang w:val="en-US"/>
         </w:rPr>
-        <w:t>Using MPI in C++, the Vogel-</w:t>
-      </w:r>
-      <w:proofErr w:type="spellStart"/>
-      <w:r>
-        <w:rPr>
-          <w:rFonts w:asciiTheme="minorHAnsi" w:hAnsiTheme="minorHAnsi" w:cstheme="minorHAnsi"/>
-          <w:lang w:val="en-US"/>
-        </w:rPr>
-        <w:t>Strauß</w:t>
-      </w:r>
-      <w:proofErr w:type="spellEnd"/>
-      <w:r>
-        <w:rPr>
-          <w:rFonts w:asciiTheme="minorHAnsi" w:hAnsiTheme="minorHAnsi" w:cstheme="minorHAnsi"/>
-          <w:lang w:val="en-US"/>
-        </w:rPr>
-        <w:t xml:space="preserve"> algorithm is implemented. The algorithm first puts</w:t>
+        <w:t>Using MPI in C++, the Vogel-Strauß algorithm is implemented. The algorithm first puts</w:t>
       </w:r>
       <w:r>
         <w:rPr>
@@ -529,23 +489,7 @@
           <w:rFonts w:asciiTheme="minorHAnsi" w:hAnsiTheme="minorHAnsi" w:cstheme="minorHAnsi"/>
           <w:lang w:val="en-US"/>
         </w:rPr>
-        <w:t>= 8 processing elements represented in binary as (000, 001, 010, 011, 100, 101, 110, 111). Assume that each processing element starts with a different character from {</w:t>
-      </w:r>
-      <w:proofErr w:type="gramStart"/>
-      <w:r>
-        <w:rPr>
-          <w:rFonts w:asciiTheme="minorHAnsi" w:hAnsiTheme="minorHAnsi" w:cstheme="minorHAnsi"/>
-          <w:lang w:val="en-US"/>
-        </w:rPr>
-        <w:t>A,B</w:t>
-      </w:r>
-      <w:proofErr w:type="gramEnd"/>
-      <w:r>
-        <w:rPr>
-          <w:rFonts w:asciiTheme="minorHAnsi" w:hAnsiTheme="minorHAnsi" w:cstheme="minorHAnsi"/>
-          <w:lang w:val="en-US"/>
-        </w:rPr>
-        <w:t>,C,D,E,F,G,H}. Show all steps of the execution until all processing elements have all the available characters.</w:t>
+        <w:t>= 8 processing elements represented in binary as (000, 001, 010, 011, 100, 101, 110, 111). Assume that each processing element starts with a different character from {A,B,C,D,E,F,G,H}. Show all steps of the execution until all processing elements have all the available characters.</w:t>
       </w:r>
     </w:p>
     <w:p>
@@ -1148,23 +1092,7 @@
           <w:rFonts w:asciiTheme="minorHAnsi" w:hAnsiTheme="minorHAnsi" w:cstheme="minorHAnsi"/>
           <w:lang w:val="en-US"/>
         </w:rPr>
-        <w:t xml:space="preserve">PE 001(B) receives A from PE 000, </w:t>
-      </w:r>
-      <w:proofErr w:type="gramStart"/>
-      <w:r>
-        <w:rPr>
-          <w:rFonts w:asciiTheme="minorHAnsi" w:hAnsiTheme="minorHAnsi" w:cstheme="minorHAnsi"/>
-          <w:lang w:val="en-US"/>
-        </w:rPr>
-        <w:t>B .</w:t>
-      </w:r>
-      <w:proofErr w:type="gramEnd"/>
-      <w:r>
-        <w:rPr>
-          <w:rFonts w:asciiTheme="minorHAnsi" w:hAnsiTheme="minorHAnsi" w:cstheme="minorHAnsi"/>
-          <w:lang w:val="en-US"/>
-        </w:rPr>
-        <w:t xml:space="preserve"> A = BA</w:t>
+        <w:t>PE 001(B) receives A from PE 000, B . A = BA</w:t>
       </w:r>
     </w:p>
     <w:p>
@@ -1732,23 +1660,7 @@
           <w:rFonts w:asciiTheme="minorHAnsi" w:hAnsiTheme="minorHAnsi" w:cstheme="minorHAnsi"/>
           <w:lang w:val="en-US"/>
         </w:rPr>
-        <w:t xml:space="preserve">CD from PE 010, </w:t>
-      </w:r>
-      <w:proofErr w:type="gramStart"/>
-      <w:r>
-        <w:rPr>
-          <w:rFonts w:asciiTheme="minorHAnsi" w:hAnsiTheme="minorHAnsi" w:cstheme="minorHAnsi"/>
-          <w:lang w:val="en-US"/>
-        </w:rPr>
-        <w:t>AB .</w:t>
-      </w:r>
-      <w:proofErr w:type="gramEnd"/>
-      <w:r>
-        <w:rPr>
-          <w:rFonts w:asciiTheme="minorHAnsi" w:hAnsiTheme="minorHAnsi" w:cstheme="minorHAnsi"/>
-          <w:lang w:val="en-US"/>
-        </w:rPr>
-        <w:t xml:space="preserve"> CD = ABCD</w:t>
+        <w:t>CD from PE 010, AB . CD = ABCD</w:t>
       </w:r>
     </w:p>
     <w:p>
@@ -1770,23 +1682,7 @@
           <w:rFonts w:asciiTheme="minorHAnsi" w:hAnsiTheme="minorHAnsi" w:cstheme="minorHAnsi"/>
           <w:lang w:val="en-US"/>
         </w:rPr>
-        <w:t xml:space="preserve">PE 001(BA) receives DC from PE 011, </w:t>
-      </w:r>
-      <w:proofErr w:type="gramStart"/>
-      <w:r>
-        <w:rPr>
-          <w:rFonts w:asciiTheme="minorHAnsi" w:hAnsiTheme="minorHAnsi" w:cstheme="minorHAnsi"/>
-          <w:lang w:val="en-US"/>
-        </w:rPr>
-        <w:t>BA .</w:t>
-      </w:r>
-      <w:proofErr w:type="gramEnd"/>
-      <w:r>
-        <w:rPr>
-          <w:rFonts w:asciiTheme="minorHAnsi" w:hAnsiTheme="minorHAnsi" w:cstheme="minorHAnsi"/>
-          <w:lang w:val="en-US"/>
-        </w:rPr>
-        <w:t xml:space="preserve"> DC = BADC</w:t>
+        <w:t>PE 001(BA) receives DC from PE 011, BA . DC = BADC</w:t>
       </w:r>
     </w:p>
     <w:p>
@@ -2292,23 +2188,7 @@
           <w:rFonts w:asciiTheme="minorHAnsi" w:hAnsiTheme="minorHAnsi" w:cstheme="minorHAnsi"/>
           <w:lang w:val="en-US"/>
         </w:rPr>
-        <w:t xml:space="preserve">PE 000(ABCD) receives EFGH from PE 100, </w:t>
-      </w:r>
-      <w:proofErr w:type="gramStart"/>
-      <w:r>
-        <w:rPr>
-          <w:rFonts w:asciiTheme="minorHAnsi" w:hAnsiTheme="minorHAnsi" w:cstheme="minorHAnsi"/>
-          <w:lang w:val="en-US"/>
-        </w:rPr>
-        <w:t>ABCD .</w:t>
-      </w:r>
-      <w:proofErr w:type="gramEnd"/>
-      <w:r>
-        <w:rPr>
-          <w:rFonts w:asciiTheme="minorHAnsi" w:hAnsiTheme="minorHAnsi" w:cstheme="minorHAnsi"/>
-          <w:lang w:val="en-US"/>
-        </w:rPr>
-        <w:t xml:space="preserve"> EFGH = ABCDEFGH</w:t>
+        <w:t>PE 000(ABCD) receives EFGH from PE 100, ABCD . EFGH = ABCDEFGH</w:t>
       </w:r>
     </w:p>
     <w:p>
@@ -2330,23 +2210,7 @@
           <w:rFonts w:asciiTheme="minorHAnsi" w:hAnsiTheme="minorHAnsi" w:cstheme="minorHAnsi"/>
           <w:lang w:val="en-US"/>
         </w:rPr>
-        <w:t xml:space="preserve">PE 001(BADC) receives FEHG from PE 101, </w:t>
-      </w:r>
-      <w:proofErr w:type="gramStart"/>
-      <w:r>
-        <w:rPr>
-          <w:rFonts w:asciiTheme="minorHAnsi" w:hAnsiTheme="minorHAnsi" w:cstheme="minorHAnsi"/>
-          <w:lang w:val="en-US"/>
-        </w:rPr>
-        <w:t>BADC .</w:t>
-      </w:r>
-      <w:proofErr w:type="gramEnd"/>
-      <w:r>
-        <w:rPr>
-          <w:rFonts w:asciiTheme="minorHAnsi" w:hAnsiTheme="minorHAnsi" w:cstheme="minorHAnsi"/>
-          <w:lang w:val="en-US"/>
-        </w:rPr>
-        <w:t xml:space="preserve"> FEHG = BADCFEHG</w:t>
+        <w:t>PE 001(BADC) receives FEHG from PE 101, BADC . FEHG = BADCFEHG</w:t>
       </w:r>
     </w:p>
     <w:p>
@@ -3106,39 +2970,7 @@
           <w:rFonts w:asciiTheme="minorHAnsi" w:hAnsiTheme="minorHAnsi" w:cstheme="minorHAnsi"/>
           <w:lang w:val="en-US"/>
         </w:rPr>
-        <w:t xml:space="preserve">function </w:t>
-      </w:r>
-      <w:proofErr w:type="gramStart"/>
-      <w:r>
-        <w:rPr>
-          <w:rFonts w:asciiTheme="minorHAnsi" w:hAnsiTheme="minorHAnsi" w:cstheme="minorHAnsi"/>
-          <w:lang w:val="en-US"/>
-        </w:rPr>
-        <w:t>Map(</w:t>
-      </w:r>
-      <w:proofErr w:type="gramEnd"/>
-      <w:r>
-        <w:rPr>
-          <w:rFonts w:asciiTheme="minorHAnsi" w:hAnsiTheme="minorHAnsi" w:cstheme="minorHAnsi"/>
-          <w:lang w:val="en-US"/>
-        </w:rPr>
-        <w:t xml:space="preserve">vertex, </w:t>
-      </w:r>
-      <w:proofErr w:type="spellStart"/>
-      <w:r>
-        <w:rPr>
-          <w:rFonts w:asciiTheme="minorHAnsi" w:hAnsiTheme="minorHAnsi" w:cstheme="minorHAnsi"/>
-          <w:lang w:val="en-US"/>
-        </w:rPr>
-        <w:t>outgoing_edges</w:t>
-      </w:r>
-      <w:proofErr w:type="spellEnd"/>
-      <w:r>
-        <w:rPr>
-          <w:rFonts w:asciiTheme="minorHAnsi" w:hAnsiTheme="minorHAnsi" w:cstheme="minorHAnsi"/>
-          <w:lang w:val="en-US"/>
-        </w:rPr>
-        <w:t>)</w:t>
+        <w:t>function Map(vertex, outgoing_edges)</w:t>
       </w:r>
     </w:p>
     <w:p>
@@ -3160,7 +2992,6 @@
         <w:tab/>
         <w:t xml:space="preserve">for each </w:t>
       </w:r>
-      <w:proofErr w:type="spellStart"/>
       <w:r>
         <w:rPr>
           <w:rFonts w:asciiTheme="minorHAnsi" w:hAnsiTheme="minorHAnsi" w:cstheme="minorHAnsi"/>
@@ -3168,29 +2999,12 @@
         </w:rPr>
         <w:t>destination_vertex</w:t>
       </w:r>
-      <w:proofErr w:type="spellEnd"/>
-      <w:r>
-        <w:rPr>
-          <w:rFonts w:asciiTheme="minorHAnsi" w:hAnsiTheme="minorHAnsi" w:cstheme="minorHAnsi"/>
-          <w:lang w:val="en-US"/>
-        </w:rPr>
-        <w:t xml:space="preserve"> in </w:t>
-      </w:r>
-      <w:proofErr w:type="spellStart"/>
-      <w:r>
-        <w:rPr>
-          <w:rFonts w:asciiTheme="minorHAnsi" w:hAnsiTheme="minorHAnsi" w:cstheme="minorHAnsi"/>
-          <w:lang w:val="en-US"/>
-        </w:rPr>
-        <w:t>outgoing_edges</w:t>
-      </w:r>
-      <w:proofErr w:type="spellEnd"/>
-      <w:r>
-        <w:rPr>
-          <w:rFonts w:asciiTheme="minorHAnsi" w:hAnsiTheme="minorHAnsi" w:cstheme="minorHAnsi"/>
-          <w:lang w:val="en-US"/>
-        </w:rPr>
-        <w:t>:</w:t>
+      <w:r>
+        <w:rPr>
+          <w:rFonts w:asciiTheme="minorHAnsi" w:hAnsiTheme="minorHAnsi" w:cstheme="minorHAnsi"/>
+          <w:lang w:val="en-US"/>
+        </w:rPr>
+        <w:t xml:space="preserve"> in outgoing_edges:</w:t>
       </w:r>
     </w:p>
     <w:p>
@@ -3218,33 +3032,20 @@
         </w:rPr>
         <w:tab/>
       </w:r>
-      <w:proofErr w:type="spellStart"/>
-      <w:proofErr w:type="gramStart"/>
       <w:r>
         <w:rPr>
           <w:rFonts w:asciiTheme="minorHAnsi" w:hAnsiTheme="minorHAnsi" w:cstheme="minorHAnsi"/>
           <w:lang w:val="fr-FR"/>
         </w:rPr>
-        <w:t>emit</w:t>
-      </w:r>
-      <w:proofErr w:type="spellEnd"/>
+        <w:t>emit(</w:t>
+      </w:r>
       <w:r>
         <w:rPr>
           <w:rFonts w:asciiTheme="minorHAnsi" w:hAnsiTheme="minorHAnsi" w:cstheme="minorHAnsi"/>
           <w:lang w:val="fr-FR"/>
         </w:rPr>
-        <w:t>(</w:t>
-      </w:r>
-      <w:proofErr w:type="spellStart"/>
-      <w:proofErr w:type="gramEnd"/>
-      <w:r>
-        <w:rPr>
-          <w:rFonts w:asciiTheme="minorHAnsi" w:hAnsiTheme="minorHAnsi" w:cstheme="minorHAnsi"/>
-          <w:lang w:val="fr-FR"/>
-        </w:rPr>
         <w:t>destination_vertex</w:t>
       </w:r>
-      <w:proofErr w:type="spellEnd"/>
       <w:r>
         <w:rPr>
           <w:rFonts w:asciiTheme="minorHAnsi" w:hAnsiTheme="minorHAnsi" w:cstheme="minorHAnsi"/>
@@ -3288,86 +3089,41 @@
           <w:lang w:val="fr-FR"/>
         </w:rPr>
       </w:pPr>
-      <w:proofErr w:type="spellStart"/>
-      <w:proofErr w:type="gramStart"/>
       <w:r>
         <w:rPr>
           <w:rFonts w:asciiTheme="minorHAnsi" w:hAnsiTheme="minorHAnsi" w:cstheme="minorHAnsi"/>
           <w:lang w:val="fr-FR"/>
         </w:rPr>
         <w:lastRenderedPageBreak/>
-        <w:t>function</w:t>
-      </w:r>
-      <w:proofErr w:type="spellEnd"/>
-      <w:proofErr w:type="gramEnd"/>
+        <w:t>function Reduce(</w:t>
+      </w:r>
       <w:r>
         <w:rPr>
           <w:rFonts w:asciiTheme="minorHAnsi" w:hAnsiTheme="minorHAnsi" w:cstheme="minorHAnsi"/>
           <w:lang w:val="fr-FR"/>
         </w:rPr>
-        <w:t xml:space="preserve"> </w:t>
-      </w:r>
-      <w:proofErr w:type="spellStart"/>
+        <w:t>destination</w:t>
+      </w:r>
       <w:r>
         <w:rPr>
           <w:rFonts w:asciiTheme="minorHAnsi" w:hAnsiTheme="minorHAnsi" w:cstheme="minorHAnsi"/>
           <w:lang w:val="fr-FR"/>
         </w:rPr>
-        <w:t>Reduce</w:t>
-      </w:r>
-      <w:proofErr w:type="spellEnd"/>
+        <w:t xml:space="preserve">_vertex, </w:t>
+      </w:r>
       <w:r>
         <w:rPr>
           <w:rFonts w:asciiTheme="minorHAnsi" w:hAnsiTheme="minorHAnsi" w:cstheme="minorHAnsi"/>
           <w:lang w:val="fr-FR"/>
         </w:rPr>
-        <w:t>(</w:t>
-      </w:r>
-      <w:proofErr w:type="spellStart"/>
+        <w:t>source_</w:t>
+      </w:r>
       <w:r>
         <w:rPr>
           <w:rFonts w:asciiTheme="minorHAnsi" w:hAnsiTheme="minorHAnsi" w:cstheme="minorHAnsi"/>
           <w:lang w:val="fr-FR"/>
         </w:rPr>
-        <w:t>destination</w:t>
-      </w:r>
-      <w:r>
-        <w:rPr>
-          <w:rFonts w:asciiTheme="minorHAnsi" w:hAnsiTheme="minorHAnsi" w:cstheme="minorHAnsi"/>
-          <w:lang w:val="fr-FR"/>
-        </w:rPr>
-        <w:t>_vertex</w:t>
-      </w:r>
-      <w:proofErr w:type="spellEnd"/>
-      <w:r>
-        <w:rPr>
-          <w:rFonts w:asciiTheme="minorHAnsi" w:hAnsiTheme="minorHAnsi" w:cstheme="minorHAnsi"/>
-          <w:lang w:val="fr-FR"/>
-        </w:rPr>
-        <w:t xml:space="preserve">, </w:t>
-      </w:r>
-      <w:proofErr w:type="spellStart"/>
-      <w:r>
-        <w:rPr>
-          <w:rFonts w:asciiTheme="minorHAnsi" w:hAnsiTheme="minorHAnsi" w:cstheme="minorHAnsi"/>
-          <w:lang w:val="fr-FR"/>
-        </w:rPr>
-        <w:t>source_</w:t>
-      </w:r>
-      <w:r>
-        <w:rPr>
-          <w:rFonts w:asciiTheme="minorHAnsi" w:hAnsiTheme="minorHAnsi" w:cstheme="minorHAnsi"/>
-          <w:lang w:val="fr-FR"/>
-        </w:rPr>
-        <w:t>vertices</w:t>
-      </w:r>
-      <w:proofErr w:type="spellEnd"/>
-      <w:r>
-        <w:rPr>
-          <w:rFonts w:asciiTheme="minorHAnsi" w:hAnsiTheme="minorHAnsi" w:cstheme="minorHAnsi"/>
-          <w:lang w:val="fr-FR"/>
-        </w:rPr>
-        <w:t>):</w:t>
+        <w:t>vertices):</w:t>
       </w:r>
     </w:p>
     <w:p>
@@ -3388,21 +3144,12 @@
         </w:rPr>
         <w:tab/>
       </w:r>
-      <w:proofErr w:type="spellStart"/>
-      <w:r>
-        <w:rPr>
-          <w:rFonts w:asciiTheme="minorHAnsi" w:hAnsiTheme="minorHAnsi" w:cstheme="minorHAnsi"/>
-          <w:lang w:val="en-US"/>
-        </w:rPr>
-        <w:t>reversed_outgoing_edges</w:t>
-      </w:r>
-      <w:proofErr w:type="spellEnd"/>
-      <w:r>
-        <w:rPr>
-          <w:rFonts w:asciiTheme="minorHAnsi" w:hAnsiTheme="minorHAnsi" w:cstheme="minorHAnsi"/>
-          <w:lang w:val="en-US"/>
-        </w:rPr>
-        <w:t xml:space="preserve"> = []</w:t>
+      <w:r>
+        <w:rPr>
+          <w:rFonts w:asciiTheme="minorHAnsi" w:hAnsiTheme="minorHAnsi" w:cstheme="minorHAnsi"/>
+          <w:lang w:val="en-US"/>
+        </w:rPr>
+        <w:t>reversed_outgoing_edges = []</w:t>
       </w:r>
     </w:p>
     <w:p>
@@ -3431,7 +3178,6 @@
         </w:rPr>
         <w:t xml:space="preserve">vertex in </w:t>
       </w:r>
-      <w:proofErr w:type="spellStart"/>
       <w:r>
         <w:rPr>
           <w:rFonts w:asciiTheme="minorHAnsi" w:hAnsiTheme="minorHAnsi" w:cstheme="minorHAnsi"/>
@@ -3444,15 +3190,7 @@
           <w:rFonts w:asciiTheme="minorHAnsi" w:hAnsiTheme="minorHAnsi" w:cstheme="minorHAnsi"/>
           <w:lang w:val="en-US"/>
         </w:rPr>
-        <w:t>vertices</w:t>
-      </w:r>
-      <w:proofErr w:type="spellEnd"/>
-      <w:r>
-        <w:rPr>
-          <w:rFonts w:asciiTheme="minorHAnsi" w:hAnsiTheme="minorHAnsi" w:cstheme="minorHAnsi"/>
-          <w:lang w:val="en-US"/>
-        </w:rPr>
-        <w:t>:</w:t>
+        <w:t>vertices:</w:t>
       </w:r>
     </w:p>
     <w:p>
@@ -3479,31 +3217,7 @@
           <w:lang w:val="en-US"/>
         </w:rPr>
         <w:tab/>
-      </w:r>
-      <w:proofErr w:type="spellStart"/>
-      <w:r>
-        <w:rPr>
-          <w:rFonts w:asciiTheme="minorHAnsi" w:hAnsiTheme="minorHAnsi" w:cstheme="minorHAnsi"/>
-          <w:lang w:val="en-US"/>
-        </w:rPr>
-        <w:t>reversed_outgoing_</w:t>
-      </w:r>
-      <w:proofErr w:type="gramStart"/>
-      <w:r>
-        <w:rPr>
-          <w:rFonts w:asciiTheme="minorHAnsi" w:hAnsiTheme="minorHAnsi" w:cstheme="minorHAnsi"/>
-          <w:lang w:val="en-US"/>
-        </w:rPr>
-        <w:t>edges.append</w:t>
-      </w:r>
-      <w:proofErr w:type="spellEnd"/>
-      <w:proofErr w:type="gramEnd"/>
-      <w:r>
-        <w:rPr>
-          <w:rFonts w:asciiTheme="minorHAnsi" w:hAnsiTheme="minorHAnsi" w:cstheme="minorHAnsi"/>
-          <w:lang w:val="en-US"/>
-        </w:rPr>
-        <w:t>(vertex)</w:t>
+        <w:t>reversed_outgoing_edges.append(vertex)</w:t>
       </w:r>
     </w:p>
     <w:p>
@@ -3523,17 +3237,8 @@
           <w:lang w:val="en-US"/>
         </w:rPr>
         <w:tab/>
-      </w:r>
-      <w:proofErr w:type="gramStart"/>
-      <w:r>
-        <w:rPr>
-          <w:rFonts w:asciiTheme="minorHAnsi" w:hAnsiTheme="minorHAnsi" w:cstheme="minorHAnsi"/>
-          <w:lang w:val="en-US"/>
-        </w:rPr>
         <w:t>emit(</w:t>
       </w:r>
-      <w:proofErr w:type="spellStart"/>
-      <w:proofErr w:type="gramEnd"/>
       <w:r>
         <w:rPr>
           <w:rFonts w:asciiTheme="minorHAnsi" w:hAnsiTheme="minorHAnsi" w:cstheme="minorHAnsi"/>
@@ -3546,31 +3251,7 @@
           <w:rFonts w:asciiTheme="minorHAnsi" w:hAnsiTheme="minorHAnsi" w:cstheme="minorHAnsi"/>
           <w:lang w:val="en-US"/>
         </w:rPr>
-        <w:t>_vertex</w:t>
-      </w:r>
-      <w:proofErr w:type="spellEnd"/>
-      <w:r>
-        <w:rPr>
-          <w:rFonts w:asciiTheme="minorHAnsi" w:hAnsiTheme="minorHAnsi" w:cstheme="minorHAnsi"/>
-          <w:lang w:val="en-US"/>
-        </w:rPr>
-        <w:t xml:space="preserve">, </w:t>
-      </w:r>
-      <w:proofErr w:type="spellStart"/>
-      <w:r>
-        <w:rPr>
-          <w:rFonts w:asciiTheme="minorHAnsi" w:hAnsiTheme="minorHAnsi" w:cstheme="minorHAnsi"/>
-          <w:lang w:val="en-US"/>
-        </w:rPr>
-        <w:t>reversed_outgoing_edges</w:t>
-      </w:r>
-      <w:proofErr w:type="spellEnd"/>
-      <w:r>
-        <w:rPr>
-          <w:rFonts w:asciiTheme="minorHAnsi" w:hAnsiTheme="minorHAnsi" w:cstheme="minorHAnsi"/>
-          <w:lang w:val="en-US"/>
-        </w:rPr>
-        <w:t>)</w:t>
+        <w:t>_vertex, reversed_outgoing_edges)</w:t>
       </w:r>
     </w:p>
     <w:p>
@@ -3603,31 +3284,13 @@
         </w:rPr>
         <w:t xml:space="preserve">function </w:t>
       </w:r>
-      <w:proofErr w:type="spellStart"/>
-      <w:r>
-        <w:rPr>
-          <w:rFonts w:asciiTheme="minorHAnsi" w:hAnsiTheme="minorHAnsi" w:cstheme="minorHAnsi"/>
-          <w:lang w:val="en-US"/>
-        </w:rPr>
-        <w:t>BuildReverseGraphAdjacencyArray</w:t>
-      </w:r>
-      <w:proofErr w:type="spellEnd"/>
-      <w:r>
-        <w:rPr>
-          <w:rFonts w:asciiTheme="minorHAnsi" w:hAnsiTheme="minorHAnsi" w:cstheme="minorHAnsi"/>
-          <w:lang w:val="en-US"/>
-        </w:rPr>
-        <w:t>(</w:t>
-      </w:r>
-      <w:proofErr w:type="spellStart"/>
-      <w:r>
-        <w:rPr>
-          <w:rFonts w:asciiTheme="minorHAnsi" w:hAnsiTheme="minorHAnsi" w:cstheme="minorHAnsi"/>
-          <w:lang w:val="en-US"/>
-        </w:rPr>
-        <w:t>graph_adjacency_array</w:t>
-      </w:r>
-      <w:proofErr w:type="spellEnd"/>
+      <w:r>
+        <w:rPr>
+          <w:rFonts w:asciiTheme="minorHAnsi" w:hAnsiTheme="minorHAnsi" w:cstheme="minorHAnsi"/>
+          <w:lang w:val="en-US"/>
+        </w:rPr>
+        <w:t>BuildReverseGraphAdjacencyArray(graph_adjacency_array</w:t>
+      </w:r>
       <w:r>
         <w:rPr>
           <w:rFonts w:asciiTheme="minorHAnsi" w:hAnsiTheme="minorHAnsi" w:cstheme="minorHAnsi"/>
@@ -3668,21 +3331,12 @@
           <w:lang w:val="en-US"/>
         </w:rPr>
       </w:pPr>
-      <w:proofErr w:type="spellStart"/>
-      <w:r>
-        <w:rPr>
-          <w:rFonts w:asciiTheme="minorHAnsi" w:hAnsiTheme="minorHAnsi" w:cstheme="minorHAnsi"/>
-          <w:lang w:val="en-US"/>
-        </w:rPr>
-        <w:t>map_output</w:t>
-      </w:r>
-      <w:proofErr w:type="spellEnd"/>
-      <w:r>
-        <w:rPr>
-          <w:rFonts w:asciiTheme="minorHAnsi" w:hAnsiTheme="minorHAnsi" w:cstheme="minorHAnsi"/>
-          <w:lang w:val="en-US"/>
-        </w:rPr>
-        <w:t xml:space="preserve"> = []</w:t>
+      <w:r>
+        <w:rPr>
+          <w:rFonts w:asciiTheme="minorHAnsi" w:hAnsiTheme="minorHAnsi" w:cstheme="minorHAnsi"/>
+          <w:lang w:val="en-US"/>
+        </w:rPr>
+        <w:t>map_output = []</w:t>
       </w:r>
     </w:p>
     <w:p>
@@ -3708,25 +3362,8 @@
           <w:rFonts w:asciiTheme="minorHAnsi" w:hAnsiTheme="minorHAnsi" w:cstheme="minorHAnsi"/>
           <w:lang w:val="en-US"/>
         </w:rPr>
-        <w:t xml:space="preserve">for each vertex, </w:t>
-      </w:r>
-      <w:proofErr w:type="spellStart"/>
-      <w:r>
-        <w:rPr>
-          <w:rFonts w:asciiTheme="minorHAnsi" w:hAnsiTheme="minorHAnsi" w:cstheme="minorHAnsi"/>
-          <w:lang w:val="en-US"/>
-        </w:rPr>
-        <w:t>outgoing_edges</w:t>
-      </w:r>
-      <w:proofErr w:type="spellEnd"/>
-      <w:r>
-        <w:rPr>
-          <w:rFonts w:asciiTheme="minorHAnsi" w:hAnsiTheme="minorHAnsi" w:cstheme="minorHAnsi"/>
-          <w:lang w:val="en-US"/>
-        </w:rPr>
-        <w:t xml:space="preserve"> in </w:t>
-      </w:r>
-      <w:proofErr w:type="spellStart"/>
+        <w:t xml:space="preserve">for each vertex, outgoing_edges in </w:t>
+      </w:r>
       <w:r>
         <w:rPr>
           <w:rFonts w:asciiTheme="minorHAnsi" w:hAnsiTheme="minorHAnsi" w:cstheme="minorHAnsi"/>
@@ -3734,7 +3371,6 @@
         </w:rPr>
         <w:t>graph_adjacency_array</w:t>
       </w:r>
-      <w:proofErr w:type="spellEnd"/>
       <w:r>
         <w:rPr>
           <w:rFonts w:asciiTheme="minorHAnsi" w:hAnsiTheme="minorHAnsi" w:cstheme="minorHAnsi"/>
@@ -3768,52 +3404,19 @@
         </w:rPr>
         <w:tab/>
       </w:r>
-      <w:proofErr w:type="spellStart"/>
-      <w:r>
-        <w:rPr>
-          <w:rFonts w:asciiTheme="minorHAnsi" w:hAnsiTheme="minorHAnsi" w:cstheme="minorHAnsi"/>
-          <w:lang w:val="en-US"/>
-        </w:rPr>
-        <w:t>intermediate_map_output</w:t>
-      </w:r>
-      <w:proofErr w:type="spellEnd"/>
-      <w:r>
-        <w:rPr>
-          <w:rFonts w:asciiTheme="minorHAnsi" w:hAnsiTheme="minorHAnsi" w:cstheme="minorHAnsi"/>
-          <w:lang w:val="en-US"/>
-        </w:rPr>
-        <w:t xml:space="preserve"> </w:t>
-      </w:r>
-      <w:r>
-        <w:rPr>
-          <w:rFonts w:asciiTheme="minorHAnsi" w:hAnsiTheme="minorHAnsi" w:cstheme="minorHAnsi"/>
-          <w:lang w:val="en-US"/>
-        </w:rPr>
-        <w:t xml:space="preserve">= </w:t>
-      </w:r>
-      <w:proofErr w:type="gramStart"/>
-      <w:r>
-        <w:rPr>
-          <w:rFonts w:asciiTheme="minorHAnsi" w:hAnsiTheme="minorHAnsi" w:cstheme="minorHAnsi"/>
-          <w:lang w:val="en-US"/>
-        </w:rPr>
-        <w:t>Map(</w:t>
-      </w:r>
-      <w:proofErr w:type="gramEnd"/>
-      <w:r>
-        <w:rPr>
-          <w:rFonts w:asciiTheme="minorHAnsi" w:hAnsiTheme="minorHAnsi" w:cstheme="minorHAnsi"/>
-          <w:lang w:val="en-US"/>
-        </w:rPr>
-        <w:t xml:space="preserve">vertex, </w:t>
-      </w:r>
-      <w:proofErr w:type="spellStart"/>
-      <w:r>
-        <w:rPr>
-          <w:rFonts w:asciiTheme="minorHAnsi" w:hAnsiTheme="minorHAnsi" w:cstheme="minorHAnsi"/>
-          <w:lang w:val="en-US"/>
-        </w:rPr>
-        <w:t>outgoing</w:t>
+      <w:r>
+        <w:rPr>
+          <w:rFonts w:asciiTheme="minorHAnsi" w:hAnsiTheme="minorHAnsi" w:cstheme="minorHAnsi"/>
+          <w:lang w:val="en-US"/>
+        </w:rPr>
+        <w:t xml:space="preserve">intermediate_map_output </w:t>
+      </w:r>
+      <w:r>
+        <w:rPr>
+          <w:rFonts w:asciiTheme="minorHAnsi" w:hAnsiTheme="minorHAnsi" w:cstheme="minorHAnsi"/>
+          <w:lang w:val="en-US"/>
+        </w:rPr>
+        <w:t>= Map(vertex, outgoing</w:t>
       </w:r>
       <w:r>
         <w:rPr>
@@ -3827,15 +3430,7 @@
           <w:rFonts w:asciiTheme="minorHAnsi" w:hAnsiTheme="minorHAnsi" w:cstheme="minorHAnsi"/>
           <w:lang w:val="en-US"/>
         </w:rPr>
-        <w:t>edges</w:t>
-      </w:r>
-      <w:proofErr w:type="spellEnd"/>
-      <w:r>
-        <w:rPr>
-          <w:rFonts w:asciiTheme="minorHAnsi" w:hAnsiTheme="minorHAnsi" w:cstheme="minorHAnsi"/>
-          <w:lang w:val="en-US"/>
-        </w:rPr>
-        <w:t>)</w:t>
+        <w:t>edges)</w:t>
       </w:r>
     </w:p>
     <w:p>
@@ -3863,7 +3458,6 @@
         </w:rPr>
         <w:tab/>
       </w:r>
-      <w:proofErr w:type="spellStart"/>
       <w:r>
         <w:rPr>
           <w:rFonts w:asciiTheme="minorHAnsi" w:hAnsiTheme="minorHAnsi" w:cstheme="minorHAnsi"/>
@@ -3885,7 +3479,6 @@
         </w:rPr>
         <w:t>dd</w:t>
       </w:r>
-      <w:proofErr w:type="spellEnd"/>
       <w:r>
         <w:rPr>
           <w:rFonts w:asciiTheme="minorHAnsi" w:hAnsiTheme="minorHAnsi" w:cstheme="minorHAnsi"/>
@@ -3893,7 +3486,6 @@
         </w:rPr>
         <w:t>(</w:t>
       </w:r>
-      <w:proofErr w:type="spellStart"/>
       <w:r>
         <w:rPr>
           <w:rFonts w:asciiTheme="minorHAnsi" w:hAnsiTheme="minorHAnsi" w:cstheme="minorHAnsi"/>
@@ -3906,15 +3498,7 @@
           <w:rFonts w:asciiTheme="minorHAnsi" w:hAnsiTheme="minorHAnsi" w:cstheme="minorHAnsi"/>
           <w:lang w:val="en-US"/>
         </w:rPr>
-        <w:t>map_output</w:t>
-      </w:r>
-      <w:proofErr w:type="spellEnd"/>
-      <w:r>
-        <w:rPr>
-          <w:rFonts w:asciiTheme="minorHAnsi" w:hAnsiTheme="minorHAnsi" w:cstheme="minorHAnsi"/>
-          <w:lang w:val="en-US"/>
-        </w:rPr>
-        <w:t>)</w:t>
+        <w:t>map_output)</w:t>
       </w:r>
     </w:p>
     <w:p>
@@ -4000,7 +3584,6 @@
           <w:lang w:val="en-US"/>
         </w:rPr>
       </w:pPr>
-      <w:proofErr w:type="spellStart"/>
       <w:r>
         <w:rPr>
           <w:rFonts w:asciiTheme="minorHAnsi" w:hAnsiTheme="minorHAnsi" w:cstheme="minorHAnsi"/>
@@ -4015,7 +3598,6 @@
         </w:rPr>
         <w:t>_adjacency_array</w:t>
       </w:r>
-      <w:proofErr w:type="spellEnd"/>
       <w:r>
         <w:rPr>
           <w:rFonts w:asciiTheme="minorHAnsi" w:hAnsiTheme="minorHAnsi" w:cstheme="minorHAnsi"/>
@@ -4050,7 +3632,6 @@
         </w:rPr>
         <w:t xml:space="preserve">for each </w:t>
       </w:r>
-      <w:proofErr w:type="spellStart"/>
       <w:r>
         <w:rPr>
           <w:rFonts w:asciiTheme="minorHAnsi" w:hAnsiTheme="minorHAnsi" w:cstheme="minorHAnsi"/>
@@ -4063,17 +3644,8 @@
           <w:rFonts w:asciiTheme="minorHAnsi" w:hAnsiTheme="minorHAnsi" w:cstheme="minorHAnsi"/>
           <w:lang w:val="en-US"/>
         </w:rPr>
-        <w:t>_vertex</w:t>
-      </w:r>
-      <w:proofErr w:type="spellEnd"/>
-      <w:r>
-        <w:rPr>
-          <w:rFonts w:asciiTheme="minorHAnsi" w:hAnsiTheme="minorHAnsi" w:cstheme="minorHAnsi"/>
-          <w:lang w:val="en-US"/>
-        </w:rPr>
-        <w:t xml:space="preserve">, </w:t>
-      </w:r>
-      <w:proofErr w:type="spellStart"/>
+        <w:t xml:space="preserve">_vertex, </w:t>
+      </w:r>
       <w:r>
         <w:rPr>
           <w:rFonts w:asciiTheme="minorHAnsi" w:hAnsiTheme="minorHAnsi" w:cstheme="minorHAnsi"/>
@@ -4086,17 +3658,8 @@
           <w:rFonts w:asciiTheme="minorHAnsi" w:hAnsiTheme="minorHAnsi" w:cstheme="minorHAnsi"/>
           <w:lang w:val="en-US"/>
         </w:rPr>
-        <w:t>vertices</w:t>
-      </w:r>
-      <w:proofErr w:type="spellEnd"/>
-      <w:r>
-        <w:rPr>
-          <w:rFonts w:asciiTheme="minorHAnsi" w:hAnsiTheme="minorHAnsi" w:cstheme="minorHAnsi"/>
-          <w:lang w:val="en-US"/>
-        </w:rPr>
-        <w:t xml:space="preserve"> in </w:t>
-      </w:r>
-      <w:proofErr w:type="spellStart"/>
+        <w:t xml:space="preserve">vertices in </w:t>
+      </w:r>
       <w:r>
         <w:rPr>
           <w:rFonts w:asciiTheme="minorHAnsi" w:hAnsiTheme="minorHAnsi" w:cstheme="minorHAnsi"/>
@@ -4104,7 +3667,6 @@
         </w:rPr>
         <w:t>sorted_map_output</w:t>
       </w:r>
-      <w:proofErr w:type="spellEnd"/>
       <w:r>
         <w:rPr>
           <w:rFonts w:asciiTheme="minorHAnsi" w:hAnsiTheme="minorHAnsi" w:cstheme="minorHAnsi"/>
@@ -4125,7 +3687,6 @@
           <w:lang w:val="en-US"/>
         </w:rPr>
       </w:pPr>
-      <w:proofErr w:type="spellStart"/>
       <w:r>
         <w:rPr>
           <w:rFonts w:asciiTheme="minorHAnsi" w:hAnsiTheme="minorHAnsi" w:cstheme="minorHAnsi"/>
@@ -4138,26 +3699,8 @@
           <w:rFonts w:asciiTheme="minorHAnsi" w:hAnsiTheme="minorHAnsi" w:cstheme="minorHAnsi"/>
           <w:lang w:val="en-US"/>
         </w:rPr>
-        <w:t>reduce_output</w:t>
-      </w:r>
-      <w:proofErr w:type="spellEnd"/>
-      <w:r>
-        <w:rPr>
-          <w:rFonts w:asciiTheme="minorHAnsi" w:hAnsiTheme="minorHAnsi" w:cstheme="minorHAnsi"/>
-          <w:lang w:val="en-US"/>
-        </w:rPr>
-        <w:t xml:space="preserve"> = </w:t>
-      </w:r>
-      <w:proofErr w:type="gramStart"/>
-      <w:r>
-        <w:rPr>
-          <w:rFonts w:asciiTheme="minorHAnsi" w:hAnsiTheme="minorHAnsi" w:cstheme="minorHAnsi"/>
-          <w:lang w:val="en-US"/>
-        </w:rPr>
-        <w:t>Reduce(</w:t>
-      </w:r>
-      <w:proofErr w:type="spellStart"/>
-      <w:proofErr w:type="gramEnd"/>
+        <w:t>reduce_output = Reduce(</w:t>
+      </w:r>
       <w:r>
         <w:rPr>
           <w:rFonts w:asciiTheme="minorHAnsi" w:hAnsiTheme="minorHAnsi" w:cstheme="minorHAnsi"/>
@@ -4170,17 +3713,8 @@
           <w:rFonts w:asciiTheme="minorHAnsi" w:hAnsiTheme="minorHAnsi" w:cstheme="minorHAnsi"/>
           <w:lang w:val="en-US"/>
         </w:rPr>
-        <w:t>_vertex</w:t>
-      </w:r>
-      <w:proofErr w:type="spellEnd"/>
-      <w:r>
-        <w:rPr>
-          <w:rFonts w:asciiTheme="minorHAnsi" w:hAnsiTheme="minorHAnsi" w:cstheme="minorHAnsi"/>
-          <w:lang w:val="en-US"/>
-        </w:rPr>
-        <w:t xml:space="preserve">, </w:t>
-      </w:r>
-      <w:proofErr w:type="spellStart"/>
+        <w:t xml:space="preserve">_vertex, </w:t>
+      </w:r>
       <w:r>
         <w:rPr>
           <w:rFonts w:asciiTheme="minorHAnsi" w:hAnsiTheme="minorHAnsi" w:cstheme="minorHAnsi"/>
@@ -4193,15 +3727,7 @@
           <w:rFonts w:asciiTheme="minorHAnsi" w:hAnsiTheme="minorHAnsi" w:cstheme="minorHAnsi"/>
           <w:lang w:val="en-US"/>
         </w:rPr>
-        <w:t>vertices</w:t>
-      </w:r>
-      <w:proofErr w:type="spellEnd"/>
-      <w:r>
-        <w:rPr>
-          <w:rFonts w:asciiTheme="minorHAnsi" w:hAnsiTheme="minorHAnsi" w:cstheme="minorHAnsi"/>
-          <w:lang w:val="en-US"/>
-        </w:rPr>
-        <w:t>)</w:t>
+        <w:t>vertices)</w:t>
       </w:r>
     </w:p>
     <w:p>
@@ -4236,7 +3762,6 @@
         </w:rPr>
         <w:tab/>
       </w:r>
-      <w:proofErr w:type="spellStart"/>
       <w:r>
         <w:rPr>
           <w:rFonts w:asciiTheme="minorHAnsi" w:hAnsiTheme="minorHAnsi" w:cstheme="minorHAnsi"/>
@@ -4251,21 +3776,12 @@
         </w:rPr>
         <w:t>add</w:t>
       </w:r>
-      <w:proofErr w:type="spellEnd"/>
-      <w:r>
-        <w:rPr>
-          <w:rFonts w:asciiTheme="minorHAnsi" w:hAnsiTheme="minorHAnsi" w:cstheme="minorHAnsi"/>
-          <w:lang w:val="en-US"/>
-        </w:rPr>
-        <w:t>(</w:t>
-      </w:r>
-      <w:proofErr w:type="spellStart"/>
-      <w:r>
-        <w:rPr>
-          <w:rFonts w:asciiTheme="minorHAnsi" w:hAnsiTheme="minorHAnsi" w:cstheme="minorHAnsi"/>
-          <w:lang w:val="en-US"/>
-        </w:rPr>
-        <w:t>intermediate_</w:t>
+      <w:r>
+        <w:rPr>
+          <w:rFonts w:asciiTheme="minorHAnsi" w:hAnsiTheme="minorHAnsi" w:cstheme="minorHAnsi"/>
+          <w:lang w:val="en-US"/>
+        </w:rPr>
+        <w:t>(intermediate_</w:t>
       </w:r>
       <w:r>
         <w:rPr>
@@ -4274,7 +3790,6 @@
         </w:rPr>
         <w:t>reduce_output</w:t>
       </w:r>
-      <w:proofErr w:type="spellEnd"/>
       <w:r>
         <w:rPr>
           <w:rFonts w:asciiTheme="minorHAnsi" w:hAnsiTheme="minorHAnsi" w:cstheme="minorHAnsi"/>
@@ -4302,24 +3817,13 @@
         </w:rPr>
         <w:t xml:space="preserve">return </w:t>
       </w:r>
-      <w:proofErr w:type="spellStart"/>
-      <w:r>
-        <w:rPr>
-          <w:rFonts w:asciiTheme="minorHAnsi" w:hAnsiTheme="minorHAnsi" w:cstheme="minorHAnsi"/>
-          <w:lang w:val="en-US"/>
-        </w:rPr>
-        <w:t>reverse_graph_adjacency_</w:t>
-      </w:r>
-      <w:proofErr w:type="gramStart"/>
-      <w:r>
-        <w:rPr>
-          <w:rFonts w:asciiTheme="minorHAnsi" w:hAnsiTheme="minorHAnsi" w:cstheme="minorHAnsi"/>
-          <w:lang w:val="en-US"/>
-        </w:rPr>
-        <w:t>array</w:t>
-      </w:r>
-      <w:proofErr w:type="spellEnd"/>
-      <w:proofErr w:type="gramEnd"/>
+      <w:r>
+        <w:rPr>
+          <w:rFonts w:asciiTheme="minorHAnsi" w:hAnsiTheme="minorHAnsi" w:cstheme="minorHAnsi"/>
+          <w:lang w:val="en-US"/>
+        </w:rPr>
+        <w:t>reverse_graph_adjacency_array</w:t>
+      </w:r>
     </w:p>
     <w:p>
       <w:pPr>
@@ -4389,7 +3893,6 @@
         </w:rPr>
         <w:t xml:space="preserve">The </w:t>
       </w:r>
-      <w:proofErr w:type="gramStart"/>
       <w:r>
         <w:rPr>
           <w:rFonts w:asciiTheme="minorHAnsi" w:hAnsiTheme="minorHAnsi" w:cstheme="minorHAnsi"/>
@@ -4409,15 +3912,7 @@
           <w:rFonts w:asciiTheme="minorHAnsi" w:hAnsiTheme="minorHAnsi" w:cstheme="minorHAnsi"/>
           <w:lang w:val="en-US"/>
         </w:rPr>
-        <w:t>(</w:t>
-      </w:r>
-      <w:proofErr w:type="gramEnd"/>
-      <w:r>
-        <w:rPr>
-          <w:rFonts w:asciiTheme="minorHAnsi" w:hAnsiTheme="minorHAnsi" w:cstheme="minorHAnsi"/>
-          <w:lang w:val="en-US"/>
-        </w:rPr>
-        <w:t>)</w:t>
+        <w:t>()</w:t>
       </w:r>
       <w:r>
         <w:rPr>
@@ -4462,7 +3957,6 @@
         </w:rPr>
         <w:t xml:space="preserve">The </w:t>
       </w:r>
-      <w:proofErr w:type="gramStart"/>
       <w:r>
         <w:rPr>
           <w:rFonts w:asciiTheme="minorHAnsi" w:hAnsiTheme="minorHAnsi" w:cstheme="minorHAnsi"/>
@@ -4482,15 +3976,7 @@
           <w:rFonts w:asciiTheme="minorHAnsi" w:hAnsiTheme="minorHAnsi" w:cstheme="minorHAnsi"/>
           <w:lang w:val="en-US"/>
         </w:rPr>
-        <w:t>(</w:t>
-      </w:r>
-      <w:proofErr w:type="gramEnd"/>
-      <w:r>
-        <w:rPr>
-          <w:rFonts w:asciiTheme="minorHAnsi" w:hAnsiTheme="minorHAnsi" w:cstheme="minorHAnsi"/>
-          <w:lang w:val="en-US"/>
-        </w:rPr>
-        <w:t>)</w:t>
+        <w:t>()</w:t>
       </w:r>
       <w:r>
         <w:rPr>
@@ -4549,30 +4035,12 @@
         </w:rPr>
         <w:t xml:space="preserve">In the </w:t>
       </w:r>
-      <w:proofErr w:type="spellStart"/>
-      <w:proofErr w:type="gramStart"/>
-      <w:r>
-        <w:rPr>
-          <w:rFonts w:asciiTheme="minorHAnsi" w:hAnsiTheme="minorHAnsi" w:cstheme="minorHAnsi"/>
-          <w:lang w:val="en-US"/>
-        </w:rPr>
-        <w:t>BuildReverseGraphAdjacencyArray</w:t>
-      </w:r>
-      <w:proofErr w:type="spellEnd"/>
-      <w:r>
-        <w:rPr>
-          <w:rFonts w:asciiTheme="minorHAnsi" w:hAnsiTheme="minorHAnsi" w:cstheme="minorHAnsi"/>
-          <w:lang w:val="en-US"/>
-        </w:rPr>
-        <w:t>(</w:t>
-      </w:r>
-      <w:proofErr w:type="gramEnd"/>
-      <w:r>
-        <w:rPr>
-          <w:rFonts w:asciiTheme="minorHAnsi" w:hAnsiTheme="minorHAnsi" w:cstheme="minorHAnsi"/>
-          <w:lang w:val="en-US"/>
-        </w:rPr>
-        <w:t>) function</w:t>
+      <w:r>
+        <w:rPr>
+          <w:rFonts w:asciiTheme="minorHAnsi" w:hAnsiTheme="minorHAnsi" w:cstheme="minorHAnsi"/>
+          <w:lang w:val="en-US"/>
+        </w:rPr>
+        <w:t>BuildReverseGraphAdjacencyArray() function</w:t>
       </w:r>
       <w:r>
         <w:rPr>
@@ -4624,21 +4092,12 @@
         </w:rPr>
         <w:t xml:space="preserve"> </w:t>
       </w:r>
-      <w:proofErr w:type="gramStart"/>
-      <w:r>
-        <w:rPr>
-          <w:rFonts w:asciiTheme="minorHAnsi" w:hAnsiTheme="minorHAnsi" w:cstheme="minorHAnsi"/>
-          <w:lang w:val="en-US"/>
-        </w:rPr>
-        <w:t>sort</w:t>
-      </w:r>
-      <w:proofErr w:type="gramEnd"/>
-      <w:r>
-        <w:rPr>
-          <w:rFonts w:asciiTheme="minorHAnsi" w:hAnsiTheme="minorHAnsi" w:cstheme="minorHAnsi"/>
-          <w:lang w:val="en-US"/>
-        </w:rPr>
-        <w:t xml:space="preserve"> stage,</w:t>
+      <w:r>
+        <w:rPr>
+          <w:rFonts w:asciiTheme="minorHAnsi" w:hAnsiTheme="minorHAnsi" w:cstheme="minorHAnsi"/>
+          <w:lang w:val="en-US"/>
+        </w:rPr>
+        <w:t>sort stage,</w:t>
       </w:r>
       <w:r>
         <w:rPr>
@@ -4794,32 +4253,7 @@
           <w:rFonts w:asciiTheme="minorHAnsi" w:hAnsiTheme="minorHAnsi" w:cstheme="minorHAnsi"/>
           <w:lang w:val="en-US"/>
         </w:rPr>
-        <w:t xml:space="preserve">of the </w:t>
-      </w:r>
-      <w:proofErr w:type="spellStart"/>
-      <w:proofErr w:type="gramStart"/>
-      <w:r>
-        <w:rPr>
-          <w:rFonts w:asciiTheme="minorHAnsi" w:hAnsiTheme="minorHAnsi" w:cstheme="minorHAnsi"/>
-          <w:lang w:val="en-US"/>
-        </w:rPr>
-        <w:t>BuildReverseGraphAdjacencyArray</w:t>
-      </w:r>
-      <w:proofErr w:type="spellEnd"/>
-      <w:r>
-        <w:rPr>
-          <w:rFonts w:asciiTheme="minorHAnsi" w:hAnsiTheme="minorHAnsi" w:cstheme="minorHAnsi"/>
-          <w:lang w:val="en-US"/>
-        </w:rPr>
-        <w:t>(</w:t>
-      </w:r>
-      <w:proofErr w:type="gramEnd"/>
-      <w:r>
-        <w:rPr>
-          <w:rFonts w:asciiTheme="minorHAnsi" w:hAnsiTheme="minorHAnsi" w:cstheme="minorHAnsi"/>
-          <w:lang w:val="en-US"/>
-        </w:rPr>
-        <w:t>) function.</w:t>
+        <w:t>of the BuildReverseGraphAdjacencyArray() function.</w:t>
       </w:r>
     </w:p>
     <w:p>
@@ -4870,23 +4304,7 @@
           <w:rFonts w:asciiTheme="minorHAnsi" w:hAnsiTheme="minorHAnsi" w:cstheme="minorHAnsi"/>
           <w:lang w:val="en-US"/>
         </w:rPr>
-        <w:t>Consider an undirected graph G = (</w:t>
-      </w:r>
-      <w:proofErr w:type="gramStart"/>
-      <w:r>
-        <w:rPr>
-          <w:rFonts w:asciiTheme="minorHAnsi" w:hAnsiTheme="minorHAnsi" w:cstheme="minorHAnsi"/>
-          <w:lang w:val="en-US"/>
-        </w:rPr>
-        <w:t>V,E</w:t>
-      </w:r>
-      <w:proofErr w:type="gramEnd"/>
-      <w:r>
-        <w:rPr>
-          <w:rFonts w:asciiTheme="minorHAnsi" w:hAnsiTheme="minorHAnsi" w:cstheme="minorHAnsi"/>
-          <w:lang w:val="en-US"/>
-        </w:rPr>
-        <w:t xml:space="preserve">) and a partitioning function Π : V → {1, 2, . . . , k} that assigns each node to one of k blocks. Provide pseudo-codes to implement each of the following tasks using the map-reduce paradigm. </w:t>
+        <w:t xml:space="preserve">Consider an undirected graph G = (V,E) and a partitioning function Π : V → {1, 2, . . . , k} that assigns each node to one of k blocks. Provide pseudo-codes to implement each of the following tasks using the map-reduce paradigm. </w:t>
       </w:r>
     </w:p>
     <w:p>
@@ -5303,7 +4721,6 @@
         </w:rPr>
         <w:br/>
       </w:r>
-      <w:proofErr w:type="gramStart"/>
       <w:r>
         <w:rPr>
           <w:rFonts w:ascii="Arial" w:hAnsi="Arial" w:cs="Arial"/>
@@ -5311,17 +4728,7 @@
           <w:sz w:val="22"/>
           <w:szCs w:val="22"/>
         </w:rPr>
-        <w:t>Map(</w:t>
-      </w:r>
-      <w:proofErr w:type="gramEnd"/>
-      <w:r>
-        <w:rPr>
-          <w:rFonts w:ascii="Arial" w:hAnsi="Arial" w:cs="Arial"/>
-          <w:color w:val="000000"/>
-          <w:sz w:val="22"/>
-          <w:szCs w:val="22"/>
-        </w:rPr>
-        <w:t>key: node, value: block):</w:t>
+        <w:t>Map(key: node, value: block):</w:t>
       </w:r>
     </w:p>
     <w:p>
@@ -5567,7 +4974,6 @@
         </w:rPr>
         <w:br/>
       </w:r>
-      <w:proofErr w:type="gramStart"/>
       <w:r>
         <w:rPr>
           <w:rFonts w:ascii="Arial" w:hAnsi="Arial" w:cs="Arial"/>
@@ -5575,17 +4981,7 @@
           <w:sz w:val="22"/>
           <w:szCs w:val="22"/>
         </w:rPr>
-        <w:t>Map(</w:t>
-      </w:r>
-      <w:proofErr w:type="gramEnd"/>
-      <w:r>
-        <w:rPr>
-          <w:rFonts w:ascii="Arial" w:hAnsi="Arial" w:cs="Arial"/>
-          <w:color w:val="000000"/>
-          <w:sz w:val="22"/>
-          <w:szCs w:val="22"/>
-        </w:rPr>
-        <w:t>key: edge, value: block):</w:t>
+        <w:t>Map(key: edge, value: block):</w:t>
       </w:r>
     </w:p>
     <w:p>
@@ -6015,7 +5411,7 @@
 </file>
 
 <file path=word/endnotes.xml><?xml version="1.0" encoding="utf-8"?>
-<w:endnotes xmlns:wpc="http://schemas.microsoft.com/office/word/2010/wordprocessingCanvas" xmlns:cx="http://schemas.microsoft.com/office/drawing/2014/chartex" xmlns:cx1="http://schemas.microsoft.com/office/drawing/2015/9/8/chartex" xmlns:cx2="http://schemas.microsoft.com/office/drawing/2015/10/21/chartex" xmlns:cx3="http://schemas.microsoft.com/office/drawing/2016/5/9/chartex" xmlns:cx4="http://schemas.microsoft.com/office/drawing/2016/5/10/chartex" xmlns:cx5="http://schemas.microsoft.com/office/drawing/2016/5/11/chartex" xmlns:cx6="http://schemas.microsoft.com/office/drawing/2016/5/12/chartex" xmlns:cx7="http://schemas.microsoft.com/office/drawing/2016/5/13/chartex" xmlns:cx8="http://schemas.microsoft.com/office/drawing/2016/5/14/chartex" xmlns:mc="http://schemas.openxmlformats.org/markup-compatibility/2006" xmlns:aink="http://schemas.microsoft.com/office/drawing/2016/ink" xmlns:am3d="http://schemas.microsoft.com/office/drawing/2017/model3d" xmlns:o="urn:schemas-microsoft-com:office:office" xmlns:oel="http://schemas.microsoft.com/office/2019/extlst" xmlns:r="http://schemas.openxmlformats.org/officeDocument/2006/relationships" xmlns:m="http://schemas.openxmlformats.org/officeDocument/2006/math" xmlns:v="urn:schemas-microsoft-com:vml" xmlns:wp14="http://schemas.microsoft.com/office/word/2010/wordprocessingDrawing" xmlns:wp="http://schemas.openxmlformats.org/drawingml/2006/wordprocessingDrawing" xmlns:w10="urn:schemas-microsoft-com:office:word" xmlns:w="http://schemas.openxmlformats.org/wordprocessingml/2006/main" xmlns:w14="http://schemas.microsoft.com/office/word/2010/wordml" xmlns:w15="http://schemas.microsoft.com/office/word/2012/wordml" xmlns:w16cex="http://schemas.microsoft.com/office/word/2018/wordml/cex" xmlns:w16cid="http://schemas.microsoft.com/office/word/2016/wordml/cid" xmlns:w16="http://schemas.microsoft.com/office/word/2018/wordml" xmlns:w16sdtdh="http://schemas.microsoft.com/office/word/2020/wordml/sdtdatahash" xmlns:w16se="http://schemas.microsoft.com/office/word/2015/wordml/symex" xmlns:wpg="http://schemas.microsoft.com/office/word/2010/wordprocessingGroup" xmlns:wpi="http://schemas.microsoft.com/office/word/2010/wordprocessingInk" xmlns:wne="http://schemas.microsoft.com/office/word/2006/wordml" xmlns:wps="http://schemas.microsoft.com/office/word/2010/wordprocessingShape" mc:Ignorable="w14 w15 w16se w16cid w16 w16cex w16sdtdh wp14">
+<w:endnotes xmlns:wpc="http://schemas.microsoft.com/office/word/2010/wordprocessingCanvas" xmlns:cx="http://schemas.microsoft.com/office/drawing/2014/chartex" xmlns:cx1="http://schemas.microsoft.com/office/drawing/2015/9/8/chartex" xmlns:cx2="http://schemas.microsoft.com/office/drawing/2015/10/21/chartex" xmlns:cx3="http://schemas.microsoft.com/office/drawing/2016/5/9/chartex" xmlns:cx4="http://schemas.microsoft.com/office/drawing/2016/5/10/chartex" xmlns:cx5="http://schemas.microsoft.com/office/drawing/2016/5/11/chartex" xmlns:cx6="http://schemas.microsoft.com/office/drawing/2016/5/12/chartex" xmlns:cx7="http://schemas.microsoft.com/office/drawing/2016/5/13/chartex" xmlns:cx8="http://schemas.microsoft.com/office/drawing/2016/5/14/chartex" xmlns:mc="http://schemas.openxmlformats.org/markup-compatibility/2006" xmlns:aink="http://schemas.microsoft.com/office/drawing/2016/ink" xmlns:am3d="http://schemas.microsoft.com/office/drawing/2017/model3d" xmlns:o="urn:schemas-microsoft-com:office:office" xmlns:oel="http://schemas.microsoft.com/office/2019/extlst" xmlns:r="http://schemas.openxmlformats.org/officeDocument/2006/relationships" xmlns:m="http://schemas.openxmlformats.org/officeDocument/2006/math" xmlns:v="urn:schemas-microsoft-com:vml" xmlns:wp14="http://schemas.microsoft.com/office/word/2010/wordprocessingDrawing" xmlns:wp="http://schemas.openxmlformats.org/drawingml/2006/wordprocessingDrawing" xmlns:w10="urn:schemas-microsoft-com:office:word" xmlns:w="http://schemas.openxmlformats.org/wordprocessingml/2006/main" xmlns:w14="http://schemas.microsoft.com/office/word/2010/wordml" xmlns:w15="http://schemas.microsoft.com/office/word/2012/wordml" xmlns:w16cex="http://schemas.microsoft.com/office/word/2018/wordml/cex" xmlns:w16cid="http://schemas.microsoft.com/office/word/2016/wordml/cid" xmlns:w16="http://schemas.microsoft.com/office/word/2018/wordml" xmlns:w16du="http://schemas.microsoft.com/office/word/2023/wordml/word16du" xmlns:w16sdtdh="http://schemas.microsoft.com/office/word/2020/wordml/sdtdatahash" xmlns:w16se="http://schemas.microsoft.com/office/word/2015/wordml/symex" xmlns:wpg="http://schemas.microsoft.com/office/word/2010/wordprocessingGroup" xmlns:wpi="http://schemas.microsoft.com/office/word/2010/wordprocessingInk" xmlns:wne="http://schemas.microsoft.com/office/word/2006/wordml" xmlns:wps="http://schemas.microsoft.com/office/word/2010/wordprocessingShape" mc:Ignorable="w14 w15 w16se w16cid w16 w16cex w16sdtdh wp14">
   <w:endnote w:type="separator" w:id="-1">
     <w:p>
       <w:r>
@@ -6034,7 +5430,7 @@
 </file>
 
 <file path=word/footnotes.xml><?xml version="1.0" encoding="utf-8"?>
-<w:footnotes xmlns:wpc="http://schemas.microsoft.com/office/word/2010/wordprocessingCanvas" xmlns:cx="http://schemas.microsoft.com/office/drawing/2014/chartex" xmlns:cx1="http://schemas.microsoft.com/office/drawing/2015/9/8/chartex" xmlns:cx2="http://schemas.microsoft.com/office/drawing/2015/10/21/chartex" xmlns:cx3="http://schemas.microsoft.com/office/drawing/2016/5/9/chartex" xmlns:cx4="http://schemas.microsoft.com/office/drawing/2016/5/10/chartex" xmlns:cx5="http://schemas.microsoft.com/office/drawing/2016/5/11/chartex" xmlns:cx6="http://schemas.microsoft.com/office/drawing/2016/5/12/chartex" xmlns:cx7="http://schemas.microsoft.com/office/drawing/2016/5/13/chartex" xmlns:cx8="http://schemas.microsoft.com/office/drawing/2016/5/14/chartex" xmlns:mc="http://schemas.openxmlformats.org/markup-compatibility/2006" xmlns:aink="http://schemas.microsoft.com/office/drawing/2016/ink" xmlns:am3d="http://schemas.microsoft.com/office/drawing/2017/model3d" xmlns:o="urn:schemas-microsoft-com:office:office" xmlns:oel="http://schemas.microsoft.com/office/2019/extlst" xmlns:r="http://schemas.openxmlformats.org/officeDocument/2006/relationships" xmlns:m="http://schemas.openxmlformats.org/officeDocument/2006/math" xmlns:v="urn:schemas-microsoft-com:vml" xmlns:wp14="http://schemas.microsoft.com/office/word/2010/wordprocessingDrawing" xmlns:wp="http://schemas.openxmlformats.org/drawingml/2006/wordprocessingDrawing" xmlns:w10="urn:schemas-microsoft-com:office:word" xmlns:w="http://schemas.openxmlformats.org/wordprocessingml/2006/main" xmlns:w14="http://schemas.microsoft.com/office/word/2010/wordml" xmlns:w15="http://schemas.microsoft.com/office/word/2012/wordml" xmlns:w16cex="http://schemas.microsoft.com/office/word/2018/wordml/cex" xmlns:w16cid="http://schemas.microsoft.com/office/word/2016/wordml/cid" xmlns:w16="http://schemas.microsoft.com/office/word/2018/wordml" xmlns:w16sdtdh="http://schemas.microsoft.com/office/word/2020/wordml/sdtdatahash" xmlns:w16se="http://schemas.microsoft.com/office/word/2015/wordml/symex" xmlns:wpg="http://schemas.microsoft.com/office/word/2010/wordprocessingGroup" xmlns:wpi="http://schemas.microsoft.com/office/word/2010/wordprocessingInk" xmlns:wne="http://schemas.microsoft.com/office/word/2006/wordml" xmlns:wps="http://schemas.microsoft.com/office/word/2010/wordprocessingShape" mc:Ignorable="w14 w15 w16se w16cid w16 w16cex w16sdtdh wp14">
+<w:footnotes xmlns:wpc="http://schemas.microsoft.com/office/word/2010/wordprocessingCanvas" xmlns:cx="http://schemas.microsoft.com/office/drawing/2014/chartex" xmlns:cx1="http://schemas.microsoft.com/office/drawing/2015/9/8/chartex" xmlns:cx2="http://schemas.microsoft.com/office/drawing/2015/10/21/chartex" xmlns:cx3="http://schemas.microsoft.com/office/drawing/2016/5/9/chartex" xmlns:cx4="http://schemas.microsoft.com/office/drawing/2016/5/10/chartex" xmlns:cx5="http://schemas.microsoft.com/office/drawing/2016/5/11/chartex" xmlns:cx6="http://schemas.microsoft.com/office/drawing/2016/5/12/chartex" xmlns:cx7="http://schemas.microsoft.com/office/drawing/2016/5/13/chartex" xmlns:cx8="http://schemas.microsoft.com/office/drawing/2016/5/14/chartex" xmlns:mc="http://schemas.openxmlformats.org/markup-compatibility/2006" xmlns:aink="http://schemas.microsoft.com/office/drawing/2016/ink" xmlns:am3d="http://schemas.microsoft.com/office/drawing/2017/model3d" xmlns:o="urn:schemas-microsoft-com:office:office" xmlns:oel="http://schemas.microsoft.com/office/2019/extlst" xmlns:r="http://schemas.openxmlformats.org/officeDocument/2006/relationships" xmlns:m="http://schemas.openxmlformats.org/officeDocument/2006/math" xmlns:v="urn:schemas-microsoft-com:vml" xmlns:wp14="http://schemas.microsoft.com/office/word/2010/wordprocessingDrawing" xmlns:wp="http://schemas.openxmlformats.org/drawingml/2006/wordprocessingDrawing" xmlns:w10="urn:schemas-microsoft-com:office:word" xmlns:w="http://schemas.openxmlformats.org/wordprocessingml/2006/main" xmlns:w14="http://schemas.microsoft.com/office/word/2010/wordml" xmlns:w15="http://schemas.microsoft.com/office/word/2012/wordml" xmlns:w16cex="http://schemas.microsoft.com/office/word/2018/wordml/cex" xmlns:w16cid="http://schemas.microsoft.com/office/word/2016/wordml/cid" xmlns:w16="http://schemas.microsoft.com/office/word/2018/wordml" xmlns:w16du="http://schemas.microsoft.com/office/word/2023/wordml/word16du" xmlns:w16sdtdh="http://schemas.microsoft.com/office/word/2020/wordml/sdtdatahash" xmlns:w16se="http://schemas.microsoft.com/office/word/2015/wordml/symex" xmlns:wpg="http://schemas.microsoft.com/office/word/2010/wordprocessingGroup" xmlns:wpi="http://schemas.microsoft.com/office/word/2010/wordprocessingInk" xmlns:wne="http://schemas.microsoft.com/office/word/2006/wordml" xmlns:wps="http://schemas.microsoft.com/office/word/2010/wordprocessingShape" mc:Ignorable="w14 w15 w16se w16cid w16 w16cex w16sdtdh wp14">
   <w:footnote w:type="separator" w:id="-1">
     <w:p>
       <w:r>
@@ -6053,7 +5449,7 @@
 </file>
 
 <file path=word/numbering.xml><?xml version="1.0" encoding="utf-8"?>
-<w:numbering xmlns:wpc="http://schemas.microsoft.com/office/word/2010/wordprocessingCanvas" xmlns:cx="http://schemas.microsoft.com/office/drawing/2014/chartex" xmlns:cx1="http://schemas.microsoft.com/office/drawing/2015/9/8/chartex" xmlns:cx2="http://schemas.microsoft.com/office/drawing/2015/10/21/chartex" xmlns:cx3="http://schemas.microsoft.com/office/drawing/2016/5/9/chartex" xmlns:cx4="http://schemas.microsoft.com/office/drawing/2016/5/10/chartex" xmlns:cx5="http://schemas.microsoft.com/office/drawing/2016/5/11/chartex" xmlns:cx6="http://schemas.microsoft.com/office/drawing/2016/5/12/chartex" xmlns:cx7="http://schemas.microsoft.com/office/drawing/2016/5/13/chartex" xmlns:cx8="http://schemas.microsoft.com/office/drawing/2016/5/14/chartex" xmlns:mc="http://schemas.openxmlformats.org/markup-compatibility/2006" xmlns:aink="http://schemas.microsoft.com/office/drawing/2016/ink" xmlns:am3d="http://schemas.microsoft.com/office/drawing/2017/model3d" xmlns:o="urn:schemas-microsoft-com:office:office" xmlns:oel="http://schemas.microsoft.com/office/2019/extlst" xmlns:r="http://schemas.openxmlformats.org/officeDocument/2006/relationships" xmlns:m="http://schemas.openxmlformats.org/officeDocument/2006/math" xmlns:v="urn:schemas-microsoft-com:vml" xmlns:wp14="http://schemas.microsoft.com/office/word/2010/wordprocessingDrawing" xmlns:wp="http://schemas.openxmlformats.org/drawingml/2006/wordprocessingDrawing" xmlns:w10="urn:schemas-microsoft-com:office:word" xmlns:w="http://schemas.openxmlformats.org/wordprocessingml/2006/main" xmlns:w14="http://schemas.microsoft.com/office/word/2010/wordml" xmlns:w15="http://schemas.microsoft.com/office/word/2012/wordml" xmlns:w16cex="http://schemas.microsoft.com/office/word/2018/wordml/cex" xmlns:w16cid="http://schemas.microsoft.com/office/word/2016/wordml/cid" xmlns:w16="http://schemas.microsoft.com/office/word/2018/wordml" xmlns:w16sdtdh="http://schemas.microsoft.com/office/word/2020/wordml/sdtdatahash" xmlns:w16se="http://schemas.microsoft.com/office/word/2015/wordml/symex" xmlns:wpg="http://schemas.microsoft.com/office/word/2010/wordprocessingGroup" xmlns:wpi="http://schemas.microsoft.com/office/word/2010/wordprocessingInk" xmlns:wne="http://schemas.microsoft.com/office/word/2006/wordml" xmlns:wps="http://schemas.microsoft.com/office/word/2010/wordprocessingShape" mc:Ignorable="w14 w15 w16se w16cid w16 w16cex w16sdtdh wp14">
+<w:numbering xmlns:wpc="http://schemas.microsoft.com/office/word/2010/wordprocessingCanvas" xmlns:cx="http://schemas.microsoft.com/office/drawing/2014/chartex" xmlns:cx1="http://schemas.microsoft.com/office/drawing/2015/9/8/chartex" xmlns:cx2="http://schemas.microsoft.com/office/drawing/2015/10/21/chartex" xmlns:cx3="http://schemas.microsoft.com/office/drawing/2016/5/9/chartex" xmlns:cx4="http://schemas.microsoft.com/office/drawing/2016/5/10/chartex" xmlns:cx5="http://schemas.microsoft.com/office/drawing/2016/5/11/chartex" xmlns:cx6="http://schemas.microsoft.com/office/drawing/2016/5/12/chartex" xmlns:cx7="http://schemas.microsoft.com/office/drawing/2016/5/13/chartex" xmlns:cx8="http://schemas.microsoft.com/office/drawing/2016/5/14/chartex" xmlns:mc="http://schemas.openxmlformats.org/markup-compatibility/2006" xmlns:aink="http://schemas.microsoft.com/office/drawing/2016/ink" xmlns:am3d="http://schemas.microsoft.com/office/drawing/2017/model3d" xmlns:o="urn:schemas-microsoft-com:office:office" xmlns:oel="http://schemas.microsoft.com/office/2019/extlst" xmlns:r="http://schemas.openxmlformats.org/officeDocument/2006/relationships" xmlns:m="http://schemas.openxmlformats.org/officeDocument/2006/math" xmlns:v="urn:schemas-microsoft-com:vml" xmlns:wp14="http://schemas.microsoft.com/office/word/2010/wordprocessingDrawing" xmlns:wp="http://schemas.openxmlformats.org/drawingml/2006/wordprocessingDrawing" xmlns:w10="urn:schemas-microsoft-com:office:word" xmlns:w="http://schemas.openxmlformats.org/wordprocessingml/2006/main" xmlns:w14="http://schemas.microsoft.com/office/word/2010/wordml" xmlns:w15="http://schemas.microsoft.com/office/word/2012/wordml" xmlns:w16cex="http://schemas.microsoft.com/office/word/2018/wordml/cex" xmlns:w16cid="http://schemas.microsoft.com/office/word/2016/wordml/cid" xmlns:w16="http://schemas.microsoft.com/office/word/2018/wordml" xmlns:w16du="http://schemas.microsoft.com/office/word/2023/wordml/word16du" xmlns:w16sdtdh="http://schemas.microsoft.com/office/word/2020/wordml/sdtdatahash" xmlns:w16se="http://schemas.microsoft.com/office/word/2015/wordml/symex" xmlns:wpg="http://schemas.microsoft.com/office/word/2010/wordprocessingGroup" xmlns:wpi="http://schemas.microsoft.com/office/word/2010/wordprocessingInk" xmlns:wne="http://schemas.microsoft.com/office/word/2006/wordml" xmlns:wps="http://schemas.microsoft.com/office/word/2010/wordprocessingShape" mc:Ignorable="w14 w15 w16se w16cid w16 w16cex w16sdtdh wp14">
   <w:abstractNum w:abstractNumId="0" w15:restartNumberingAfterBreak="0">
     <w:nsid w:val="0320051E"/>
     <w:multiLevelType w:val="hybridMultilevel"/>
@@ -8110,7 +7506,7 @@
         <w:kern w:val="2"/>
         <w:sz w:val="24"/>
         <w:szCs w:val="24"/>
-        <w:lang w:eastAsia="en-US" w:bidi="ar-SA"/>
+        <w:lang w:val="en-DE" w:eastAsia="en-US" w:bidi="ar-SA"/>
         <w14:ligatures w14:val="standardContextual"/>
       </w:rPr>
     </w:rPrDefault>

</xml_diff>